<commit_message>
possible solution pbm ihm readline
</commit_message>
<xml_diff>
--- a/01_doc/Rapports/Dossier 2022-2023 Julien/Rapport Stage M1 Julien PANNIER - 2023_01_02.docx
+++ b/01_doc/Rapports/Dossier 2022-2023 Julien/Rapport Stage M1 Julien PANNIER - 2023_01_02.docx
@@ -1235,13 +1235,8 @@
           </w:r>
           <w:bookmarkEnd w:id="0"/>
           <w:r>
-            <w:t>’</w:t>
+            <w:t>’Innovation’Lab</w:t>
           </w:r>
-          <w:proofErr w:type="spellStart"/>
-          <w:r>
-            <w:t>Innovation’Lab</w:t>
-          </w:r>
-          <w:proofErr w:type="spellEnd"/>
           <w:r>
             <w:ptab w:relativeTo="margin" w:alignment="right" w:leader="dot"/>
           </w:r>
@@ -1803,15 +1798,7 @@
         <w:jc w:val="both"/>
       </w:pPr>
       <w:r>
-        <w:t xml:space="preserve">Key </w:t>
-      </w:r>
-      <w:proofErr w:type="spellStart"/>
-      <w:r>
-        <w:t>words</w:t>
-      </w:r>
-      <w:proofErr w:type="spellEnd"/>
-      <w:r>
-        <w:t>:</w:t>
+        <w:t>Key words:</w:t>
       </w:r>
       <w:r>
         <w:t xml:space="preserve"> </w:t>
@@ -2080,15 +2067,7 @@
         <w:t xml:space="preserve"> s’effectue le stage présenté dans ce document</w:t>
       </w:r>
       <w:r>
-        <w:t> : l’</w:t>
-      </w:r>
-      <w:proofErr w:type="spellStart"/>
-      <w:r>
-        <w:t>Innovation’Lab</w:t>
-      </w:r>
-      <w:proofErr w:type="spellEnd"/>
-      <w:r>
-        <w:t>.</w:t>
+        <w:t> : l’Innovation’Lab.</w:t>
       </w:r>
     </w:p>
     <w:p>
@@ -2119,146 +2098,96 @@
           <w:szCs w:val="28"/>
           <w:u w:val="single"/>
         </w:rPr>
-        <w:t>’</w:t>
-      </w:r>
-      <w:proofErr w:type="spellStart"/>
-      <w:r>
+        <w:t>’Innovation’Lab</w:t>
+      </w:r>
+    </w:p>
+    <w:p>
+      <w:pPr>
+        <w:jc w:val="both"/>
+        <w:rPr>
+          <w:sz w:val="28"/>
+          <w:szCs w:val="28"/>
+        </w:rPr>
+      </w:pPr>
+    </w:p>
+    <w:p>
+      <w:pPr>
+        <w:jc w:val="both"/>
+      </w:pPr>
+      <w:r>
+        <w:t xml:space="preserve">L’Innovation’Lab est un espace de travail dédié aux étudiants, enseignants et associations étudiantes disposant d’outils pour la conception et réalisation de projets. </w:t>
+      </w:r>
+      <w:r>
+        <w:t xml:space="preserve">L’Innovation’Lab est aussi par extension, une entité d’EFREI PARIS, avec pour mission principale d’élargir le spectre innovatif de cette dernière en proposant par exemple des projets pédagogiques, tel que le sujet de ce stage, qui à terme permettront à l’école de s’assurer une </w:t>
+      </w:r>
+      <w:r>
+        <w:t>certaine forme d’</w:t>
+      </w:r>
+      <w:r>
+        <w:t>auto-suffisance</w:t>
+      </w:r>
+      <w:r>
+        <w:t xml:space="preserve"> matérielle.</w:t>
+      </w:r>
+    </w:p>
+    <w:p>
+      <w:pPr>
+        <w:jc w:val="both"/>
+      </w:pPr>
+      <w:r>
+        <w:t xml:space="preserve">  </w:t>
+      </w:r>
+      <w:r>
+        <w:t xml:space="preserve"> </w:t>
+      </w:r>
+    </w:p>
+    <w:p>
+      <w:pPr>
+        <w:jc w:val="both"/>
         <w:rPr>
           <w:sz w:val="28"/>
           <w:szCs w:val="28"/>
           <w:u w:val="single"/>
         </w:rPr>
-        <w:t>Innovation’Lab</w:t>
-      </w:r>
-      <w:proofErr w:type="spellEnd"/>
-    </w:p>
-    <w:p>
-      <w:pPr>
-        <w:jc w:val="both"/>
-        <w:rPr>
-          <w:sz w:val="28"/>
-          <w:szCs w:val="28"/>
-        </w:rPr>
-      </w:pPr>
-    </w:p>
-    <w:p>
-      <w:pPr>
-        <w:jc w:val="both"/>
-      </w:pPr>
-      <w:r>
-        <w:t>L’</w:t>
-      </w:r>
-      <w:proofErr w:type="spellStart"/>
-      <w:r>
-        <w:t>Innovation’Lab</w:t>
-      </w:r>
-      <w:proofErr w:type="spellEnd"/>
-      <w:r>
-        <w:t xml:space="preserve"> est un espace de travail dédié aux étudiants, enseignants et associations étudiantes disposant d’outils pour la conception et réalisation de projets. </w:t>
-      </w:r>
-      <w:r>
-        <w:t>L’</w:t>
-      </w:r>
-      <w:proofErr w:type="spellStart"/>
-      <w:r>
-        <w:t>Innovation’Lab</w:t>
-      </w:r>
-      <w:proofErr w:type="spellEnd"/>
-      <w:r>
-        <w:t xml:space="preserve"> est aussi par extension, une entité d’EFREI PARIS, avec pour mission principale d’élargir le spectre innovatif de cette dernière en proposant par exemple des projets pédagogiques, tel que le sujet de ce stage, qui à terme permettront à l’école de s’assurer une </w:t>
-      </w:r>
-      <w:r>
-        <w:t>certaine forme d’</w:t>
-      </w:r>
-      <w:r>
-        <w:t>auto-suffisance</w:t>
-      </w:r>
-      <w:r>
-        <w:t xml:space="preserve"> matérielle.</w:t>
-      </w:r>
-    </w:p>
-    <w:p>
-      <w:pPr>
-        <w:jc w:val="both"/>
-      </w:pPr>
-      <w:r>
-        <w:t xml:space="preserve">  </w:t>
-      </w:r>
-      <w:r>
-        <w:t xml:space="preserve"> </w:t>
-      </w:r>
-    </w:p>
-    <w:p>
-      <w:pPr>
-        <w:jc w:val="both"/>
+      </w:pPr>
+      <w:r>
         <w:rPr>
           <w:sz w:val="28"/>
           <w:szCs w:val="28"/>
           <w:u w:val="single"/>
         </w:rPr>
-      </w:pPr>
+        <w:t>L</w:t>
+      </w:r>
       <w:r>
         <w:rPr>
           <w:sz w:val="28"/>
           <w:szCs w:val="28"/>
           <w:u w:val="single"/>
         </w:rPr>
-        <w:t>L</w:t>
-      </w:r>
-      <w:r>
+        <w:t>es acteurs du projet « Bras drone »</w:t>
+      </w:r>
+    </w:p>
+    <w:p>
+      <w:pPr>
+        <w:jc w:val="both"/>
         <w:rPr>
           <w:sz w:val="28"/>
           <w:szCs w:val="28"/>
-          <w:u w:val="single"/>
-        </w:rPr>
-        <w:t>es acteurs du projet « Bras drone »</w:t>
-      </w:r>
-    </w:p>
-    <w:p>
-      <w:pPr>
-        <w:jc w:val="both"/>
-        <w:rPr>
-          <w:sz w:val="28"/>
-          <w:szCs w:val="28"/>
-        </w:rPr>
-      </w:pPr>
-    </w:p>
-    <w:p>
-      <w:pPr>
-        <w:jc w:val="both"/>
-      </w:pPr>
-      <w:r>
-        <w:t>Le projet « Bras drone à un degré de liberté », proposé par l’</w:t>
-      </w:r>
-      <w:proofErr w:type="spellStart"/>
-      <w:r>
-        <w:t>Innovation’Lab</w:t>
-      </w:r>
-      <w:proofErr w:type="spellEnd"/>
-      <w:r>
-        <w:t xml:space="preserve"> (</w:t>
-      </w:r>
-      <w:proofErr w:type="spellStart"/>
-      <w:r>
-        <w:t>I’Lab</w:t>
-      </w:r>
-      <w:proofErr w:type="spellEnd"/>
-      <w:r>
-        <w:t>)</w:t>
+        </w:rPr>
+      </w:pPr>
+    </w:p>
+    <w:p>
+      <w:pPr>
+        <w:jc w:val="both"/>
+      </w:pPr>
+      <w:r>
+        <w:t>Le projet « Bras drone à un degré de liberté », proposé par l’Innovation’Lab (I’Lab)</w:t>
       </w:r>
       <w:r>
         <w:t xml:space="preserve"> en partenariat avec la majeure Systèmes Robotiques &amp; Drones (SRD)</w:t>
       </w:r>
       <w:r>
-        <w:t>, est encadré par Monsieur GRIOT Rémi, en sa qualité de manager de l’</w:t>
-      </w:r>
-      <w:proofErr w:type="spellStart"/>
-      <w:r>
-        <w:t>I’Lab</w:t>
-      </w:r>
-      <w:proofErr w:type="spellEnd"/>
-      <w:r>
-        <w:t xml:space="preserve"> et de Madame CONTEVILLE Laurie, enseignante-chercheuse et responsable de la majeure </w:t>
+        <w:t xml:space="preserve">, est encadré par Monsieur GRIOT Rémi, en sa qualité de manager de l’I’Lab et de Madame CONTEVILLE Laurie, enseignante-chercheuse et responsable de la majeure </w:t>
       </w:r>
       <w:r>
         <w:t>SRD.</w:t>
@@ -2390,15 +2319,7 @@
         <w:t xml:space="preserve"> </w:t>
       </w:r>
       <w:r>
-        <w:t xml:space="preserve">Yann Kader Axel </w:t>
-      </w:r>
-      <w:proofErr w:type="spellStart"/>
-      <w:r>
-        <w:t>Obou</w:t>
-      </w:r>
-      <w:proofErr w:type="spellEnd"/>
-      <w:r>
-        <w:t>, également élève de la majeure Systèmes Robotiques &amp; Drones de l’EFREI.</w:t>
+        <w:t>Yann Kader Axel Obou, également élève de la majeure Systèmes Robotiques &amp; Drones de l’EFREI.</w:t>
       </w:r>
     </w:p>
     <w:p>
@@ -2495,29 +2416,15 @@
       <w:r>
         <w:t xml:space="preserve"> moteur </w:t>
       </w:r>
-      <w:proofErr w:type="spellStart"/>
-      <w:r>
-        <w:t>brushless</w:t>
-      </w:r>
-      <w:proofErr w:type="spellEnd"/>
-      <w:r>
-        <w:t xml:space="preserve"> et un contrôleur de vitesse électronique (ESC </w:t>
-      </w:r>
-      <w:proofErr w:type="spellStart"/>
+      <w:r>
+        <w:t xml:space="preserve">brushless et un contrôleur de vitesse électronique (ESC </w:t>
+      </w:r>
       <w:r>
         <w:rPr>
           <w:i/>
           <w:iCs/>
         </w:rPr>
-        <w:t>Electronic</w:t>
-      </w:r>
-      <w:proofErr w:type="spellEnd"/>
-      <w:r>
-        <w:rPr>
-          <w:i/>
-          <w:iCs/>
-        </w:rPr>
-        <w:t xml:space="preserve"> Speed Controller</w:t>
+        <w:t>Electronic Speed Controller</w:t>
       </w:r>
       <w:r>
         <w:t xml:space="preserve"> ) issus du commerce de drones ; </w:t>
@@ -2526,15 +2433,7 @@
         <w:t xml:space="preserve">un potentiomètre ; </w:t>
       </w:r>
       <w:r>
-        <w:t xml:space="preserve">une centrale inertielle (MPU-6050 de chez </w:t>
-      </w:r>
-      <w:proofErr w:type="spellStart"/>
-      <w:r>
-        <w:t>InvenSense</w:t>
-      </w:r>
-      <w:proofErr w:type="spellEnd"/>
-      <w:r>
-        <w:t xml:space="preserve"> / protocole de communication I2C) </w:t>
+        <w:t xml:space="preserve">une centrale inertielle (MPU-6050 de chez InvenSense / protocole de communication I2C) </w:t>
       </w:r>
       <w:r>
         <w:t>nécessaire pour déterminer la position angulaire du bras et un générateur de laboratoire pour alimenter le système.</w:t>
@@ -2545,15 +2444,7 @@
         <w:jc w:val="both"/>
       </w:pPr>
       <w:r>
-        <w:t xml:space="preserve">La carte STM32 dispose d’un environnement de développement STM32 Cube IDE permettant d’accéder aux fonctionnalités de cette dernière, à ses registres et de développer en langage C, le </w:t>
-      </w:r>
-      <w:proofErr w:type="spellStart"/>
-      <w:r>
-        <w:t>firmware</w:t>
-      </w:r>
-      <w:proofErr w:type="spellEnd"/>
-      <w:r>
-        <w:t xml:space="preserve"> implémenté dans la carte. La communication avec la carte se fait en série </w:t>
+        <w:t xml:space="preserve">La carte STM32 dispose d’un environnement de développement STM32 Cube IDE permettant d’accéder aux fonctionnalités de cette dernière, à ses registres et de développer en langage C, le firmware implémenté dans la carte. La communication avec la carte se fait en série </w:t>
       </w:r>
       <w:r>
         <w:t>via</w:t>
@@ -2562,15 +2453,7 @@
         <w:t xml:space="preserve"> le protocole UART</w:t>
       </w:r>
       <w:r>
-        <w:t xml:space="preserve"> RS232 avec un Baud Rate de 115200 Bits/s et un Word </w:t>
-      </w:r>
-      <w:proofErr w:type="spellStart"/>
-      <w:r>
-        <w:t>Length</w:t>
-      </w:r>
-      <w:proofErr w:type="spellEnd"/>
-      <w:r>
-        <w:t xml:space="preserve"> de 8 Bits.</w:t>
+        <w:t xml:space="preserve"> RS232 avec un Baud Rate de 115200 Bits/s et un Word Length de 8 Bits.</w:t>
       </w:r>
       <w:r>
         <w:t xml:space="preserve"> L’utilisation d’un terminal UART permet de rentrer des commandes sur ordinateur.</w:t>
@@ -2596,6 +2479,20 @@
     <w:p>
       <w:pPr>
         <w:jc w:val="both"/>
+        <w:rPr>
+          <w:color w:val="FF0000"/>
+        </w:rPr>
+      </w:pPr>
+      <w:r>
+        <w:rPr>
+          <w:color w:val="FF0000"/>
+        </w:rPr>
+        <w:t>[Schéma fonctionnel pc carte dispositif]</w:t>
+      </w:r>
+    </w:p>
+    <w:p>
+      <w:pPr>
+        <w:jc w:val="both"/>
       </w:pPr>
     </w:p>
     <w:p>
@@ -2638,15 +2535,8 @@
         <w:jc w:val="both"/>
       </w:pPr>
       <w:r>
-        <w:t>En début de stage, le dispositif est dans un état fonctionnel : il est possible de communiquer avec la STM32 en suivant les conditions de passages d’un état à un autre de la machine d’état développée dans le fichier source « </w:t>
-      </w:r>
-      <w:proofErr w:type="spellStart"/>
-      <w:r>
-        <w:t>main.c</w:t>
-      </w:r>
-      <w:proofErr w:type="spellEnd"/>
-      <w:r>
-        <w:t> » via l’instruction « switch » et ses instances « case »</w:t>
+        <w:lastRenderedPageBreak/>
+        <w:t>En début de stage, le dispositif est dans un état fonctionnel : il est possible de communiquer avec la STM32 en suivant les conditions de passages d’un état à un autre de la machine d’état développée dans le fichier source « main.c » via l’instruction « switch » et ses instances « case »</w:t>
       </w:r>
       <w:r>
         <w:t xml:space="preserve"> (Fig.1).</w:t>
@@ -2728,77 +2618,13 @@
         <w:t xml:space="preserve">La machine d’état se déroule de la manière suivante : l’état de départ </w:t>
       </w:r>
       <w:r>
-        <w:t>« </w:t>
-      </w:r>
-      <w:proofErr w:type="spellStart"/>
-      <w:r>
-        <w:t>Init_UC</w:t>
-      </w:r>
-      <w:proofErr w:type="spellEnd"/>
-      <w:r>
-        <w:t xml:space="preserve"> » </w:t>
-      </w:r>
-      <w:r>
-        <w:t xml:space="preserve">est un état de transition dans lequel il est possible d’accéder à l’état « Info » (qui propose un récapitulatif des différents modes et autres informations relatives à la simulation) ou bien à l’état « Init </w:t>
-      </w:r>
-      <w:proofErr w:type="spellStart"/>
-      <w:r>
-        <w:t>Motor</w:t>
-      </w:r>
-      <w:proofErr w:type="spellEnd"/>
-      <w:r>
-        <w:t xml:space="preserve"> » par sélection du caractère spécifique associé (un chiffre). L’état « Init </w:t>
-      </w:r>
-      <w:proofErr w:type="spellStart"/>
-      <w:r>
-        <w:t>Motor</w:t>
-      </w:r>
-      <w:proofErr w:type="spellEnd"/>
-      <w:r>
-        <w:t> » vérifie s’il y a bien une acquisition de signal en provenance du moteur, auquel cas la transition à l’état suivant « </w:t>
-      </w:r>
-      <w:proofErr w:type="spellStart"/>
-      <w:r>
-        <w:t>Motor</w:t>
-      </w:r>
-      <w:proofErr w:type="spellEnd"/>
-      <w:r>
-        <w:t xml:space="preserve"> </w:t>
-      </w:r>
-      <w:proofErr w:type="spellStart"/>
-      <w:r>
-        <w:t>Ready</w:t>
-      </w:r>
-      <w:proofErr w:type="spellEnd"/>
-      <w:r>
-        <w:t> » est possible. C’est dans « </w:t>
-      </w:r>
-      <w:proofErr w:type="spellStart"/>
-      <w:r>
-        <w:t>Motor</w:t>
-      </w:r>
-      <w:proofErr w:type="spellEnd"/>
-      <w:r>
-        <w:t xml:space="preserve"> </w:t>
-      </w:r>
-      <w:proofErr w:type="spellStart"/>
-      <w:r>
-        <w:t>Ready</w:t>
-      </w:r>
-      <w:proofErr w:type="spellEnd"/>
-      <w:r>
-        <w:t> » qu’il est alors possible de choisir (par sélection d’un caractère également) entre plusieurs modes d’interaction avec le moteur : « Manual Mode Pot », pour une interaction manuelle avec le moteur via le potentiomètre</w:t>
-      </w:r>
-      <w:r>
-        <w:t xml:space="preserve"> ; « Manual Mode </w:t>
-      </w:r>
-      <w:proofErr w:type="spellStart"/>
-      <w:r>
-        <w:t>Term</w:t>
-      </w:r>
-      <w:proofErr w:type="spellEnd"/>
-      <w:r>
-        <w:t> », dans lequel l’utilisateur est amené à renseigner une consigne de pourcentage de gaz du moteur ou bien une incrémentation de plus ou moins 1% de cette même variable ; « Auto Mode », le mode asservi pour une consigne fixe de 45°, prenant en compte des coefficients du régulateur PID (Proportionnel Intégral Dérivé) fixes renseignés dans le fichier source. L’état « Init Pot » est un état transitoire, dans lequel on vérifie si le potentiomètre est bien connecté et initialisé.</w:t>
+        <w:t xml:space="preserve">« Init_UC » </w:t>
+      </w:r>
+      <w:r>
+        <w:t>est un état de transition dans lequel il est possible d’accéder à l’état « Info » (qui propose un récapitulatif des différents modes et autres informations relatives à la simulation) ou bien à l’état « Init Motor » par sélection du caractère spécifique associé (un chiffre). L’état « Init Motor » vérifie s’il y a bien une acquisition de signal en provenance du moteur, auquel cas la transition à l’état suivant « Motor Ready » est possible. C’est dans « Motor Ready » qu’il est alors possible de choisir (par sélection d’un caractère également) entre plusieurs modes d’interaction avec le moteur : « Manual Mode Pot », pour une interaction manuelle avec le moteur via le potentiomètre</w:t>
+      </w:r>
+      <w:r>
+        <w:t> ; « Manual Mode Term », dans lequel l’utilisateur est amené à renseigner une consigne de pourcentage de gaz du moteur ou bien une incrémentation de plus ou moins 1% de cette même variable ; « Auto Mode », le mode asservi pour une consigne fixe de 45°, prenant en compte des coefficients du régulateur PID (Proportionnel Intégral Dérivé) fixes renseignés dans le fichier source. L’état « Init Pot » est un état transitoire, dans lequel on vérifie si le potentiomètre est bien connecté et initialisé.</w:t>
       </w:r>
       <w:r>
         <w:t xml:space="preserve"> A savoir qu’il est </w:t>
@@ -2807,23 +2633,7 @@
         <w:t xml:space="preserve">tout à fait </w:t>
       </w:r>
       <w:r>
-        <w:t>possible de revenir à « </w:t>
-      </w:r>
-      <w:proofErr w:type="spellStart"/>
-      <w:r>
-        <w:t>Motor</w:t>
-      </w:r>
-      <w:proofErr w:type="spellEnd"/>
-      <w:r>
-        <w:t xml:space="preserve"> </w:t>
-      </w:r>
-      <w:proofErr w:type="spellStart"/>
-      <w:r>
-        <w:t>Ready</w:t>
-      </w:r>
-      <w:proofErr w:type="spellEnd"/>
-      <w:r>
-        <w:t> » si l’on désire changer de mode de fonctionnement.</w:t>
+        <w:t>possible de revenir à « Motor Ready » si l’on désire changer de mode de fonctionnement.</w:t>
       </w:r>
     </w:p>
     <w:p>
@@ -2907,15 +2717,7 @@
         <w:t xml:space="preserve">Prendre en main STM32 Cube IDE, dans le but de pouvoir </w:t>
       </w:r>
       <w:r>
-        <w:t xml:space="preserve">développer le </w:t>
-      </w:r>
-      <w:proofErr w:type="spellStart"/>
-      <w:r>
-        <w:t>firmware</w:t>
-      </w:r>
-      <w:proofErr w:type="spellEnd"/>
-      <w:r>
-        <w:t xml:space="preserve"> de la STM32</w:t>
+        <w:t>développer le firmware de la STM32</w:t>
       </w:r>
       <w:r>
         <w:t>, soit optimiser la machine d’état, donner plus d’ampleur au mode asservi (sélection d’une consigne autre que 45° et pouvoir modifier les coefficients PID), établir un mode atterrissage car le bras doit être rattrap</w:t>
@@ -3065,15 +2867,7 @@
         <w:jc w:val="both"/>
       </w:pPr>
       <w:r>
-        <w:t>L’</w:t>
-      </w:r>
-      <w:proofErr w:type="spellStart"/>
-      <w:r>
-        <w:t>I’Lab</w:t>
-      </w:r>
-      <w:proofErr w:type="spellEnd"/>
-      <w:r>
-        <w:t xml:space="preserve"> possède son propre dépôt sur GitHub, dans lequel se trouve un sous dépôt dédié au projet du bras drone (Annexe 1)</w:t>
+        <w:t>L’I’Lab possède son propre dépôt sur GitHub, dans lequel se trouve un sous dépôt dédié au projet du bras drone (Annexe 1)</w:t>
       </w:r>
       <w:r>
         <w:t>.</w:t>
@@ -3120,15 +2914,7 @@
     </w:p>
     <w:p>
       <w:r>
-        <w:t xml:space="preserve">[PHOTOS DE </w:t>
-      </w:r>
-      <w:proofErr w:type="spellStart"/>
-      <w:r>
-        <w:t>L IDE</w:t>
-      </w:r>
-      <w:proofErr w:type="spellEnd"/>
-      <w:r>
-        <w:t xml:space="preserve"> STM32 ET IHM]</w:t>
+        <w:t>[PHOTOS DE L IDE STM32 ET IHM]</w:t>
       </w:r>
     </w:p>
     <w:p>
@@ -3145,15 +2931,7 @@
         <w:t>Le</w:t>
       </w:r>
       <w:r>
-        <w:t xml:space="preserve"> passage d’un état à un autre se fait par « polling » c’est-à-dire qu’à partir d’une certaine ligne du code, au sein d’un état, une boucle « do </w:t>
-      </w:r>
-      <w:proofErr w:type="spellStart"/>
-      <w:r>
-        <w:t>while</w:t>
-      </w:r>
-      <w:proofErr w:type="spellEnd"/>
-      <w:r>
-        <w:t> » est utilisée afin de vérifier constamment si un caractère spécifique est saisi et si tel est le cas alors il sera possible de sortir de cette condition et d’attribuer à ce caractère, la commande pour atteindre prochainement l’état qui lui est associé.</w:t>
+        <w:t xml:space="preserve"> passage d’un état à un autre se fait par « polling » c’est-à-dire qu’à partir d’une certaine ligne du code, au sein d’un état, une boucle « do while » est utilisée afin de vérifier constamment si un caractère spécifique est saisi et si tel est le cas alors il sera possible de sortir de cette condition et d’attribuer à ce caractère, la commande pour atteindre prochainement l’état qui lui est associé.</w:t>
       </w:r>
     </w:p>
     <w:p>
@@ -3172,23 +2950,7 @@
         <w:t> »  qui me semblait plus intuitif qu’un chiffre, que j’ai alors préféré réserver aux modes de fonctionnement</w:t>
       </w:r>
       <w:r>
-        <w:t xml:space="preserve"> : ‘1’ pour « Manual Mode Pot » / ‘2’ pour « Manual Mode </w:t>
-      </w:r>
-      <w:proofErr w:type="spellStart"/>
-      <w:r>
-        <w:t>Term</w:t>
-      </w:r>
-      <w:proofErr w:type="spellEnd"/>
-      <w:r>
-        <w:t xml:space="preserve"> » / ‘3’ pour </w:t>
-      </w:r>
-      <w:proofErr w:type="gramStart"/>
-      <w:r>
-        <w:t>« Auto Mode »</w:t>
-      </w:r>
-      <w:proofErr w:type="gramEnd"/>
-      <w:r>
-        <w:t>. Le mode « Info » fonctionne désormais tel qu’une fois avoir demandé l’accès à ces informations, qui sont par la suite affiché</w:t>
+        <w:t> : ‘1’ pour « Manual Mode Pot » / ‘2’ pour « Manual Mode Term » / ‘3’ pour « Auto Mode ». Le mode « Info » fonctionne désormais tel qu’une fois avoir demandé l’accès à ces informations, qui sont par la suite affiché</w:t>
       </w:r>
       <w:r>
         <w:t>e</w:t>
@@ -3205,23 +2967,7 @@
     </w:p>
     <w:p>
       <w:r>
-        <w:t>L’état « </w:t>
-      </w:r>
-      <w:proofErr w:type="spellStart"/>
-      <w:r>
-        <w:t>Motor</w:t>
-      </w:r>
-      <w:proofErr w:type="spellEnd"/>
-      <w:r>
-        <w:t xml:space="preserve"> </w:t>
-      </w:r>
-      <w:proofErr w:type="spellStart"/>
-      <w:r>
-        <w:t>Ready</w:t>
-      </w:r>
-      <w:proofErr w:type="spellEnd"/>
-      <w:r>
-        <w:t> » quant à lui est toujours accessible depuis l’un de ces 3 modes, à ceci près qu’il est maintenant possible de sortir d’un mode de fonctionnement à n’importe quel moment où il est demandé d’interagir avec la console.</w:t>
+        <w:t>L’état « Motor Ready » quant à lui est toujours accessible depuis l’un de ces 3 modes, à ceci près qu’il est maintenant possible de sortir d’un mode de fonctionnement à n’importe quel moment où il est demandé d’interagir avec la console.</w:t>
       </w:r>
     </w:p>
     <w:p>
@@ -3240,34 +2986,13 @@
     </w:p>
     <w:p>
       <w:r>
-        <w:t xml:space="preserve">Afin d’éviter d’autres potentiels « dangers »  ou dommages sur le dispositif, j’ai décidé alors d’ajouter des garde-fous accompagnés de messages d’erreurs sur les 2 modes de fonctionnement « Manual Mode </w:t>
-      </w:r>
-      <w:proofErr w:type="spellStart"/>
-      <w:r>
-        <w:t>Term</w:t>
-      </w:r>
-      <w:proofErr w:type="spellEnd"/>
-      <w:r>
-        <w:t xml:space="preserve"> » et </w:t>
-      </w:r>
-      <w:proofErr w:type="gramStart"/>
-      <w:r>
-        <w:t>« Auto Mode »</w:t>
-      </w:r>
-      <w:proofErr w:type="gramEnd"/>
-      <w:r>
-        <w:t xml:space="preserve"> présentant une partie interactive (demande de consigne). Par exemple, le mode 2 « Manual Mode </w:t>
-      </w:r>
-      <w:proofErr w:type="spellStart"/>
+        <w:t xml:space="preserve">Afin d’éviter d’autres potentiels « dangers »  ou dommages sur le dispositif, j’ai décidé alors d’ajouter des garde-fous accompagnés de messages d’erreurs sur les 2 modes de fonctionnement « Manual Mode Term » et « Auto Mode » présentant une partie interactive (demande de consigne). Par exemple, le mode 2 « Manual Mode </w:t>
+      </w:r>
       <w:r>
         <w:t>T</w:t>
       </w:r>
       <w:r>
-        <w:t>erm</w:t>
-      </w:r>
-      <w:proofErr w:type="spellEnd"/>
-      <w:r>
-        <w:t xml:space="preserve"> » requiert une valeur consigne de pourcentage de gaz à </w:t>
+        <w:t xml:space="preserve">erm » requiert une valeur consigne de pourcentage de gaz à </w:t>
       </w:r>
       <w:r>
         <w:lastRenderedPageBreak/>
@@ -3279,249 +3004,129 @@
     </w:p>
     <w:p>
       <w:r>
-        <w:t>Ensuite, il a été convenu que le mode « Init UC » ne devrait plus être accessible depuis « </w:t>
-      </w:r>
-      <w:proofErr w:type="spellStart"/>
-      <w:r>
-        <w:t>Motor</w:t>
-      </w:r>
-      <w:proofErr w:type="spellEnd"/>
+        <w:t xml:space="preserve">Ensuite, il a été convenu que le mode « Init UC » ne devrait plus être accessible depuis « Motor Ready » car une initialisation de la carte prenait plus de sens par son caractère unique. </w:t>
+      </w:r>
+      <w:r>
+        <w:t xml:space="preserve">Un état d’entrée a alors également été suggéré afin de ne pas manquer certains messages de l’état « Init </w:t>
+      </w:r>
+      <w:r>
+        <w:t>UC</w:t>
+      </w:r>
+      <w:r>
+        <w:t>»</w:t>
+      </w:r>
+      <w:r>
+        <w:t xml:space="preserve"> lors de la lecture des </w:t>
+      </w:r>
+      <w:r>
+        <w:t>« </w:t>
+      </w:r>
+      <w:r>
+        <w:t>printf</w:t>
+      </w:r>
+      <w:r>
+        <w:t> »</w:t>
+      </w:r>
+      <w:r>
+        <w:t xml:space="preserve">, mais aussi dans un but de clarté. </w:t>
+      </w:r>
+    </w:p>
+    <w:p>
+      <w:r>
+        <w:t>Ainsi, la nouvelle machine d’état se caractérise par l’état « </w:t>
+      </w:r>
+      <w:r>
+        <w:t>E</w:t>
+      </w:r>
+      <w:r>
+        <w:t xml:space="preserve">ntrance », durant lequel on attend que l’utilisateur </w:t>
+      </w:r>
+      <w:r>
+        <w:t>presse la touche « Entrée », afin de pouvoir accéder à l’état « Init UC »</w:t>
+      </w:r>
+      <w:r>
+        <w:t>. Dans cet état, les messages nous proposent d’entrer le caractère ‘</w:t>
+      </w:r>
+      <w:r>
+        <w:t> ?</w:t>
+      </w:r>
+      <w:r>
+        <w:t>’ pour obtenir des informations sur la simulation ou bien d’entrer soit la touche « Espace », spécifique à l’accès à « Motor Ready », mais aussi parallèlement utilis</w:t>
+      </w:r>
+      <w:r>
+        <w:t xml:space="preserve">é </w:t>
+      </w:r>
+      <w:r>
+        <w:t>pour l’atterrissage.</w:t>
+      </w:r>
+      <w:r>
+        <w:t xml:space="preserve"> Une fois « Motor Ready » atteint, il nous est alors demandé de saisir ‘1’, ‘2’ ou ‘3’ (ou encore ‘</w:t>
+      </w:r>
+      <w:r>
+        <w:t> ?</w:t>
+      </w:r>
+      <w:r>
+        <w:t>’) et donc d’exprimer notre choix de mode (« Motor Ready » est donc similaire à un menu).</w:t>
+      </w:r>
+    </w:p>
+    <w:p>
+      <w:r>
+        <w:t>Enfin, le mode 3 « Auto Mode » nécessitait d’offrir plus de possibilités d’interaction, car pour rappel, la valeur de position angulaire et les coefficients PID étaient</w:t>
+      </w:r>
+      <w:r>
+        <w:t xml:space="preserve"> préalablement choisis</w:t>
+      </w:r>
+      <w:r>
+        <w:t xml:space="preserve"> dans le fichier source et il serait alors plus intéressant de pouvoir saisir ces valeurs via le terminal.</w:t>
+      </w:r>
+    </w:p>
+    <w:p>
+      <w:r>
+        <w:t>J’ai donc rajouté la possibilité de saisir une valeur consigne de position angulaire via l’accès à un état transitoire « Instruct Angle », qui une fois rentrée nous amène à l’état « Auto Mode » ou bien nous ramène à ce même état, si l’on a demandé à accéder à « Instruct Angle » pour changer de position angulaire (c’est-à-dire qu’il est maintenant possible d’effectuer un changement de position en plein vol, ce qui aura une utilité certaine pour le développement d’un mode séquence de vol).</w:t>
+      </w:r>
+    </w:p>
+    <w:p>
+      <w:r>
+        <w:t>La saisie des coefficients PID se fait également via des états transitoires, mais par modification</w:t>
+      </w:r>
+      <w:r>
+        <w:t>. Entre autres, des valeurs par défaut sont déjà présentes dans le code, car l’on suppose qu’il ne sera pas toujours nécessaire de vouloir saisir des coefficients PID (il est également possible de saisir une commande de retour aux valeurs par défaut si besoin).</w:t>
+      </w:r>
+    </w:p>
+    <w:p>
+      <w:r>
+        <w:t>Une fois toutes ces étape franchies, il m’a été alors conseillé de débuter le développement d’une IHM en Python, où il serait alors possible de rajouter un mode séquence de vol et un mode calibration, qui permettrait à l’utilisateur d’acquérir des couples de données consigne (en % de gaz moteur)/position angulaire mesurée par la centrale inertielle, afin de pouvoir tracer une courbe et de pouvoir étudier les comportements statique et dynamique du dispositif.</w:t>
+      </w:r>
+    </w:p>
+    <w:p/>
+    <w:p>
+      <w:pPr>
+        <w:pStyle w:val="Titre2"/>
+        <w:jc w:val="both"/>
+        <w:rPr>
+          <w:rFonts w:asciiTheme="minorHAnsi" w:hAnsiTheme="minorHAnsi" w:cstheme="minorHAnsi"/>
+          <w:b/>
+          <w:bCs/>
+          <w:color w:val="auto"/>
+        </w:rPr>
+      </w:pPr>
       <w:r>
         <w:t xml:space="preserve"> </w:t>
       </w:r>
-      <w:proofErr w:type="spellStart"/>
-      <w:r>
-        <w:t>Ready</w:t>
-      </w:r>
-      <w:proofErr w:type="spellEnd"/>
-      <w:r>
-        <w:t xml:space="preserve"> » car une initialisation de la carte prenait plus de sens par son caractère unique. </w:t>
-      </w:r>
-      <w:r>
-        <w:t xml:space="preserve">Un état d’entrée a alors également été suggéré afin de ne pas manquer certains messages de l’état « Init </w:t>
-      </w:r>
-      <w:r>
-        <w:t>UC</w:t>
-      </w:r>
-      <w:r>
-        <w:t>»</w:t>
-      </w:r>
-      <w:r>
-        <w:t xml:space="preserve"> lors de la lecture des </w:t>
-      </w:r>
-      <w:r>
-        <w:t>« </w:t>
-      </w:r>
-      <w:r>
-        <w:t>printf</w:t>
-      </w:r>
-      <w:r>
-        <w:t> »</w:t>
-      </w:r>
-      <w:r>
-        <w:t xml:space="preserve">, mais aussi dans un but de clarté. </w:t>
-      </w:r>
-    </w:p>
-    <w:p>
-      <w:r>
-        <w:t>Ainsi, la nouvelle machine d’état se caractérise par l’état « </w:t>
-      </w:r>
-      <w:r>
-        <w:t>E</w:t>
-      </w:r>
-      <w:r>
-        <w:t xml:space="preserve">ntrance », durant lequel on attend que l’utilisateur </w:t>
-      </w:r>
-      <w:r>
-        <w:t>presse la touche « Entrée », afin de pouvoir accéder à l’état « Init UC »</w:t>
-      </w:r>
-      <w:r>
-        <w:t>. Dans cet état, les messages nous proposent d’entrer le caractère ‘</w:t>
-      </w:r>
-      <w:r>
-        <w:t> ?</w:t>
-      </w:r>
-      <w:r>
-        <w:t>’ pour obtenir des informations sur la simulation ou bien d’entrer soit la touche « Espace », spécifique à l’accès à « </w:t>
-      </w:r>
-      <w:proofErr w:type="spellStart"/>
-      <w:r>
-        <w:t>Motor</w:t>
-      </w:r>
-      <w:proofErr w:type="spellEnd"/>
-      <w:r>
-        <w:t xml:space="preserve"> </w:t>
-      </w:r>
-      <w:proofErr w:type="spellStart"/>
-      <w:r>
-        <w:t>Ready</w:t>
-      </w:r>
-      <w:proofErr w:type="spellEnd"/>
-      <w:r>
-        <w:t> », mais aussi parallèlement utilis</w:t>
-      </w:r>
-      <w:r>
-        <w:t xml:space="preserve">é </w:t>
-      </w:r>
-      <w:r>
-        <w:t>pour l’atterrissage.</w:t>
-      </w:r>
-      <w:r>
-        <w:t xml:space="preserve"> Une fois « </w:t>
-      </w:r>
-      <w:proofErr w:type="spellStart"/>
-      <w:r>
-        <w:t>Motor</w:t>
-      </w:r>
-      <w:proofErr w:type="spellEnd"/>
-      <w:r>
-        <w:t xml:space="preserve"> </w:t>
-      </w:r>
-      <w:proofErr w:type="spellStart"/>
-      <w:r>
-        <w:t>Ready</w:t>
-      </w:r>
-      <w:proofErr w:type="spellEnd"/>
-      <w:r>
-        <w:t> » atteint, il nous est alors demandé de saisir ‘1’, ‘2’ ou ‘3’ (ou encore ‘</w:t>
-      </w:r>
-      <w:r>
-        <w:t> ?</w:t>
-      </w:r>
-      <w:r>
-        <w:t>’) et donc d’exprimer notre choix de mode (« </w:t>
-      </w:r>
-      <w:proofErr w:type="spellStart"/>
-      <w:r>
-        <w:t>Motor</w:t>
-      </w:r>
-      <w:proofErr w:type="spellEnd"/>
-      <w:r>
-        <w:t xml:space="preserve"> </w:t>
-      </w:r>
-      <w:proofErr w:type="spellStart"/>
-      <w:r>
-        <w:t>Ready</w:t>
-      </w:r>
-      <w:proofErr w:type="spellEnd"/>
-      <w:r>
-        <w:t> » est donc similaire à un menu).</w:t>
-      </w:r>
-    </w:p>
-    <w:p>
-      <w:r>
-        <w:t xml:space="preserve">Enfin, le mode 3 </w:t>
-      </w:r>
-      <w:proofErr w:type="gramStart"/>
-      <w:r>
-        <w:t>« Auto Mode »</w:t>
-      </w:r>
-      <w:proofErr w:type="gramEnd"/>
-      <w:r>
-        <w:t xml:space="preserve"> nécessitait d’offrir plus de possibilités d’interaction, car pour rappel, la valeur de position angulaire et les coefficients PID étaient</w:t>
-      </w:r>
-      <w:r>
-        <w:t xml:space="preserve"> préalablement choisis</w:t>
-      </w:r>
-      <w:r>
-        <w:t xml:space="preserve"> dans le fichier source et il serait alors plus intéressant de pouvoir saisir ces valeurs via le terminal.</w:t>
-      </w:r>
-    </w:p>
-    <w:p>
-      <w:r>
-        <w:t>J’ai donc rajouté la possibilité de saisir une valeur consigne de position angulaire via l’accès à un état transitoire « </w:t>
-      </w:r>
-      <w:proofErr w:type="spellStart"/>
-      <w:r>
-        <w:t>Instruct</w:t>
-      </w:r>
-      <w:proofErr w:type="spellEnd"/>
-      <w:r>
-        <w:t xml:space="preserve"> Angle », qui une fois rentrée nous amène à l’état </w:t>
-      </w:r>
-      <w:proofErr w:type="gramStart"/>
-      <w:r>
-        <w:t>« Auto Mode »</w:t>
-      </w:r>
-      <w:proofErr w:type="gramEnd"/>
-      <w:r>
-        <w:t xml:space="preserve"> ou bien nous ramène à ce même état, si l’on a demandé à accéder à « </w:t>
-      </w:r>
-      <w:proofErr w:type="spellStart"/>
-      <w:r>
-        <w:t>Instruct</w:t>
-      </w:r>
-      <w:proofErr w:type="spellEnd"/>
-      <w:r>
-        <w:t xml:space="preserve"> Angle » pour changer de position angulaire (c’est-à-dire qu’il est maintenant possible d’effectuer un changement de position en plein vol, ce qui aura une utilité certaine pour le développement d’un mode séquence de vol).</w:t>
-      </w:r>
-    </w:p>
-    <w:p>
-      <w:r>
-        <w:t>La saisie des coefficients PID se fait également via des états transitoires, mais par modification</w:t>
-      </w:r>
-      <w:r>
-        <w:t>. Entre autres, des valeurs par défaut sont déjà présentes dans le code, car l’on suppose qu’il ne sera pas toujours nécessaire de vouloir saisir des coefficients PID (il est également possible de saisir une commande de retour aux valeurs par défaut si besoin).</w:t>
-      </w:r>
-    </w:p>
-    <w:p>
-      <w:r>
-        <w:t>Une fois toutes ces étape franchies, il m’a été alors conseillé de débuter le développement d’une IHM en Python, où il serait alors possible de rajouter un mode séquence de vol et un mode calibration, qui permettrait à l’utilisateur d’acquérir des couples de données consigne (en % de gaz moteur)/position angulaire mesurée par la centrale inertielle, afin de pouvoir tracer une courbe et de pouvoir étudier les comportements statique et dynamique du dispositif.</w:t>
+      <w:r>
+        <w:rPr>
+          <w:rFonts w:asciiTheme="minorHAnsi" w:hAnsiTheme="minorHAnsi" w:cstheme="minorHAnsi"/>
+          <w:b/>
+          <w:bCs/>
+          <w:color w:val="auto"/>
+        </w:rPr>
+        <w:t>Début du développement de l’IHM</w:t>
       </w:r>
     </w:p>
     <w:p/>
     <w:p>
-      <w:pPr>
-        <w:pStyle w:val="Titre2"/>
-        <w:jc w:val="both"/>
-        <w:rPr>
-          <w:rFonts w:asciiTheme="minorHAnsi" w:hAnsiTheme="minorHAnsi" w:cstheme="minorHAnsi"/>
-          <w:b/>
-          <w:bCs/>
-          <w:color w:val="auto"/>
-        </w:rPr>
-      </w:pPr>
-      <w:r>
-        <w:t xml:space="preserve"> </w:t>
-      </w:r>
-      <w:r>
-        <w:rPr>
-          <w:rFonts w:asciiTheme="minorHAnsi" w:hAnsiTheme="minorHAnsi" w:cstheme="minorHAnsi"/>
-          <w:b/>
-          <w:bCs/>
-          <w:color w:val="auto"/>
-        </w:rPr>
-        <w:t>Début du développement de l’IHM</w:t>
-      </w:r>
-    </w:p>
-    <w:p/>
-    <w:p>
-      <w:r>
-        <w:t xml:space="preserve">J’ai en premier temps cherché les bibliothèques qui me permettraient de créer une IHM en Python. J’ai préféré débuter une IHM avec </w:t>
-      </w:r>
-      <w:proofErr w:type="spellStart"/>
-      <w:r>
-        <w:t>Tkinter</w:t>
-      </w:r>
-      <w:proofErr w:type="spellEnd"/>
-      <w:r>
-        <w:t xml:space="preserve">, plutôt que </w:t>
-      </w:r>
-      <w:proofErr w:type="spellStart"/>
-      <w:r>
-        <w:t>PyQt</w:t>
-      </w:r>
-      <w:proofErr w:type="spellEnd"/>
-      <w:r>
-        <w:t xml:space="preserve"> et </w:t>
-      </w:r>
-      <w:proofErr w:type="spellStart"/>
-      <w:r>
-        <w:t>PySide</w:t>
-      </w:r>
-      <w:proofErr w:type="spellEnd"/>
-      <w:r>
-        <w:t>, qui est référencée comme la bibliothèque la plus simple pour commencer à créer des IHM et dont la documentation et exemples étaient suffisamment riches pour pouvoir atteindre mes objectifs dans un court délai.</w:t>
+      <w:r>
+        <w:t>J’ai en premier temps cherché les bibliothèques qui me permettraient de créer une IHM en Python. J’ai préféré débuter une IHM avec Tkinter, plutôt que PyQt et PySide, qui est référencée comme la bibliothèque la plus simple pour commencer à créer des IHM et dont la documentation et exemples étaient suffisamment riches pour pouvoir atteindre mes objectifs dans un court délai.</w:t>
       </w:r>
     </w:p>
     <w:p>
@@ -3625,23 +3230,7 @@
         <w:t xml:space="preserve"> </w:t>
       </w:r>
       <w:r>
-        <w:t>L’interface offre donc la possibilité de sélectionner le port de communication détecté, ainsi que le « Baud rate ». Une fois qu’ils sont sélectionnés, le bouton « </w:t>
-      </w:r>
-      <w:proofErr w:type="spellStart"/>
-      <w:r>
-        <w:t>Connect</w:t>
-      </w:r>
-      <w:proofErr w:type="spellEnd"/>
-      <w:r>
-        <w:t> » n’est plus grisé (« </w:t>
-      </w:r>
-      <w:proofErr w:type="spellStart"/>
-      <w:r>
-        <w:t>disabled</w:t>
-      </w:r>
-      <w:proofErr w:type="spellEnd"/>
-      <w:r>
-        <w:t> ») et il est alors possible d’accéder à une première extension de fenêtre si la connexion est bien ouverte et fonctionnelle. Un message de validation s’affiche dans une nouvelle fenêtre « pop-up » dans le cas où le port COM est bien accessible et si la connexion est aboutie ; dans le cas contraire, un autre message s’affichera, annonçant que la connexion n’a pas pu se faire (Fig.3).</w:t>
+        <w:t>L’interface offre donc la possibilité de sélectionner le port de communication détecté, ainsi que le « Baud rate ». Une fois qu’ils sont sélectionnés, le bouton « Connect » n’est plus grisé (« disabled ») et il est alors possible d’accéder à une première extension de fenêtre si la connexion est bien ouverte et fonctionnelle. Un message de validation s’affiche dans une nouvelle fenêtre « pop-up » dans le cas où le port COM est bien accessible et si la connexion est aboutie ; dans le cas contraire, un autre message s’affichera, annonçant que la connexion n’a pas pu se faire (Fig.3).</w:t>
       </w:r>
     </w:p>
     <w:p>
@@ -3747,15 +3336,7 @@
         </w:r>
       </w:fldSimple>
       <w:r>
-        <w:t xml:space="preserve">: Messages de connexion (bouton </w:t>
-      </w:r>
-      <w:proofErr w:type="spellStart"/>
-      <w:r>
-        <w:t>Connect</w:t>
-      </w:r>
-      <w:proofErr w:type="spellEnd"/>
-      <w:r>
-        <w:t>)</w:t>
+        <w:t>: Messages de connexion (bouton Connect)</w:t>
       </w:r>
     </w:p>
     <w:p>
@@ -3777,36 +3358,12 @@
     </w:p>
     <w:p>
       <w:r>
-        <w:t>Le code Python de cette IHM est développé sur plusieurs fichiers « .</w:t>
-      </w:r>
-      <w:proofErr w:type="spellStart"/>
-      <w:r>
-        <w:t>py</w:t>
-      </w:r>
-      <w:proofErr w:type="spellEnd"/>
-      <w:r>
-        <w:t> » dont un fichier principal nommé « Master.py », lequel est exécuté lorsque l’on veut utiliser l’IHM et qui fait appel à plusieurs autres fichiers « .</w:t>
-      </w:r>
-      <w:proofErr w:type="spellStart"/>
-      <w:r>
-        <w:t>py</w:t>
-      </w:r>
-      <w:proofErr w:type="spellEnd"/>
-      <w:r>
-        <w:t> » regroupant les différentes classes et fonctions utilisées.</w:t>
-      </w:r>
-    </w:p>
-    <w:p>
-      <w:r>
-        <w:t xml:space="preserve">L’un de ces fichiers est appelé « GUI_Master.py », GUI pour </w:t>
-      </w:r>
-      <w:proofErr w:type="spellStart"/>
-      <w:r>
-        <w:t>Graphical</w:t>
-      </w:r>
-      <w:proofErr w:type="spellEnd"/>
-      <w:r>
-        <w:t xml:space="preserve"> User Interface (l’interface graphique), et regroupe la majeure partie du code, dont des classes propres à chacune des extensions de fenêtres et leurs fonctions associées</w:t>
+        <w:t>Le code Python de cette IHM est développé sur plusieurs fichiers « .py » dont un fichier principal nommé « Master.py », lequel est exécuté lorsque l’on veut utiliser l’IHM et qui fait appel à plusieurs autres fichiers « .py » regroupant les différentes classes et fonctions utilisées.</w:t>
+      </w:r>
+    </w:p>
+    <w:p>
+      <w:r>
+        <w:t>L’un de ces fichiers est appelé « GUI_Master.py », GUI pour Graphical User Interface (l’interface graphique), et regroupe la majeure partie du code, dont des classes propres à chacune des extensions de fenêtres et leurs fonctions associées</w:t>
       </w:r>
       <w:r>
         <w:t xml:space="preserve"> qui traitent des widgets.</w:t>
@@ -3814,45 +3371,13 @@
     </w:p>
     <w:p>
       <w:r>
-        <w:t>Dans ce fichier, on retrouve donc la classe propre à la fenêtre principale, « </w:t>
-      </w:r>
-      <w:proofErr w:type="spellStart"/>
-      <w:r>
-        <w:t>ComGui</w:t>
-      </w:r>
-      <w:proofErr w:type="spellEnd"/>
-      <w:r>
-        <w:t xml:space="preserve"> » (pour la communication série / TAG_IHM_002) , </w:t>
-      </w:r>
-      <w:r>
-        <w:t>et cette même classe contient des fonctions qui sont appelées lors des interactions avec les widgets, soit par exemple la fonction « </w:t>
-      </w:r>
-      <w:proofErr w:type="spellStart"/>
-      <w:r>
-        <w:t>ComOptionMenu</w:t>
-      </w:r>
-      <w:proofErr w:type="spellEnd"/>
-      <w:r>
-        <w:t> » qui s’occupe de gérer l’obtention et l’affichage de la liste des ports COM dans le widget « </w:t>
-      </w:r>
-      <w:proofErr w:type="spellStart"/>
-      <w:r>
-        <w:t>drop_com</w:t>
-      </w:r>
-      <w:proofErr w:type="spellEnd"/>
-      <w:r>
-        <w:t> »</w:t>
-      </w:r>
-      <w:r>
-        <w:t xml:space="preserve"> (en face du label « </w:t>
-      </w:r>
-      <w:proofErr w:type="spellStart"/>
-      <w:r>
-        <w:t>Available</w:t>
-      </w:r>
-      <w:proofErr w:type="spellEnd"/>
-      <w:r>
-        <w:t xml:space="preserve"> Port(s) », Fig.2)</w:t>
+        <w:t xml:space="preserve">Dans ce fichier, on retrouve donc la classe propre à la fenêtre principale, « ComGui » (pour la communication série / TAG_IHM_002) , </w:t>
+      </w:r>
+      <w:r>
+        <w:t>et cette même classe contient des fonctions qui sont appelées lors des interactions avec les widgets, soit par exemple la fonction « ComOptionMenu » qui s’occupe de gérer l’obtention et l’affichage de la liste des ports COM dans le widget « drop_com »</w:t>
+      </w:r>
+      <w:r>
+        <w:t xml:space="preserve"> (en face du label « Available Port(s) », Fig.2)</w:t>
       </w:r>
       <w:r>
         <w:t>.</w:t>
@@ -3861,53 +3386,16 @@
     <w:p>
       <w:r>
         <w:lastRenderedPageBreak/>
-        <w:t>Cette classe fait également appel au module « </w:t>
-      </w:r>
-      <w:proofErr w:type="spellStart"/>
-      <w:r>
-        <w:t>pyserial</w:t>
-      </w:r>
-      <w:proofErr w:type="spellEnd"/>
-      <w:r>
-        <w:t> » de Python, utilisé pour pouvoir communiquer en série. Les fonctions de « serial » sont essentielles à la réalisation de l’IHM, car elles établissent l’envoi et la réception des données dont nous avons besoin.</w:t>
-      </w:r>
-    </w:p>
-    <w:p>
-      <w:r>
-        <w:t>Les fonctions « </w:t>
-      </w:r>
-      <w:proofErr w:type="spellStart"/>
-      <w:r>
-        <w:t>write</w:t>
-      </w:r>
-      <w:proofErr w:type="spellEnd"/>
-      <w:r>
-        <w:t> » et « </w:t>
-      </w:r>
-      <w:proofErr w:type="spellStart"/>
-      <w:r>
-        <w:t>readline</w:t>
-      </w:r>
-      <w:proofErr w:type="spellEnd"/>
-      <w:r>
-        <w:t> » de « </w:t>
-      </w:r>
-      <w:proofErr w:type="spellStart"/>
-      <w:r>
-        <w:t>pyserial</w:t>
-      </w:r>
-      <w:proofErr w:type="spellEnd"/>
-      <w:r>
-        <w:t> » représentent à elles deux, la clé de voûte de notre système de communication : entre autres, elles nous permettent d’envoyer les entrées « char » que nous entrions manuellement via le terminal série, mais aussi de lire les « printf »</w:t>
-      </w:r>
-      <w:r>
-        <w:t xml:space="preserve"> du </w:t>
-      </w:r>
-      <w:proofErr w:type="spellStart"/>
-      <w:r>
-        <w:t>firmware</w:t>
-      </w:r>
-      <w:proofErr w:type="spellEnd"/>
+        <w:t>Cette classe fait également appel au module « pyserial » de Python, utilisé pour pouvoir communiquer en série. Les fonctions de « serial » sont essentielles à la réalisation de l’IHM, car elles établissent l’envoi et la réception des données dont nous avons besoin.</w:t>
+      </w:r>
+    </w:p>
+    <w:p>
+      <w:r>
+        <w:t>Les fonctions « write » et « readline » de « pyserial » représentent à elles deux, la clé de voûte de notre système de communication : entre autres, elles nous permettent d’envoyer les entrées « char » que nous entrions manuellement via le terminal série, mais aussi de lire les « printf »</w:t>
+      </w:r>
+      <w:r>
+        <w:t xml:space="preserve"> du firmware</w:t>
+      </w:r>
       <w:r>
         <w:t xml:space="preserve"> qui comportent les données que nous cherchons à acquérir.</w:t>
       </w:r>
@@ -4002,31 +3490,7 @@
     </w:p>
     <w:p>
       <w:r>
-        <w:t xml:space="preserve">Deux premiers boutons correspondent aux 2 modes interactifs de l’automate : « Manual Mode </w:t>
-      </w:r>
-      <w:proofErr w:type="spellStart"/>
-      <w:r>
-        <w:t>Term</w:t>
-      </w:r>
-      <w:proofErr w:type="spellEnd"/>
-      <w:r>
-        <w:t xml:space="preserve"> » et </w:t>
-      </w:r>
-      <w:proofErr w:type="gramStart"/>
-      <w:r>
-        <w:t>« Auto Mode »</w:t>
-      </w:r>
-      <w:proofErr w:type="gramEnd"/>
-      <w:r>
-        <w:t>. Chacun de ces boutons sont définis dans la classe « </w:t>
-      </w:r>
-      <w:proofErr w:type="spellStart"/>
-      <w:r>
-        <w:t>MotorReadyGUI</w:t>
-      </w:r>
-      <w:proofErr w:type="spellEnd"/>
-      <w:r>
-        <w:t xml:space="preserve"> » (TAG_IHM_003) et renvoient à des fonctions bien précises, qui elles-mêmes sont destinées à étendre encore une fois la fenêtre, à envoyer les bons caractères propres aux états correspondants et </w:t>
+        <w:t xml:space="preserve">Deux premiers boutons correspondent aux 2 modes interactifs de l’automate : « Manual Mode Term » et « Auto Mode ». Chacun de ces boutons sont définis dans la classe « MotorReadyGUI » (TAG_IHM_003) et renvoient à des fonctions bien précises, qui elles-mêmes sont destinées à étendre encore une fois la fenêtre, à envoyer les bons caractères propres aux états correspondants et </w:t>
       </w:r>
       <w:r>
         <w:t>à nous renvoyer à une nouvelle classe du même fichier, regroupant les fonctions du mode.</w:t>
@@ -4039,23 +3503,7 @@
     </w:p>
     <w:p>
       <w:r>
-        <w:t>On notera aussi que le bouton « </w:t>
-      </w:r>
-      <w:proofErr w:type="spellStart"/>
-      <w:r>
-        <w:t>Connect</w:t>
-      </w:r>
-      <w:proofErr w:type="spellEnd"/>
-      <w:r>
-        <w:t> » est maintenant désigné comme « </w:t>
-      </w:r>
-      <w:proofErr w:type="spellStart"/>
-      <w:r>
-        <w:t>Disconnect</w:t>
-      </w:r>
-      <w:proofErr w:type="spellEnd"/>
-      <w:r>
-        <w:t> » et permet alors de fermer la communication série à tout moment.</w:t>
+        <w:t>On notera aussi que le bouton « Connect » est maintenant désigné comme « Disconnect » et permet alors de fermer la communication série à tout moment.</w:t>
       </w:r>
     </w:p>
     <w:p/>
@@ -4077,16 +3525,7 @@
           <w:bCs/>
           <w:color w:val="auto"/>
         </w:rPr>
-        <w:t>Poursuite</w:t>
-      </w:r>
-      <w:r>
-        <w:rPr>
-          <w:rFonts w:asciiTheme="minorHAnsi" w:hAnsiTheme="minorHAnsi" w:cstheme="minorHAnsi"/>
-          <w:b/>
-          <w:bCs/>
-          <w:color w:val="auto"/>
-        </w:rPr>
-        <w:t xml:space="preserve"> du développement de l’IHM</w:t>
+        <w:t>Poursuite du développement de l’IHM</w:t>
       </w:r>
     </w:p>
     <w:p/>
@@ -4095,32 +3534,13 @@
         <w:t xml:space="preserve">La seconde extension de fenêtre se </w:t>
       </w:r>
       <w:r>
-        <w:t>produit donc lorsque l’utilisateur interagit avec l’un des 4 boutons du frame « </w:t>
-      </w:r>
-      <w:proofErr w:type="spellStart"/>
-      <w:r>
-        <w:t>Motor</w:t>
-      </w:r>
-      <w:proofErr w:type="spellEnd"/>
+        <w:t>produit donc lorsque l’utilisateur interagit avec l’un des 4 boutons du frame « Motor Ready »</w:t>
+      </w:r>
       <w:r>
         <w:t xml:space="preserve"> </w:t>
       </w:r>
-      <w:proofErr w:type="spellStart"/>
-      <w:r>
-        <w:t>Ready</w:t>
-      </w:r>
-      <w:proofErr w:type="spellEnd"/>
-      <w:r>
-        <w:t> »</w:t>
-      </w:r>
-      <w:r>
-        <w:t xml:space="preserve"> </w:t>
-      </w:r>
-      <w:r>
-        <w:t>(Fig.4)</w:t>
-      </w:r>
-      <w:r>
-        <w:t xml:space="preserve"> et l’on voit alors apparaître à droite une nouvelle section propre à chacun des modes.</w:t>
+      <w:r>
+        <w:t>(Fig.4) et l’on voit alors apparaître à droite une nouvelle section propre à chacun des modes.</w:t>
       </w:r>
     </w:p>
     <w:p>
@@ -4129,15 +3549,7 @@
         <w:t xml:space="preserve">En premier temps, j’ai </w:t>
       </w:r>
       <w:r>
-        <w:t xml:space="preserve">réalisé le contenu de l’extension du mode « Manual Mode </w:t>
-      </w:r>
-      <w:proofErr w:type="spellStart"/>
-      <w:r>
-        <w:t>Term</w:t>
-      </w:r>
-      <w:proofErr w:type="spellEnd"/>
-      <w:r>
-        <w:t> » afin de pouvoir mettre en place, un peu plus tard, le mode calibration.</w:t>
+        <w:t>réalisé le contenu de l’extension du mode « Manual Mode Term » afin de pouvoir mettre en place, un peu plus tard, le mode calibration.</w:t>
       </w:r>
     </w:p>
     <w:p>
@@ -4146,6 +3558,9 @@
         <w:jc w:val="center"/>
       </w:pPr>
       <w:r>
+        <w:rPr>
+          <w:noProof/>
+        </w:rPr>
         <w:drawing>
           <wp:inline distT="0" distB="0" distL="0" distR="0" wp14:anchorId="52BA5575" wp14:editId="237008C5">
             <wp:extent cx="6485861" cy="1119583"/>
@@ -4203,21 +3618,7 @@
         </w:r>
       </w:fldSimple>
       <w:r>
-        <w:t xml:space="preserve">: </w:t>
-      </w:r>
-      <w:r>
-        <w:t>Extension de fenêtre propre au m</w:t>
-      </w:r>
-      <w:r>
-        <w:t xml:space="preserve">ode « Manual Mode </w:t>
-      </w:r>
-      <w:proofErr w:type="spellStart"/>
-      <w:r>
-        <w:t>Term</w:t>
-      </w:r>
-      <w:proofErr w:type="spellEnd"/>
-      <w:r>
-        <w:t xml:space="preserve"> », </w:t>
+        <w:t xml:space="preserve">: Extension de fenêtre propre au mode « Manual Mode Term », </w:t>
       </w:r>
       <w:r>
         <w:t xml:space="preserve">avant </w:t>
@@ -4231,15 +3632,7 @@
         <w:t xml:space="preserve">Cette section de fenêtre (Fig.5) </w:t>
       </w:r>
       <w:r>
-        <w:t>est définie dans la classe « </w:t>
-      </w:r>
-      <w:proofErr w:type="spellStart"/>
-      <w:r>
-        <w:t>ModeTermGUI</w:t>
-      </w:r>
-      <w:proofErr w:type="spellEnd"/>
-      <w:r>
-        <w:t> » du fichier « GUI Master » (TAG_IHM_004) et</w:t>
+        <w:t>est définie dans la classe « ModeTermGUI » du fichier « GUI Master » (TAG_IHM_004) et</w:t>
       </w:r>
       <w:r>
         <w:t> </w:t>
@@ -4317,23 +3710,7 @@
         </w:numPr>
       </w:pPr>
       <w:r>
-        <w:t xml:space="preserve">un bouton « STOP ! » qui s’active une fois que la simulation a débuté et qui permet d’amorcer l’atterrissage (et de revenir au début du mode « Manual Mode </w:t>
-      </w:r>
-      <w:proofErr w:type="spellStart"/>
-      <w:r>
-        <w:t>Term</w:t>
-      </w:r>
-      <w:proofErr w:type="spellEnd"/>
-      <w:r>
-        <w:t xml:space="preserve"> », car cela nous permet d’enclencher directement une autre simulation sans avoir à revenir au menu de modes puis cliquer une fois encore sur le bouton « Manual Mode </w:t>
-      </w:r>
-      <w:proofErr w:type="spellStart"/>
-      <w:r>
-        <w:t>Term</w:t>
-      </w:r>
-      <w:proofErr w:type="spellEnd"/>
-      <w:r>
-        <w:t> ») ;</w:t>
+        <w:t>un bouton « STOP ! » qui s’active une fois que la simulation a débuté et qui permet d’amorcer l’atterrissage (et de revenir au début du mode « Manual Mode Term », car cela nous permet d’enclencher directement une autre simulation sans avoir à revenir au menu de modes puis cliquer une fois encore sur le bouton « Manual Mode Term ») ;</w:t>
       </w:r>
     </w:p>
     <w:p>
@@ -4359,15 +3736,7 @@
         <w:t xml:space="preserve"> lorsqu’il n’y avait alors que l’« entry box » pour </w:t>
       </w:r>
       <w:r>
-        <w:t xml:space="preserve">garder en mémoire et afficher la consigne. Les boutons « + » et « - » étaient alors reliés à la valeur textuelle et </w:t>
-      </w:r>
-      <w:proofErr w:type="gramStart"/>
-      <w:r>
-        <w:t>de par</w:t>
-      </w:r>
-      <w:proofErr w:type="gramEnd"/>
-      <w:r>
-        <w:t xml:space="preserve"> son caractère modifiable, il y avait alors des erreurs de cohérence entre valeur affichée et valeur prise en compte par l’automate. J’ai donc résolu ce petit problème grâce à cette idée d’écran factice qui vient s’actualiser selon les 2 options de renseignement de la consigne (Fig.6).</w:t>
+        <w:t>garder en mémoire et afficher la consigne. Les boutons « + » et « - » étaient alors reliés à la valeur textuelle et de par son caractère modifiable, il y avait alors des erreurs de cohérence entre valeur affichée et valeur prise en compte par l’automate. J’ai donc résolu ce petit problème grâce à cette idée d’écran factice qui vient s’actualiser selon les 2 options de renseignement de la consigne (Fig.6).</w:t>
       </w:r>
     </w:p>
     <w:p>
@@ -4376,6 +3745,9 @@
         <w:jc w:val="center"/>
       </w:pPr>
       <w:r>
+        <w:rPr>
+          <w:noProof/>
+        </w:rPr>
         <w:drawing>
           <wp:inline distT="0" distB="0" distL="0" distR="0" wp14:anchorId="5037B997" wp14:editId="535ED198">
             <wp:extent cx="6479939" cy="1116418"/>
@@ -4436,15 +3808,7 @@
         <w:t xml:space="preserve">: </w:t>
       </w:r>
       <w:r>
-        <w:t xml:space="preserve">Extension de fenêtre propre au mode « Manual Mode </w:t>
-      </w:r>
-      <w:proofErr w:type="spellStart"/>
-      <w:r>
-        <w:t>Term</w:t>
-      </w:r>
-      <w:proofErr w:type="spellEnd"/>
-      <w:r>
-        <w:t xml:space="preserve"> », </w:t>
+        <w:t xml:space="preserve">Extension de fenêtre propre au mode « Manual Mode Term », </w:t>
       </w:r>
       <w:r>
         <w:t xml:space="preserve">après </w:t>
@@ -4470,29 +3834,7 @@
         <w:t xml:space="preserve">Par la suite, j’ai </w:t>
       </w:r>
       <w:r>
-        <w:t>défini une nouvelle classe « </w:t>
-      </w:r>
-      <w:proofErr w:type="spellStart"/>
-      <w:r>
-        <w:t>AutoModeGUI</w:t>
-      </w:r>
-      <w:proofErr w:type="spellEnd"/>
-      <w:r>
-        <w:t> » (</w:t>
-      </w:r>
-      <w:r>
-        <w:t>TAG_IHM_00</w:t>
-      </w:r>
-      <w:r>
-        <w:t xml:space="preserve">5) qui reprend le même principe que celle attitrée au mode « Manual Mode </w:t>
-      </w:r>
-      <w:proofErr w:type="spellStart"/>
-      <w:r>
-        <w:t>Term</w:t>
-      </w:r>
-      <w:proofErr w:type="spellEnd"/>
-      <w:r>
-        <w:t> ».</w:t>
+        <w:t>défini une nouvelle classe « AutoModeGUI » (TAG_IHM_005) qui reprend le même principe que celle attitrée au mode « Manual Mode Term ».</w:t>
       </w:r>
     </w:p>
     <w:p>
@@ -4509,6 +3851,9 @@
         <w:jc w:val="center"/>
       </w:pPr>
       <w:r>
+        <w:rPr>
+          <w:noProof/>
+        </w:rPr>
         <w:drawing>
           <wp:inline distT="0" distB="0" distL="0" distR="0" wp14:anchorId="7F8FB630" wp14:editId="553E913F">
             <wp:extent cx="6503900" cy="1446028"/>
@@ -4566,34 +3911,18 @@
         <w:t xml:space="preserve">: </w:t>
       </w:r>
       <w:r>
-        <w:t xml:space="preserve">Extension de fenêtre propre au mode </w:t>
-      </w:r>
-      <w:proofErr w:type="gramStart"/>
-      <w:r>
-        <w:t xml:space="preserve">« </w:t>
+        <w:t xml:space="preserve">Extension de fenêtre propre au mode « </w:t>
       </w:r>
       <w:r>
         <w:t>Auto Mode</w:t>
       </w:r>
       <w:r>
-        <w:t xml:space="preserve"> »</w:t>
-      </w:r>
-      <w:proofErr w:type="gramEnd"/>
-      <w:r>
-        <w:t>, avant envoi d’une première consigne</w:t>
-      </w:r>
-    </w:p>
-    <w:p>
-      <w:r>
-        <w:t xml:space="preserve">La section (Fig.7) se compose donc des mêmes éléments que « Manual Mode </w:t>
-      </w:r>
-      <w:proofErr w:type="spellStart"/>
-      <w:r>
-        <w:t>Term</w:t>
-      </w:r>
-      <w:proofErr w:type="spellEnd"/>
-      <w:r>
-        <w:t> » (Fig.5), à ceci près qu’il n’y a plus de boutons « + » et « - » mais 3 nouvelles lignes de labels et « entry box », ainsi qu’un bouton « Default » permettant de revenir aux valeurs des coefficients PID par défaut.</w:t>
+        <w:t xml:space="preserve"> », avant envoi d’une première consigne</w:t>
+      </w:r>
+    </w:p>
+    <w:p>
+      <w:r>
+        <w:t>La section (Fig.7) se compose donc des mêmes éléments que « Manual Mode Term » (Fig.5), à ceci près qu’il n’y a plus de boutons « + » et « - » mais 3 nouvelles lignes de labels et « entry box », ainsi qu’un bouton « Default » permettant de revenir aux valeurs des coefficients PID par défaut.</w:t>
       </w:r>
     </w:p>
     <w:p>
@@ -4612,6 +3941,9 @@
         <w:jc w:val="center"/>
       </w:pPr>
       <w:r>
+        <w:rPr>
+          <w:noProof/>
+        </w:rPr>
         <w:drawing>
           <wp:inline distT="0" distB="0" distL="0" distR="0" wp14:anchorId="59770743" wp14:editId="1E2CC262">
             <wp:extent cx="6537958" cy="1467293"/>
@@ -4669,11 +4001,7 @@
         <w:t xml:space="preserve">: </w:t>
       </w:r>
       <w:r>
-        <w:t xml:space="preserve">Extension de fenêtre propre au mode </w:t>
-      </w:r>
-      <w:proofErr w:type="gramStart"/>
-      <w:r>
-        <w:t xml:space="preserve">« </w:t>
+        <w:t xml:space="preserve">Extension de fenêtre propre au mode « </w:t>
       </w:r>
       <w:r>
         <w:t>Auto</w:t>
@@ -4685,11 +4013,7 @@
         <w:t>e</w:t>
       </w:r>
       <w:r>
-        <w:t xml:space="preserve"> »</w:t>
-      </w:r>
-      <w:proofErr w:type="gramEnd"/>
-      <w:r>
-        <w:t>, après envoi de la consigne</w:t>
+        <w:t xml:space="preserve"> », après envoi de la consigne</w:t>
       </w:r>
     </w:p>
     <w:p/>
@@ -5144,7 +4468,6 @@
       <w:r>
         <w:t xml:space="preserve"> </w:t>
       </w:r>
-      <w:proofErr w:type="spellStart"/>
       <w:r>
         <w:rPr>
           <w:i/>
@@ -5152,7 +4475,6 @@
         </w:rPr>
         <w:t>Sous titre</w:t>
       </w:r>
-      <w:proofErr w:type="spellEnd"/>
       <w:r>
         <w:t>.</w:t>
       </w:r>

</xml_diff>

<commit_message>
nouveau pbm synchro data
</commit_message>
<xml_diff>
--- a/01_doc/Rapports/Dossier 2022-2023 Julien/Rapport Stage M1 Julien PANNIER - 2023_01_02.docx
+++ b/01_doc/Rapports/Dossier 2022-2023 Julien/Rapport Stage M1 Julien PANNIER - 2023_01_02.docx
@@ -1235,8 +1235,13 @@
           </w:r>
           <w:bookmarkEnd w:id="0"/>
           <w:r>
-            <w:t>’Innovation’Lab</w:t>
+            <w:t>’</w:t>
           </w:r>
+          <w:proofErr w:type="spellStart"/>
+          <w:r>
+            <w:t>Innovation’Lab</w:t>
+          </w:r>
+          <w:proofErr w:type="spellEnd"/>
           <w:r>
             <w:ptab w:relativeTo="margin" w:alignment="right" w:leader="dot"/>
           </w:r>
@@ -1798,7 +1803,15 @@
         <w:jc w:val="both"/>
       </w:pPr>
       <w:r>
-        <w:t>Key words:</w:t>
+        <w:t xml:space="preserve">Key </w:t>
+      </w:r>
+      <w:proofErr w:type="spellStart"/>
+      <w:r>
+        <w:t>words</w:t>
+      </w:r>
+      <w:proofErr w:type="spellEnd"/>
+      <w:r>
+        <w:t>:</w:t>
       </w:r>
       <w:r>
         <w:t xml:space="preserve"> </w:t>
@@ -2067,7 +2080,15 @@
         <w:t xml:space="preserve"> s’effectue le stage présenté dans ce document</w:t>
       </w:r>
       <w:r>
-        <w:t> : l’Innovation’Lab.</w:t>
+        <w:t> : l’</w:t>
+      </w:r>
+      <w:proofErr w:type="spellStart"/>
+      <w:r>
+        <w:t>Innovation’Lab</w:t>
+      </w:r>
+      <w:proofErr w:type="spellEnd"/>
+      <w:r>
+        <w:t>.</w:t>
       </w:r>
     </w:p>
     <w:p>
@@ -2098,96 +2119,146 @@
           <w:szCs w:val="28"/>
           <w:u w:val="single"/>
         </w:rPr>
-        <w:t>’Innovation’Lab</w:t>
-      </w:r>
-    </w:p>
-    <w:p>
-      <w:pPr>
-        <w:jc w:val="both"/>
-        <w:rPr>
-          <w:sz w:val="28"/>
-          <w:szCs w:val="28"/>
-        </w:rPr>
-      </w:pPr>
-    </w:p>
-    <w:p>
-      <w:pPr>
-        <w:jc w:val="both"/>
-      </w:pPr>
-      <w:r>
-        <w:t xml:space="preserve">L’Innovation’Lab est un espace de travail dédié aux étudiants, enseignants et associations étudiantes disposant d’outils pour la conception et réalisation de projets. </w:t>
-      </w:r>
-      <w:r>
-        <w:t xml:space="preserve">L’Innovation’Lab est aussi par extension, une entité d’EFREI PARIS, avec pour mission principale d’élargir le spectre innovatif de cette dernière en proposant par exemple des projets pédagogiques, tel que le sujet de ce stage, qui à terme permettront à l’école de s’assurer une </w:t>
-      </w:r>
-      <w:r>
-        <w:t>certaine forme d’</w:t>
-      </w:r>
-      <w:r>
-        <w:t>auto-suffisance</w:t>
-      </w:r>
-      <w:r>
-        <w:t xml:space="preserve"> matérielle.</w:t>
-      </w:r>
-    </w:p>
-    <w:p>
-      <w:pPr>
-        <w:jc w:val="both"/>
-      </w:pPr>
-      <w:r>
-        <w:t xml:space="preserve">  </w:t>
-      </w:r>
-      <w:r>
-        <w:t xml:space="preserve"> </w:t>
-      </w:r>
-    </w:p>
-    <w:p>
-      <w:pPr>
-        <w:jc w:val="both"/>
+        <w:t>’</w:t>
+      </w:r>
+      <w:proofErr w:type="spellStart"/>
+      <w:r>
         <w:rPr>
           <w:sz w:val="28"/>
           <w:szCs w:val="28"/>
           <w:u w:val="single"/>
         </w:rPr>
-      </w:pPr>
-      <w:r>
+        <w:t>Innovation’Lab</w:t>
+      </w:r>
+      <w:proofErr w:type="spellEnd"/>
+    </w:p>
+    <w:p>
+      <w:pPr>
+        <w:jc w:val="both"/>
+        <w:rPr>
+          <w:sz w:val="28"/>
+          <w:szCs w:val="28"/>
+        </w:rPr>
+      </w:pPr>
+    </w:p>
+    <w:p>
+      <w:pPr>
+        <w:jc w:val="both"/>
+      </w:pPr>
+      <w:r>
+        <w:t>L’</w:t>
+      </w:r>
+      <w:proofErr w:type="spellStart"/>
+      <w:r>
+        <w:t>Innovation’Lab</w:t>
+      </w:r>
+      <w:proofErr w:type="spellEnd"/>
+      <w:r>
+        <w:t xml:space="preserve"> est un espace de travail dédié aux étudiants, enseignants et associations étudiantes disposant d’outils pour la conception et réalisation de projets. </w:t>
+      </w:r>
+      <w:r>
+        <w:t>L’</w:t>
+      </w:r>
+      <w:proofErr w:type="spellStart"/>
+      <w:r>
+        <w:t>Innovation’Lab</w:t>
+      </w:r>
+      <w:proofErr w:type="spellEnd"/>
+      <w:r>
+        <w:t xml:space="preserve"> est aussi par extension, une entité d’EFREI PARIS, avec pour mission principale d’élargir le spectre innovatif de cette dernière en proposant par exemple des projets pédagogiques, tel que le sujet de ce stage, qui à terme permettront à l’école de s’assurer une </w:t>
+      </w:r>
+      <w:r>
+        <w:t>certaine forme d’</w:t>
+      </w:r>
+      <w:r>
+        <w:t>auto-suffisance</w:t>
+      </w:r>
+      <w:r>
+        <w:t xml:space="preserve"> matérielle.</w:t>
+      </w:r>
+    </w:p>
+    <w:p>
+      <w:pPr>
+        <w:jc w:val="both"/>
+      </w:pPr>
+      <w:r>
+        <w:t xml:space="preserve">  </w:t>
+      </w:r>
+      <w:r>
+        <w:t xml:space="preserve"> </w:t>
+      </w:r>
+    </w:p>
+    <w:p>
+      <w:pPr>
+        <w:jc w:val="both"/>
         <w:rPr>
           <w:sz w:val="28"/>
           <w:szCs w:val="28"/>
           <w:u w:val="single"/>
         </w:rPr>
-        <w:t>L</w:t>
-      </w:r>
+      </w:pPr>
       <w:r>
         <w:rPr>
           <w:sz w:val="28"/>
           <w:szCs w:val="28"/>
           <w:u w:val="single"/>
         </w:rPr>
-        <w:t>es acteurs du projet « Bras drone »</w:t>
-      </w:r>
-    </w:p>
-    <w:p>
-      <w:pPr>
-        <w:jc w:val="both"/>
+        <w:t>L</w:t>
+      </w:r>
+      <w:r>
         <w:rPr>
           <w:sz w:val="28"/>
           <w:szCs w:val="28"/>
-        </w:rPr>
-      </w:pPr>
-    </w:p>
-    <w:p>
-      <w:pPr>
-        <w:jc w:val="both"/>
-      </w:pPr>
-      <w:r>
-        <w:t>Le projet « Bras drone à un degré de liberté », proposé par l’Innovation’Lab (I’Lab)</w:t>
+          <w:u w:val="single"/>
+        </w:rPr>
+        <w:t>es acteurs du projet « Bras drone »</w:t>
+      </w:r>
+    </w:p>
+    <w:p>
+      <w:pPr>
+        <w:jc w:val="both"/>
+        <w:rPr>
+          <w:sz w:val="28"/>
+          <w:szCs w:val="28"/>
+        </w:rPr>
+      </w:pPr>
+    </w:p>
+    <w:p>
+      <w:pPr>
+        <w:jc w:val="both"/>
+      </w:pPr>
+      <w:r>
+        <w:t>Le projet « Bras drone à un degré de liberté », proposé par l’</w:t>
+      </w:r>
+      <w:proofErr w:type="spellStart"/>
+      <w:r>
+        <w:t>Innovation’Lab</w:t>
+      </w:r>
+      <w:proofErr w:type="spellEnd"/>
+      <w:r>
+        <w:t xml:space="preserve"> (</w:t>
+      </w:r>
+      <w:proofErr w:type="spellStart"/>
+      <w:r>
+        <w:t>I’Lab</w:t>
+      </w:r>
+      <w:proofErr w:type="spellEnd"/>
+      <w:r>
+        <w:t>)</w:t>
       </w:r>
       <w:r>
         <w:t xml:space="preserve"> en partenariat avec la majeure Systèmes Robotiques &amp; Drones (SRD)</w:t>
       </w:r>
       <w:r>
-        <w:t xml:space="preserve">, est encadré par Monsieur GRIOT Rémi, en sa qualité de manager de l’I’Lab et de Madame CONTEVILLE Laurie, enseignante-chercheuse et responsable de la majeure </w:t>
+        <w:t>, est encadré par Monsieur GRIOT Rémi, en sa qualité de manager de l’</w:t>
+      </w:r>
+      <w:proofErr w:type="spellStart"/>
+      <w:r>
+        <w:t>I’Lab</w:t>
+      </w:r>
+      <w:proofErr w:type="spellEnd"/>
+      <w:r>
+        <w:t xml:space="preserve"> et de Madame CONTEVILLE Laurie, enseignante-chercheuse et responsable de la majeure </w:t>
       </w:r>
       <w:r>
         <w:t>SRD.</w:t>
@@ -2319,7 +2390,15 @@
         <w:t xml:space="preserve"> </w:t>
       </w:r>
       <w:r>
-        <w:t>Yann Kader Axel Obou, également élève de la majeure Systèmes Robotiques &amp; Drones de l’EFREI.</w:t>
+        <w:t xml:space="preserve">Yann Kader Axel </w:t>
+      </w:r>
+      <w:proofErr w:type="spellStart"/>
+      <w:r>
+        <w:t>Obou</w:t>
+      </w:r>
+      <w:proofErr w:type="spellEnd"/>
+      <w:r>
+        <w:t>, également élève de la majeure Systèmes Robotiques &amp; Drones de l’EFREI.</w:t>
       </w:r>
     </w:p>
     <w:p>
@@ -2416,15 +2495,29 @@
       <w:r>
         <w:t xml:space="preserve"> moteur </w:t>
       </w:r>
-      <w:r>
-        <w:t xml:space="preserve">brushless et un contrôleur de vitesse électronique (ESC </w:t>
-      </w:r>
+      <w:proofErr w:type="spellStart"/>
+      <w:r>
+        <w:t>brushless</w:t>
+      </w:r>
+      <w:proofErr w:type="spellEnd"/>
+      <w:r>
+        <w:t xml:space="preserve"> et un contrôleur de vitesse électronique (ESC </w:t>
+      </w:r>
+      <w:proofErr w:type="spellStart"/>
       <w:r>
         <w:rPr>
           <w:i/>
           <w:iCs/>
         </w:rPr>
-        <w:t>Electronic Speed Controller</w:t>
+        <w:t>Electronic</w:t>
+      </w:r>
+      <w:proofErr w:type="spellEnd"/>
+      <w:r>
+        <w:rPr>
+          <w:i/>
+          <w:iCs/>
+        </w:rPr>
+        <w:t xml:space="preserve"> Speed Controller</w:t>
       </w:r>
       <w:r>
         <w:t xml:space="preserve"> ) issus du commerce de drones ; </w:t>
@@ -2433,7 +2526,15 @@
         <w:t xml:space="preserve">un potentiomètre ; </w:t>
       </w:r>
       <w:r>
-        <w:t xml:space="preserve">une centrale inertielle (MPU-6050 de chez InvenSense / protocole de communication I2C) </w:t>
+        <w:t xml:space="preserve">une centrale inertielle (MPU-6050 de chez </w:t>
+      </w:r>
+      <w:proofErr w:type="spellStart"/>
+      <w:r>
+        <w:t>InvenSense</w:t>
+      </w:r>
+      <w:proofErr w:type="spellEnd"/>
+      <w:r>
+        <w:t xml:space="preserve"> / protocole de communication I2C) </w:t>
       </w:r>
       <w:r>
         <w:t>nécessaire pour déterminer la position angulaire du bras et un générateur de laboratoire pour alimenter le système.</w:t>
@@ -2444,7 +2545,15 @@
         <w:jc w:val="both"/>
       </w:pPr>
       <w:r>
-        <w:t xml:space="preserve">La carte STM32 dispose d’un environnement de développement STM32 Cube IDE permettant d’accéder aux fonctionnalités de cette dernière, à ses registres et de développer en langage C, le firmware implémenté dans la carte. La communication avec la carte se fait en série </w:t>
+        <w:t xml:space="preserve">La carte STM32 dispose d’un environnement de développement STM32 Cube IDE permettant d’accéder aux fonctionnalités de cette dernière, à ses registres et de développer en langage C, le </w:t>
+      </w:r>
+      <w:proofErr w:type="spellStart"/>
+      <w:r>
+        <w:t>firmware</w:t>
+      </w:r>
+      <w:proofErr w:type="spellEnd"/>
+      <w:r>
+        <w:t xml:space="preserve"> implémenté dans la carte. La communication avec la carte se fait en série </w:t>
       </w:r>
       <w:r>
         <w:t>via</w:t>
@@ -2453,7 +2562,15 @@
         <w:t xml:space="preserve"> le protocole UART</w:t>
       </w:r>
       <w:r>
-        <w:t xml:space="preserve"> RS232 avec un Baud Rate de 115200 Bits/s et un Word Length de 8 Bits.</w:t>
+        <w:t xml:space="preserve"> RS232 avec un Baud Rate de 115200 Bits/s et un Word </w:t>
+      </w:r>
+      <w:proofErr w:type="spellStart"/>
+      <w:r>
+        <w:t>Length</w:t>
+      </w:r>
+      <w:proofErr w:type="spellEnd"/>
+      <w:r>
+        <w:t xml:space="preserve"> de 8 Bits.</w:t>
       </w:r>
       <w:r>
         <w:t xml:space="preserve"> L’utilisation d’un terminal UART permet de rentrer des commandes sur ordinateur.</w:t>
@@ -2536,7 +2653,15 @@
       </w:pPr>
       <w:r>
         <w:lastRenderedPageBreak/>
-        <w:t>En début de stage, le dispositif est dans un état fonctionnel : il est possible de communiquer avec la STM32 en suivant les conditions de passages d’un état à un autre de la machine d’état développée dans le fichier source « main.c » via l’instruction « switch » et ses instances « case »</w:t>
+        <w:t>En début de stage, le dispositif est dans un état fonctionnel : il est possible de communiquer avec la STM32 en suivant les conditions de passages d’un état à un autre de la machine d’état développée dans le fichier source « </w:t>
+      </w:r>
+      <w:proofErr w:type="spellStart"/>
+      <w:r>
+        <w:t>main.c</w:t>
+      </w:r>
+      <w:proofErr w:type="spellEnd"/>
+      <w:r>
+        <w:t> » via l’instruction « switch » et ses instances « case »</w:t>
       </w:r>
       <w:r>
         <w:t xml:space="preserve"> (Fig.1).</w:t>
@@ -2618,13 +2743,77 @@
         <w:t xml:space="preserve">La machine d’état se déroule de la manière suivante : l’état de départ </w:t>
       </w:r>
       <w:r>
-        <w:t xml:space="preserve">« Init_UC » </w:t>
-      </w:r>
-      <w:r>
-        <w:t>est un état de transition dans lequel il est possible d’accéder à l’état « Info » (qui propose un récapitulatif des différents modes et autres informations relatives à la simulation) ou bien à l’état « Init Motor » par sélection du caractère spécifique associé (un chiffre). L’état « Init Motor » vérifie s’il y a bien une acquisition de signal en provenance du moteur, auquel cas la transition à l’état suivant « Motor Ready » est possible. C’est dans « Motor Ready » qu’il est alors possible de choisir (par sélection d’un caractère également) entre plusieurs modes d’interaction avec le moteur : « Manual Mode Pot », pour une interaction manuelle avec le moteur via le potentiomètre</w:t>
-      </w:r>
-      <w:r>
-        <w:t> ; « Manual Mode Term », dans lequel l’utilisateur est amené à renseigner une consigne de pourcentage de gaz du moteur ou bien une incrémentation de plus ou moins 1% de cette même variable ; « Auto Mode », le mode asservi pour une consigne fixe de 45°, prenant en compte des coefficients du régulateur PID (Proportionnel Intégral Dérivé) fixes renseignés dans le fichier source. L’état « Init Pot » est un état transitoire, dans lequel on vérifie si le potentiomètre est bien connecté et initialisé.</w:t>
+        <w:t>« </w:t>
+      </w:r>
+      <w:proofErr w:type="spellStart"/>
+      <w:r>
+        <w:t>Init_UC</w:t>
+      </w:r>
+      <w:proofErr w:type="spellEnd"/>
+      <w:r>
+        <w:t xml:space="preserve"> » </w:t>
+      </w:r>
+      <w:r>
+        <w:t xml:space="preserve">est un état de transition dans lequel il est possible d’accéder à l’état « Info » (qui propose un récapitulatif des différents modes et autres informations relatives à la simulation) ou bien à l’état « Init </w:t>
+      </w:r>
+      <w:proofErr w:type="spellStart"/>
+      <w:r>
+        <w:t>Motor</w:t>
+      </w:r>
+      <w:proofErr w:type="spellEnd"/>
+      <w:r>
+        <w:t xml:space="preserve"> » par sélection du caractère spécifique associé (un chiffre). L’état « Init </w:t>
+      </w:r>
+      <w:proofErr w:type="spellStart"/>
+      <w:r>
+        <w:t>Motor</w:t>
+      </w:r>
+      <w:proofErr w:type="spellEnd"/>
+      <w:r>
+        <w:t> » vérifie s’il y a bien une acquisition de signal en provenance du moteur, auquel cas la transition à l’état suivant « </w:t>
+      </w:r>
+      <w:proofErr w:type="spellStart"/>
+      <w:r>
+        <w:t>Motor</w:t>
+      </w:r>
+      <w:proofErr w:type="spellEnd"/>
+      <w:r>
+        <w:t xml:space="preserve"> </w:t>
+      </w:r>
+      <w:proofErr w:type="spellStart"/>
+      <w:r>
+        <w:t>Ready</w:t>
+      </w:r>
+      <w:proofErr w:type="spellEnd"/>
+      <w:r>
+        <w:t> » est possible. C’est dans « </w:t>
+      </w:r>
+      <w:proofErr w:type="spellStart"/>
+      <w:r>
+        <w:t>Motor</w:t>
+      </w:r>
+      <w:proofErr w:type="spellEnd"/>
+      <w:r>
+        <w:t xml:space="preserve"> </w:t>
+      </w:r>
+      <w:proofErr w:type="spellStart"/>
+      <w:r>
+        <w:t>Ready</w:t>
+      </w:r>
+      <w:proofErr w:type="spellEnd"/>
+      <w:r>
+        <w:t> » qu’il est alors possible de choisir (par sélection d’un caractère également) entre plusieurs modes d’interaction avec le moteur : « Manual Mode Pot », pour une interaction manuelle avec le moteur via le potentiomètre</w:t>
+      </w:r>
+      <w:r>
+        <w:t xml:space="preserve"> ; « Manual Mode </w:t>
+      </w:r>
+      <w:proofErr w:type="spellStart"/>
+      <w:r>
+        <w:t>Term</w:t>
+      </w:r>
+      <w:proofErr w:type="spellEnd"/>
+      <w:r>
+        <w:t> », dans lequel l’utilisateur est amené à renseigner une consigne de pourcentage de gaz du moteur ou bien une incrémentation de plus ou moins 1% de cette même variable ; « Auto Mode », le mode asservi pour une consigne fixe de 45°, prenant en compte des coefficients du régulateur PID (Proportionnel Intégral Dérivé) fixes renseignés dans le fichier source. L’état « Init Pot » est un état transitoire, dans lequel on vérifie si le potentiomètre est bien connecté et initialisé.</w:t>
       </w:r>
       <w:r>
         <w:t xml:space="preserve"> A savoir qu’il est </w:t>
@@ -2633,7 +2822,23 @@
         <w:t xml:space="preserve">tout à fait </w:t>
       </w:r>
       <w:r>
-        <w:t>possible de revenir à « Motor Ready » si l’on désire changer de mode de fonctionnement.</w:t>
+        <w:t>possible de revenir à « </w:t>
+      </w:r>
+      <w:proofErr w:type="spellStart"/>
+      <w:r>
+        <w:t>Motor</w:t>
+      </w:r>
+      <w:proofErr w:type="spellEnd"/>
+      <w:r>
+        <w:t xml:space="preserve"> </w:t>
+      </w:r>
+      <w:proofErr w:type="spellStart"/>
+      <w:r>
+        <w:t>Ready</w:t>
+      </w:r>
+      <w:proofErr w:type="spellEnd"/>
+      <w:r>
+        <w:t> » si l’on désire changer de mode de fonctionnement.</w:t>
       </w:r>
     </w:p>
     <w:p>
@@ -2717,7 +2922,15 @@
         <w:t xml:space="preserve">Prendre en main STM32 Cube IDE, dans le but de pouvoir </w:t>
       </w:r>
       <w:r>
-        <w:t>développer le firmware de la STM32</w:t>
+        <w:t xml:space="preserve">développer le </w:t>
+      </w:r>
+      <w:proofErr w:type="spellStart"/>
+      <w:r>
+        <w:t>firmware</w:t>
+      </w:r>
+      <w:proofErr w:type="spellEnd"/>
+      <w:r>
+        <w:t xml:space="preserve"> de la STM32</w:t>
       </w:r>
       <w:r>
         <w:t>, soit optimiser la machine d’état, donner plus d’ampleur au mode asservi (sélection d’une consigne autre que 45° et pouvoir modifier les coefficients PID), établir un mode atterrissage car le bras doit être rattrap</w:t>
@@ -2867,7 +3080,15 @@
         <w:jc w:val="both"/>
       </w:pPr>
       <w:r>
-        <w:t>L’I’Lab possède son propre dépôt sur GitHub, dans lequel se trouve un sous dépôt dédié au projet du bras drone (Annexe 1)</w:t>
+        <w:t>L’</w:t>
+      </w:r>
+      <w:proofErr w:type="spellStart"/>
+      <w:r>
+        <w:t>I’Lab</w:t>
+      </w:r>
+      <w:proofErr w:type="spellEnd"/>
+      <w:r>
+        <w:t xml:space="preserve"> possède son propre dépôt sur GitHub, dans lequel se trouve un sous dépôt dédié au projet du bras drone (Annexe 1)</w:t>
       </w:r>
       <w:r>
         <w:t>.</w:t>
@@ -2914,7 +3135,15 @@
     </w:p>
     <w:p>
       <w:r>
-        <w:t>[PHOTOS DE L IDE STM32 ET IHM]</w:t>
+        <w:t xml:space="preserve">[PHOTOS DE </w:t>
+      </w:r>
+      <w:proofErr w:type="spellStart"/>
+      <w:r>
+        <w:t>L IDE</w:t>
+      </w:r>
+      <w:proofErr w:type="spellEnd"/>
+      <w:r>
+        <w:t xml:space="preserve"> STM32 ET IHM]</w:t>
       </w:r>
     </w:p>
     <w:p>
@@ -2931,7 +3160,15 @@
         <w:t>Le</w:t>
       </w:r>
       <w:r>
-        <w:t xml:space="preserve"> passage d’un état à un autre se fait par « polling » c’est-à-dire qu’à partir d’une certaine ligne du code, au sein d’un état, une boucle « do while » est utilisée afin de vérifier constamment si un caractère spécifique est saisi et si tel est le cas alors il sera possible de sortir de cette condition et d’attribuer à ce caractère, la commande pour atteindre prochainement l’état qui lui est associé.</w:t>
+        <w:t xml:space="preserve"> passage d’un état à un autre se fait par « polling » c’est-à-dire qu’à partir d’une certaine ligne du code, au sein d’un état, une boucle « do </w:t>
+      </w:r>
+      <w:proofErr w:type="spellStart"/>
+      <w:r>
+        <w:t>while</w:t>
+      </w:r>
+      <w:proofErr w:type="spellEnd"/>
+      <w:r>
+        <w:t> » est utilisée afin de vérifier constamment si un caractère spécifique est saisi et si tel est le cas alors il sera possible de sortir de cette condition et d’attribuer à ce caractère, la commande pour atteindre prochainement l’état qui lui est associé.</w:t>
       </w:r>
     </w:p>
     <w:p>
@@ -2950,7 +3187,15 @@
         <w:t> »  qui me semblait plus intuitif qu’un chiffre, que j’ai alors préféré réserver aux modes de fonctionnement</w:t>
       </w:r>
       <w:r>
-        <w:t> : ‘1’ pour « Manual Mode Pot » / ‘2’ pour « Manual Mode Term » / ‘3’ pour « Auto Mode ». Le mode « Info » fonctionne désormais tel qu’une fois avoir demandé l’accès à ces informations, qui sont par la suite affiché</w:t>
+        <w:t xml:space="preserve"> : ‘1’ pour « Manual Mode Pot » / ‘2’ pour « Manual Mode </w:t>
+      </w:r>
+      <w:proofErr w:type="spellStart"/>
+      <w:r>
+        <w:t>Term</w:t>
+      </w:r>
+      <w:proofErr w:type="spellEnd"/>
+      <w:r>
+        <w:t> » / ‘3’ pour « Auto Mode ». Le mode « Info » fonctionne désormais tel qu’une fois avoir demandé l’accès à ces informations, qui sont par la suite affiché</w:t>
       </w:r>
       <w:r>
         <w:t>e</w:t>
@@ -2967,7 +3212,23 @@
     </w:p>
     <w:p>
       <w:r>
-        <w:t>L’état « Motor Ready » quant à lui est toujours accessible depuis l’un de ces 3 modes, à ceci près qu’il est maintenant possible de sortir d’un mode de fonctionnement à n’importe quel moment où il est demandé d’interagir avec la console.</w:t>
+        <w:t>L’état « </w:t>
+      </w:r>
+      <w:proofErr w:type="spellStart"/>
+      <w:r>
+        <w:t>Motor</w:t>
+      </w:r>
+      <w:proofErr w:type="spellEnd"/>
+      <w:r>
+        <w:t xml:space="preserve"> </w:t>
+      </w:r>
+      <w:proofErr w:type="spellStart"/>
+      <w:r>
+        <w:t>Ready</w:t>
+      </w:r>
+      <w:proofErr w:type="spellEnd"/>
+      <w:r>
+        <w:t> » quant à lui est toujours accessible depuis l’un de ces 3 modes, à ceci près qu’il est maintenant possible de sortir d’un mode de fonctionnement à n’importe quel moment où il est demandé d’interagir avec la console.</w:t>
       </w:r>
     </w:p>
     <w:p>
@@ -2986,17 +3247,42 @@
     </w:p>
     <w:p>
       <w:r>
-        <w:t xml:space="preserve">Afin d’éviter d’autres potentiels « dangers »  ou dommages sur le dispositif, j’ai décidé alors d’ajouter des garde-fous accompagnés de messages d’erreurs sur les 2 modes de fonctionnement « Manual Mode Term » et « Auto Mode » présentant une partie interactive (demande de consigne). Par exemple, le mode 2 « Manual Mode </w:t>
-      </w:r>
+        <w:t>Afin d’éviter d’autres potentiels « dangers </w:t>
+      </w:r>
+      <w:r>
+        <w:t>» ou</w:t>
+      </w:r>
+      <w:r>
+        <w:t xml:space="preserve"> dommages sur le dispositif, j’ai décidé alors d’ajouter des garde-fous accompagnés de messages d’erreurs sur les 2 modes de fonctionnement « Manual Mode </w:t>
+      </w:r>
+      <w:proofErr w:type="spellStart"/>
+      <w:r>
+        <w:t>Term</w:t>
+      </w:r>
+      <w:proofErr w:type="spellEnd"/>
+      <w:r>
+        <w:t xml:space="preserve"> » et « Auto Mode » présentant une partie interactive (demande de consigne). Par exemple, le mode 2 « Manual Mode </w:t>
+      </w:r>
+      <w:proofErr w:type="spellStart"/>
       <w:r>
         <w:t>T</w:t>
       </w:r>
       <w:r>
-        <w:t xml:space="preserve">erm » requiert une valeur consigne de pourcentage de gaz à </w:t>
+        <w:t>erm</w:t>
+      </w:r>
+      <w:proofErr w:type="spellEnd"/>
+      <w:r>
+        <w:t xml:space="preserve"> » requiert une valeur consigne de pourcentage de gaz à </w:t>
       </w:r>
       <w:r>
         <w:lastRenderedPageBreak/>
-        <w:t xml:space="preserve">attribuer au moteur et par expérimentation, j’ai constaté qu’une valeur supérieur à 10%, appliquée directement au moteur (et non attribuée par incrémentation successive) </w:t>
+        <w:t xml:space="preserve">attribuer au moteur et par expérimentation, j’ai constaté </w:t>
+      </w:r>
+      <w:r>
+        <w:t>qu’une valeur supérieure</w:t>
+      </w:r>
+      <w:r>
+        <w:t xml:space="preserve"> à 10%, appliquée directement au moteur (et non attribuée par incrémentation successive) </w:t>
       </w:r>
       <w:r>
         <w:t>donnait beaucoup trop d’élan au bras, qui partait alors au-delà de sa position angulaire limite (90°).</w:t>
@@ -3004,7 +3290,23 @@
     </w:p>
     <w:p>
       <w:r>
-        <w:t xml:space="preserve">Ensuite, il a été convenu que le mode « Init UC » ne devrait plus être accessible depuis « Motor Ready » car une initialisation de la carte prenait plus de sens par son caractère unique. </w:t>
+        <w:t>Ensuite, il a été convenu que le mode « Init UC » ne devrait plus être accessible depuis « </w:t>
+      </w:r>
+      <w:proofErr w:type="spellStart"/>
+      <w:r>
+        <w:t>Motor</w:t>
+      </w:r>
+      <w:proofErr w:type="spellEnd"/>
+      <w:r>
+        <w:t xml:space="preserve"> </w:t>
+      </w:r>
+      <w:proofErr w:type="spellStart"/>
+      <w:r>
+        <w:t>Ready</w:t>
+      </w:r>
+      <w:proofErr w:type="spellEnd"/>
+      <w:r>
+        <w:t xml:space="preserve"> » car une initialisation de la carte prenait plus de sens par son caractère unique. </w:t>
       </w:r>
       <w:r>
         <w:t xml:space="preserve">Un état d’entrée a alors également été suggéré afin de ne pas manquer certains messages de l’état « Init </w:t>
@@ -3051,7 +3353,23 @@
         <w:t> ?</w:t>
       </w:r>
       <w:r>
-        <w:t>’ pour obtenir des informations sur la simulation ou bien d’entrer soit la touche « Espace », spécifique à l’accès à « Motor Ready », mais aussi parallèlement utilis</w:t>
+        <w:t>’ pour obtenir des informations sur la simulation ou bien d’entrer soit la touche « Espace », spécifique à l’accès à « </w:t>
+      </w:r>
+      <w:proofErr w:type="spellStart"/>
+      <w:r>
+        <w:t>Motor</w:t>
+      </w:r>
+      <w:proofErr w:type="spellEnd"/>
+      <w:r>
+        <w:t xml:space="preserve"> </w:t>
+      </w:r>
+      <w:proofErr w:type="spellStart"/>
+      <w:r>
+        <w:t>Ready</w:t>
+      </w:r>
+      <w:proofErr w:type="spellEnd"/>
+      <w:r>
+        <w:t> », mais aussi parallèlement utilis</w:t>
       </w:r>
       <w:r>
         <w:t xml:space="preserve">é </w:t>
@@ -3060,13 +3378,45 @@
         <w:t>pour l’atterrissage.</w:t>
       </w:r>
       <w:r>
-        <w:t xml:space="preserve"> Une fois « Motor Ready » atteint, il nous est alors demandé de saisir ‘1’, ‘2’ ou ‘3’ (ou encore ‘</w:t>
+        <w:t xml:space="preserve"> Une fois « </w:t>
+      </w:r>
+      <w:proofErr w:type="spellStart"/>
+      <w:r>
+        <w:t>Motor</w:t>
+      </w:r>
+      <w:proofErr w:type="spellEnd"/>
+      <w:r>
+        <w:t xml:space="preserve"> </w:t>
+      </w:r>
+      <w:proofErr w:type="spellStart"/>
+      <w:r>
+        <w:t>Ready</w:t>
+      </w:r>
+      <w:proofErr w:type="spellEnd"/>
+      <w:r>
+        <w:t> » atteint, il nous est alors demandé de saisir ‘1’, ‘2’ ou ‘3’ (ou encore ‘</w:t>
       </w:r>
       <w:r>
         <w:t> ?</w:t>
       </w:r>
       <w:r>
-        <w:t>’) et donc d’exprimer notre choix de mode (« Motor Ready » est donc similaire à un menu).</w:t>
+        <w:t>’) et donc d’exprimer notre choix de mode (« </w:t>
+      </w:r>
+      <w:proofErr w:type="spellStart"/>
+      <w:r>
+        <w:t>Motor</w:t>
+      </w:r>
+      <w:proofErr w:type="spellEnd"/>
+      <w:r>
+        <w:t xml:space="preserve"> </w:t>
+      </w:r>
+      <w:proofErr w:type="spellStart"/>
+      <w:r>
+        <w:t>Ready</w:t>
+      </w:r>
+      <w:proofErr w:type="spellEnd"/>
+      <w:r>
+        <w:t> » est donc similaire à un menu).</w:t>
       </w:r>
     </w:p>
     <w:p>
@@ -3082,7 +3432,23 @@
     </w:p>
     <w:p>
       <w:r>
-        <w:t>J’ai donc rajouté la possibilité de saisir une valeur consigne de position angulaire via l’accès à un état transitoire « Instruct Angle », qui une fois rentrée nous amène à l’état « Auto Mode » ou bien nous ramène à ce même état, si l’on a demandé à accéder à « Instruct Angle » pour changer de position angulaire (c’est-à-dire qu’il est maintenant possible d’effectuer un changement de position en plein vol, ce qui aura une utilité certaine pour le développement d’un mode séquence de vol).</w:t>
+        <w:t>J’ai donc rajouté la possibilité de saisir une valeur consigne de position angulaire via l’accès à un état transitoire « </w:t>
+      </w:r>
+      <w:proofErr w:type="spellStart"/>
+      <w:r>
+        <w:t>Instruct</w:t>
+      </w:r>
+      <w:proofErr w:type="spellEnd"/>
+      <w:r>
+        <w:t xml:space="preserve"> Angle », qui une fois rentrée nous amène à l’état « Auto Mode » ou bien nous ramène à ce même état, si l’on a demandé à accéder à « </w:t>
+      </w:r>
+      <w:proofErr w:type="spellStart"/>
+      <w:r>
+        <w:t>Instruct</w:t>
+      </w:r>
+      <w:proofErr w:type="spellEnd"/>
+      <w:r>
+        <w:t xml:space="preserve"> Angle » pour changer de position angulaire (c’est-à-dire qu’il est maintenant possible d’effectuer un changement de position en plein vol, ce qui aura une utilité certaine pour le développement d’un mode séquence de vol).</w:t>
       </w:r>
     </w:p>
     <w:p>
@@ -3126,7 +3492,31 @@
     <w:p/>
     <w:p>
       <w:r>
-        <w:t>J’ai en premier temps cherché les bibliothèques qui me permettraient de créer une IHM en Python. J’ai préféré débuter une IHM avec Tkinter, plutôt que PyQt et PySide, qui est référencée comme la bibliothèque la plus simple pour commencer à créer des IHM et dont la documentation et exemples étaient suffisamment riches pour pouvoir atteindre mes objectifs dans un court délai.</w:t>
+        <w:t xml:space="preserve">J’ai en premier temps cherché les bibliothèques qui me permettraient de créer une IHM en Python. J’ai préféré débuter une IHM avec </w:t>
+      </w:r>
+      <w:proofErr w:type="spellStart"/>
+      <w:r>
+        <w:t>Tkinter</w:t>
+      </w:r>
+      <w:proofErr w:type="spellEnd"/>
+      <w:r>
+        <w:t xml:space="preserve">, plutôt que </w:t>
+      </w:r>
+      <w:proofErr w:type="spellStart"/>
+      <w:r>
+        <w:t>PyQt</w:t>
+      </w:r>
+      <w:proofErr w:type="spellEnd"/>
+      <w:r>
+        <w:t xml:space="preserve"> et </w:t>
+      </w:r>
+      <w:proofErr w:type="spellStart"/>
+      <w:r>
+        <w:t>PySide</w:t>
+      </w:r>
+      <w:proofErr w:type="spellEnd"/>
+      <w:r>
+        <w:t>, qui est référencée comme la bibliothèque la plus simple pour commencer à créer des IHM et dont la documentation et exemples étaient suffisamment riches pour pouvoir atteindre mes objectifs dans un court délai.</w:t>
       </w:r>
     </w:p>
     <w:p>
@@ -3140,7 +3530,13 @@
         <w:t xml:space="preserve"> plusieurs tutoriels afin de pouvoir me lancer dans le développement de cette IHM.</w:t>
       </w:r>
       <w:r>
-        <w:t xml:space="preserve"> L’un des tutoriel se présentait de la manière suivante : une unique fenêtre principale, qui s’agrandirait à mesure que l’on cliquerait sur certains boutons. La personne en question présentait le développement d’une IHM en Python pour pouvoir communiquer en série avec une STM32</w:t>
+        <w:t xml:space="preserve"> L’un </w:t>
+      </w:r>
+      <w:r>
+        <w:t>des tutoriels</w:t>
+      </w:r>
+      <w:r>
+        <w:t xml:space="preserve"> se présentait de la manière suivante : une unique fenêtre principale, qui s’agrandirait à mesure que l’on cliquerait sur certains boutons. La personne en question présentait le développement d’une IHM en Python pour pouvoir communiquer en série avec une STM32</w:t>
       </w:r>
       <w:r>
         <w:t xml:space="preserve">. Ainsi, </w:t>
@@ -3230,7 +3626,23 @@
         <w:t xml:space="preserve"> </w:t>
       </w:r>
       <w:r>
-        <w:t>L’interface offre donc la possibilité de sélectionner le port de communication détecté, ainsi que le « Baud rate ». Une fois qu’ils sont sélectionnés, le bouton « Connect » n’est plus grisé (« disabled ») et il est alors possible d’accéder à une première extension de fenêtre si la connexion est bien ouverte et fonctionnelle. Un message de validation s’affiche dans une nouvelle fenêtre « pop-up » dans le cas où le port COM est bien accessible et si la connexion est aboutie ; dans le cas contraire, un autre message s’affichera, annonçant que la connexion n’a pas pu se faire (Fig.3).</w:t>
+        <w:t>L’interface offre donc la possibilité de sélectionner le port de communication détecté, ainsi que le « Baud rate ». Une fois qu’ils sont sélectionnés, le bouton « </w:t>
+      </w:r>
+      <w:proofErr w:type="spellStart"/>
+      <w:r>
+        <w:t>Connect</w:t>
+      </w:r>
+      <w:proofErr w:type="spellEnd"/>
+      <w:r>
+        <w:t> » n’est plus grisé (« </w:t>
+      </w:r>
+      <w:proofErr w:type="spellStart"/>
+      <w:r>
+        <w:t>disabled</w:t>
+      </w:r>
+      <w:proofErr w:type="spellEnd"/>
+      <w:r>
+        <w:t> ») et il est alors possible d’accéder à une première extension de fenêtre si la connexion est bien ouverte et fonctionnelle. Un message de validation s’affiche dans une nouvelle fenêtre « pop-up » dans le cas où le port COM est bien accessible et si la connexion est aboutie ; dans le cas contraire, un autre message s’affichera, annonçant que la connexion n’a pas pu se faire (Fig.3).</w:t>
       </w:r>
     </w:p>
     <w:p>
@@ -3336,7 +3748,15 @@
         </w:r>
       </w:fldSimple>
       <w:r>
-        <w:t>: Messages de connexion (bouton Connect)</w:t>
+        <w:t xml:space="preserve">: Messages de connexion (bouton </w:t>
+      </w:r>
+      <w:proofErr w:type="spellStart"/>
+      <w:r>
+        <w:t>Connect</w:t>
+      </w:r>
+      <w:proofErr w:type="spellEnd"/>
+      <w:r>
+        <w:t>)</w:t>
       </w:r>
     </w:p>
     <w:p>
@@ -3358,12 +3778,36 @@
     </w:p>
     <w:p>
       <w:r>
-        <w:t>Le code Python de cette IHM est développé sur plusieurs fichiers « .py » dont un fichier principal nommé « Master.py », lequel est exécuté lorsque l’on veut utiliser l’IHM et qui fait appel à plusieurs autres fichiers « .py » regroupant les différentes classes et fonctions utilisées.</w:t>
-      </w:r>
-    </w:p>
-    <w:p>
-      <w:r>
-        <w:t>L’un de ces fichiers est appelé « GUI_Master.py », GUI pour Graphical User Interface (l’interface graphique), et regroupe la majeure partie du code, dont des classes propres à chacune des extensions de fenêtres et leurs fonctions associées</w:t>
+        <w:t>Le code Python de cette IHM est développé sur plusieurs fichiers « .</w:t>
+      </w:r>
+      <w:proofErr w:type="spellStart"/>
+      <w:r>
+        <w:t>py</w:t>
+      </w:r>
+      <w:proofErr w:type="spellEnd"/>
+      <w:r>
+        <w:t> » dont un fichier principal nommé « Master.py », lequel est exécuté lorsque l’on veut utiliser l’IHM et qui fait appel à plusieurs autres fichiers « .</w:t>
+      </w:r>
+      <w:proofErr w:type="spellStart"/>
+      <w:r>
+        <w:t>py</w:t>
+      </w:r>
+      <w:proofErr w:type="spellEnd"/>
+      <w:r>
+        <w:t> » regroupant les différentes classes et fonctions utilisées.</w:t>
+      </w:r>
+    </w:p>
+    <w:p>
+      <w:r>
+        <w:t xml:space="preserve">L’un de ces fichiers est appelé « GUI_Master.py », GUI pour </w:t>
+      </w:r>
+      <w:proofErr w:type="spellStart"/>
+      <w:r>
+        <w:t>Graphical</w:t>
+      </w:r>
+      <w:proofErr w:type="spellEnd"/>
+      <w:r>
+        <w:t xml:space="preserve"> User Interface (l’interface graphique), et regroupe la majeure partie du code, dont des classes propres à chacune des extensions de fenêtres et leurs fonctions associées</w:t>
       </w:r>
       <w:r>
         <w:t xml:space="preserve"> qui traitent des widgets.</w:t>
@@ -3371,13 +3815,45 @@
     </w:p>
     <w:p>
       <w:r>
-        <w:t xml:space="preserve">Dans ce fichier, on retrouve donc la classe propre à la fenêtre principale, « ComGui » (pour la communication série / TAG_IHM_002) , </w:t>
-      </w:r>
-      <w:r>
-        <w:t>et cette même classe contient des fonctions qui sont appelées lors des interactions avec les widgets, soit par exemple la fonction « ComOptionMenu » qui s’occupe de gérer l’obtention et l’affichage de la liste des ports COM dans le widget « drop_com »</w:t>
-      </w:r>
-      <w:r>
-        <w:t xml:space="preserve"> (en face du label « Available Port(s) », Fig.2)</w:t>
+        <w:t>Dans ce fichier, on retrouve donc la classe propre à la fenêtre principale, « </w:t>
+      </w:r>
+      <w:proofErr w:type="spellStart"/>
+      <w:r>
+        <w:t>ComGui</w:t>
+      </w:r>
+      <w:proofErr w:type="spellEnd"/>
+      <w:r>
+        <w:t xml:space="preserve"> » (pour la communication série / TAG_IHM_002) , </w:t>
+      </w:r>
+      <w:r>
+        <w:t>et cette même classe contient des fonctions qui sont appelées lors des interactions avec les widgets, soit par exemple la fonction « </w:t>
+      </w:r>
+      <w:proofErr w:type="spellStart"/>
+      <w:r>
+        <w:t>ComOptionMenu</w:t>
+      </w:r>
+      <w:proofErr w:type="spellEnd"/>
+      <w:r>
+        <w:t> » qui s’occupe de gérer l’obtention et l’affichage de la liste des ports COM dans le widget « </w:t>
+      </w:r>
+      <w:proofErr w:type="spellStart"/>
+      <w:r>
+        <w:t>drop_com</w:t>
+      </w:r>
+      <w:proofErr w:type="spellEnd"/>
+      <w:r>
+        <w:t> »</w:t>
+      </w:r>
+      <w:r>
+        <w:t xml:space="preserve"> (en face du label « </w:t>
+      </w:r>
+      <w:proofErr w:type="spellStart"/>
+      <w:r>
+        <w:t>Available</w:t>
+      </w:r>
+      <w:proofErr w:type="spellEnd"/>
+      <w:r>
+        <w:t xml:space="preserve"> Port(s) », Fig.2)</w:t>
       </w:r>
       <w:r>
         <w:t>.</w:t>
@@ -3386,16 +3862,53 @@
     <w:p>
       <w:r>
         <w:lastRenderedPageBreak/>
-        <w:t>Cette classe fait également appel au module « pyserial » de Python, utilisé pour pouvoir communiquer en série. Les fonctions de « serial » sont essentielles à la réalisation de l’IHM, car elles établissent l’envoi et la réception des données dont nous avons besoin.</w:t>
-      </w:r>
-    </w:p>
-    <w:p>
-      <w:r>
-        <w:t>Les fonctions « write » et « readline » de « pyserial » représentent à elles deux, la clé de voûte de notre système de communication : entre autres, elles nous permettent d’envoyer les entrées « char » que nous entrions manuellement via le terminal série, mais aussi de lire les « printf »</w:t>
-      </w:r>
-      <w:r>
-        <w:t xml:space="preserve"> du firmware</w:t>
-      </w:r>
+        <w:t>Cette classe fait également appel au module « </w:t>
+      </w:r>
+      <w:proofErr w:type="spellStart"/>
+      <w:r>
+        <w:t>pyserial</w:t>
+      </w:r>
+      <w:proofErr w:type="spellEnd"/>
+      <w:r>
+        <w:t> » de Python, utilisé pour pouvoir communiquer en série. Les fonctions de « serial » sont essentielles à la réalisation de l’IHM, car elles établissent l’envoi et la réception des données dont nous avons besoin.</w:t>
+      </w:r>
+    </w:p>
+    <w:p>
+      <w:r>
+        <w:t>Les fonctions « </w:t>
+      </w:r>
+      <w:proofErr w:type="spellStart"/>
+      <w:r>
+        <w:t>write</w:t>
+      </w:r>
+      <w:proofErr w:type="spellEnd"/>
+      <w:r>
+        <w:t> » et « </w:t>
+      </w:r>
+      <w:proofErr w:type="spellStart"/>
+      <w:r>
+        <w:t>readline</w:t>
+      </w:r>
+      <w:proofErr w:type="spellEnd"/>
+      <w:r>
+        <w:t> » de « </w:t>
+      </w:r>
+      <w:proofErr w:type="spellStart"/>
+      <w:r>
+        <w:t>pyserial</w:t>
+      </w:r>
+      <w:proofErr w:type="spellEnd"/>
+      <w:r>
+        <w:t> » représentent à elles deux, la clé de voûte de notre système de communication : entre autres, elles nous permettent d’envoyer les entrées « char » que nous entrions manuellement via le terminal série, mais aussi de lire les « printf »</w:t>
+      </w:r>
+      <w:r>
+        <w:t xml:space="preserve"> du </w:t>
+      </w:r>
+      <w:proofErr w:type="spellStart"/>
+      <w:r>
+        <w:t>firmware</w:t>
+      </w:r>
+      <w:proofErr w:type="spellEnd"/>
       <w:r>
         <w:t xml:space="preserve"> qui comportent les données que nous cherchons à acquérir.</w:t>
       </w:r>
@@ -3490,7 +4003,23 @@
     </w:p>
     <w:p>
       <w:r>
-        <w:t xml:space="preserve">Deux premiers boutons correspondent aux 2 modes interactifs de l’automate : « Manual Mode Term » et « Auto Mode ». Chacun de ces boutons sont définis dans la classe « MotorReadyGUI » (TAG_IHM_003) et renvoient à des fonctions bien précises, qui elles-mêmes sont destinées à étendre encore une fois la fenêtre, à envoyer les bons caractères propres aux états correspondants et </w:t>
+        <w:t xml:space="preserve">Deux premiers boutons correspondent aux 2 modes interactifs de l’automate : « Manual Mode </w:t>
+      </w:r>
+      <w:proofErr w:type="spellStart"/>
+      <w:r>
+        <w:t>Term</w:t>
+      </w:r>
+      <w:proofErr w:type="spellEnd"/>
+      <w:r>
+        <w:t> » et « Auto Mode ». Chacun de ces boutons sont définis dans la classe « </w:t>
+      </w:r>
+      <w:proofErr w:type="spellStart"/>
+      <w:r>
+        <w:t>MotorReadyGUI</w:t>
+      </w:r>
+      <w:proofErr w:type="spellEnd"/>
+      <w:r>
+        <w:t xml:space="preserve"> » (TAG_IHM_003) et renvoient à des fonctions bien précises, qui elles-mêmes sont destinées à étendre encore une fois la fenêtre, à envoyer les bons caractères propres aux états correspondants et </w:t>
       </w:r>
       <w:r>
         <w:t>à nous renvoyer à une nouvelle classe du même fichier, regroupant les fonctions du mode.</w:t>
@@ -3503,7 +4032,23 @@
     </w:p>
     <w:p>
       <w:r>
-        <w:t>On notera aussi que le bouton « Connect » est maintenant désigné comme « Disconnect » et permet alors de fermer la communication série à tout moment.</w:t>
+        <w:t>On notera aussi que le bouton « </w:t>
+      </w:r>
+      <w:proofErr w:type="spellStart"/>
+      <w:r>
+        <w:t>Connect</w:t>
+      </w:r>
+      <w:proofErr w:type="spellEnd"/>
+      <w:r>
+        <w:t> » est maintenant désigné comme « </w:t>
+      </w:r>
+      <w:proofErr w:type="spellStart"/>
+      <w:r>
+        <w:t>Disconnect</w:t>
+      </w:r>
+      <w:proofErr w:type="spellEnd"/>
+      <w:r>
+        <w:t> » et permet alors de fermer la communication série à tout moment.</w:t>
       </w:r>
     </w:p>
     <w:p/>
@@ -3534,7 +4079,23 @@
         <w:t xml:space="preserve">La seconde extension de fenêtre se </w:t>
       </w:r>
       <w:r>
-        <w:t>produit donc lorsque l’utilisateur interagit avec l’un des 4 boutons du frame « Motor Ready »</w:t>
+        <w:t>produit donc lorsque l’utilisateur interagit avec l’un des 4 boutons du frame « </w:t>
+      </w:r>
+      <w:proofErr w:type="spellStart"/>
+      <w:r>
+        <w:t>Motor</w:t>
+      </w:r>
+      <w:proofErr w:type="spellEnd"/>
+      <w:r>
+        <w:t xml:space="preserve"> </w:t>
+      </w:r>
+      <w:proofErr w:type="spellStart"/>
+      <w:r>
+        <w:t>Ready</w:t>
+      </w:r>
+      <w:proofErr w:type="spellEnd"/>
+      <w:r>
+        <w:t> »</w:t>
       </w:r>
       <w:r>
         <w:t xml:space="preserve"> </w:t>
@@ -3549,7 +4110,15 @@
         <w:t xml:space="preserve">En premier temps, j’ai </w:t>
       </w:r>
       <w:r>
-        <w:t>réalisé le contenu de l’extension du mode « Manual Mode Term » afin de pouvoir mettre en place, un peu plus tard, le mode calibration.</w:t>
+        <w:t xml:space="preserve">réalisé le contenu de l’extension du mode « Manual Mode </w:t>
+      </w:r>
+      <w:proofErr w:type="spellStart"/>
+      <w:r>
+        <w:t>Term</w:t>
+      </w:r>
+      <w:proofErr w:type="spellEnd"/>
+      <w:r>
+        <w:t> » afin de pouvoir mettre en place, un peu plus tard, le mode calibration.</w:t>
       </w:r>
     </w:p>
     <w:p>
@@ -3618,7 +4187,15 @@
         </w:r>
       </w:fldSimple>
       <w:r>
-        <w:t xml:space="preserve">: Extension de fenêtre propre au mode « Manual Mode Term », </w:t>
+        <w:t xml:space="preserve">: Extension de fenêtre propre au mode « Manual Mode </w:t>
+      </w:r>
+      <w:proofErr w:type="spellStart"/>
+      <w:r>
+        <w:t>Term</w:t>
+      </w:r>
+      <w:proofErr w:type="spellEnd"/>
+      <w:r>
+        <w:t xml:space="preserve"> », </w:t>
       </w:r>
       <w:r>
         <w:t xml:space="preserve">avant </w:t>
@@ -3632,7 +4209,15 @@
         <w:t xml:space="preserve">Cette section de fenêtre (Fig.5) </w:t>
       </w:r>
       <w:r>
-        <w:t>est définie dans la classe « ModeTermGUI » du fichier « GUI Master » (TAG_IHM_004) et</w:t>
+        <w:t>est définie dans la classe « </w:t>
+      </w:r>
+      <w:proofErr w:type="spellStart"/>
+      <w:r>
+        <w:t>ModeTermGUI</w:t>
+      </w:r>
+      <w:proofErr w:type="spellEnd"/>
+      <w:r>
+        <w:t> » du fichier « GUI Master » (TAG_IHM_004) et</w:t>
       </w:r>
       <w:r>
         <w:t> </w:t>
@@ -3710,7 +4295,23 @@
         </w:numPr>
       </w:pPr>
       <w:r>
-        <w:t>un bouton « STOP ! » qui s’active une fois que la simulation a débuté et qui permet d’amorcer l’atterrissage (et de revenir au début du mode « Manual Mode Term », car cela nous permet d’enclencher directement une autre simulation sans avoir à revenir au menu de modes puis cliquer une fois encore sur le bouton « Manual Mode Term ») ;</w:t>
+        <w:t xml:space="preserve">un bouton « STOP ! » qui s’active une fois que la simulation a débuté et qui permet d’amorcer l’atterrissage (et de revenir au début du mode « Manual Mode </w:t>
+      </w:r>
+      <w:proofErr w:type="spellStart"/>
+      <w:r>
+        <w:t>Term</w:t>
+      </w:r>
+      <w:proofErr w:type="spellEnd"/>
+      <w:r>
+        <w:t xml:space="preserve"> », car cela nous permet d’enclencher directement une autre simulation sans avoir à revenir au menu de modes puis cliquer une fois encore sur le bouton « Manual Mode </w:t>
+      </w:r>
+      <w:proofErr w:type="spellStart"/>
+      <w:r>
+        <w:t>Term</w:t>
+      </w:r>
+      <w:proofErr w:type="spellEnd"/>
+      <w:r>
+        <w:t> ») ;</w:t>
       </w:r>
     </w:p>
     <w:p>
@@ -3808,7 +4409,15 @@
         <w:t xml:space="preserve">: </w:t>
       </w:r>
       <w:r>
-        <w:t xml:space="preserve">Extension de fenêtre propre au mode « Manual Mode Term », </w:t>
+        <w:t xml:space="preserve">Extension de fenêtre propre au mode « Manual Mode </w:t>
+      </w:r>
+      <w:proofErr w:type="spellStart"/>
+      <w:r>
+        <w:t>Term</w:t>
+      </w:r>
+      <w:proofErr w:type="spellEnd"/>
+      <w:r>
+        <w:t xml:space="preserve"> », </w:t>
       </w:r>
       <w:r>
         <w:t xml:space="preserve">après </w:t>
@@ -3834,7 +4443,23 @@
         <w:t xml:space="preserve">Par la suite, j’ai </w:t>
       </w:r>
       <w:r>
-        <w:t>défini une nouvelle classe « AutoModeGUI » (TAG_IHM_005) qui reprend le même principe que celle attitrée au mode « Manual Mode Term ».</w:t>
+        <w:t>défini une nouvelle classe « </w:t>
+      </w:r>
+      <w:proofErr w:type="spellStart"/>
+      <w:r>
+        <w:t>AutoModeGUI</w:t>
+      </w:r>
+      <w:proofErr w:type="spellEnd"/>
+      <w:r>
+        <w:t xml:space="preserve"> » (TAG_IHM_005) qui reprend le même principe que celle attitrée au mode « Manual Mode </w:t>
+      </w:r>
+      <w:proofErr w:type="spellStart"/>
+      <w:r>
+        <w:t>Term</w:t>
+      </w:r>
+      <w:proofErr w:type="spellEnd"/>
+      <w:r>
+        <w:t> ».</w:t>
       </w:r>
     </w:p>
     <w:p>
@@ -3922,7 +4547,15 @@
     </w:p>
     <w:p>
       <w:r>
-        <w:t>La section (Fig.7) se compose donc des mêmes éléments que « Manual Mode Term » (Fig.5), à ceci près qu’il n’y a plus de boutons « + » et « - » mais 3 nouvelles lignes de labels et « entry box », ainsi qu’un bouton « Default » permettant de revenir aux valeurs des coefficients PID par défaut.</w:t>
+        <w:t xml:space="preserve">La section (Fig.7) se compose donc des mêmes éléments que « Manual Mode </w:t>
+      </w:r>
+      <w:proofErr w:type="spellStart"/>
+      <w:r>
+        <w:t>Term</w:t>
+      </w:r>
+      <w:proofErr w:type="spellEnd"/>
+      <w:r>
+        <w:t> » (Fig.5), à ceci près qu’il n’y a plus de boutons « + » et « - » mais 3 nouvelles lignes de labels et « entry box », ainsi qu’un bouton « Default » permettant de revenir aux valeurs des coefficients PID par défaut.</w:t>
       </w:r>
     </w:p>
     <w:p>
@@ -4067,6 +4700,44 @@
       </w:r>
     </w:p>
     <w:p/>
+    <w:p>
+      <w:r>
+        <w:t>La classe « </w:t>
+      </w:r>
+      <w:proofErr w:type="spellStart"/>
+      <w:r>
+        <w:t>CalibrationGUI</w:t>
+      </w:r>
+      <w:proofErr w:type="spellEnd"/>
+      <w:r>
+        <w:t> » (</w:t>
+      </w:r>
+      <w:r>
+        <w:t>TAG_IHM_006</w:t>
+      </w:r>
+      <w:r>
+        <w:t>) du fichier « GUI Master » reprend encore la même structure d’extension de fenêtre, mais cette fois-ci elle est un peu plus épurée (Fig.9).</w:t>
+      </w:r>
+    </w:p>
+    <w:p>
+      <w:r>
+        <w:t xml:space="preserve">En </w:t>
+      </w:r>
+      <w:r>
+        <w:t>effet, elle</w:t>
+      </w:r>
+      <w:r>
+        <w:t xml:space="preserve"> dispose de moins de widgets, en grande partie car l’interaction et le renseignement des consignes n’est plus manuelle mais automatisée via un script </w:t>
+      </w:r>
+      <w:proofErr w:type="spellStart"/>
+      <w:r>
+        <w:t>pré-établi</w:t>
+      </w:r>
+      <w:proofErr w:type="spellEnd"/>
+      <w:r>
+        <w:t xml:space="preserve"> dans un fichier .txt que l’on va alors pouvoir compléter en suivant quelques règles.</w:t>
+      </w:r>
+    </w:p>
     <w:p/>
     <w:p/>
     <w:p/>
@@ -4096,7 +4767,6 @@
     <w:p/>
     <w:p/>
     <w:p/>
-    <w:p/>
     <w:p>
       <w:pPr>
         <w:pStyle w:val="Titre1"/>
@@ -4468,6 +5138,7 @@
       <w:r>
         <w:t xml:space="preserve"> </w:t>
       </w:r>
+      <w:proofErr w:type="spellStart"/>
       <w:r>
         <w:rPr>
           <w:i/>
@@ -4475,6 +5146,7 @@
         </w:rPr>
         <w:t>Sous titre</w:t>
       </w:r>
+      <w:proofErr w:type="spellEnd"/>
       <w:r>
         <w:t>.</w:t>
       </w:r>
@@ -4857,7 +5529,6 @@
           <w:sz w:val="36"/>
           <w:szCs w:val="36"/>
         </w:rPr>
-        <w:lastRenderedPageBreak/>
         <w:t xml:space="preserve">Annexes </w:t>
       </w:r>
     </w:p>

</xml_diff>

<commit_message>
dev rapport + dev IHM et code C pour test trip - auto mode - données brutes
</commit_message>
<xml_diff>
--- a/01_doc/Rapports/Dossier 2022-2023 Julien/Rapport Stage M1 Julien PANNIER - 2023_01_02.docx
+++ b/01_doc/Rapports/Dossier 2022-2023 Julien/Rapport Stage M1 Julien PANNIER - 2023_01_02.docx
@@ -1235,13 +1235,8 @@
           </w:r>
           <w:bookmarkEnd w:id="0"/>
           <w:r>
-            <w:t>’</w:t>
+            <w:t>’Innovation’Lab</w:t>
           </w:r>
-          <w:proofErr w:type="spellStart"/>
-          <w:r>
-            <w:t>Innovation’Lab</w:t>
-          </w:r>
-          <w:proofErr w:type="spellEnd"/>
           <w:r>
             <w:ptab w:relativeTo="margin" w:alignment="right" w:leader="dot"/>
           </w:r>
@@ -1803,15 +1798,7 @@
         <w:jc w:val="both"/>
       </w:pPr>
       <w:r>
-        <w:t xml:space="preserve">Key </w:t>
-      </w:r>
-      <w:proofErr w:type="spellStart"/>
-      <w:r>
-        <w:t>words</w:t>
-      </w:r>
-      <w:proofErr w:type="spellEnd"/>
-      <w:r>
-        <w:t>:</w:t>
+        <w:t>Key words:</w:t>
       </w:r>
       <w:r>
         <w:t xml:space="preserve"> </w:t>
@@ -2080,15 +2067,7 @@
         <w:t xml:space="preserve"> s’effectue le stage présenté dans ce document</w:t>
       </w:r>
       <w:r>
-        <w:t> : l’</w:t>
-      </w:r>
-      <w:proofErr w:type="spellStart"/>
-      <w:r>
-        <w:t>Innovation’Lab</w:t>
-      </w:r>
-      <w:proofErr w:type="spellEnd"/>
-      <w:r>
-        <w:t>.</w:t>
+        <w:t> : l’Innovation’Lab.</w:t>
       </w:r>
     </w:p>
     <w:p>
@@ -2119,146 +2098,96 @@
           <w:szCs w:val="28"/>
           <w:u w:val="single"/>
         </w:rPr>
-        <w:t>’</w:t>
-      </w:r>
-      <w:proofErr w:type="spellStart"/>
-      <w:r>
+        <w:t>’Innovation’Lab</w:t>
+      </w:r>
+    </w:p>
+    <w:p>
+      <w:pPr>
+        <w:jc w:val="both"/>
+        <w:rPr>
+          <w:sz w:val="28"/>
+          <w:szCs w:val="28"/>
+        </w:rPr>
+      </w:pPr>
+    </w:p>
+    <w:p>
+      <w:pPr>
+        <w:jc w:val="both"/>
+      </w:pPr>
+      <w:r>
+        <w:t xml:space="preserve">L’Innovation’Lab est un espace de travail dédié aux étudiants, enseignants et associations étudiantes disposant d’outils pour la conception et réalisation de projets. </w:t>
+      </w:r>
+      <w:r>
+        <w:t xml:space="preserve">L’Innovation’Lab est aussi par extension, une entité d’EFREI PARIS, avec pour mission principale d’élargir le spectre innovatif de cette dernière en proposant par exemple des projets pédagogiques, tel que le sujet de ce stage, qui à terme permettront à l’école de s’assurer une </w:t>
+      </w:r>
+      <w:r>
+        <w:t>certaine forme d’</w:t>
+      </w:r>
+      <w:r>
+        <w:t>auto-suffisance</w:t>
+      </w:r>
+      <w:r>
+        <w:t xml:space="preserve"> matérielle.</w:t>
+      </w:r>
+    </w:p>
+    <w:p>
+      <w:pPr>
+        <w:jc w:val="both"/>
+      </w:pPr>
+      <w:r>
+        <w:t xml:space="preserve">  </w:t>
+      </w:r>
+      <w:r>
+        <w:t xml:space="preserve"> </w:t>
+      </w:r>
+    </w:p>
+    <w:p>
+      <w:pPr>
+        <w:jc w:val="both"/>
         <w:rPr>
           <w:sz w:val="28"/>
           <w:szCs w:val="28"/>
           <w:u w:val="single"/>
         </w:rPr>
-        <w:t>Innovation’Lab</w:t>
-      </w:r>
-      <w:proofErr w:type="spellEnd"/>
-    </w:p>
-    <w:p>
-      <w:pPr>
-        <w:jc w:val="both"/>
-        <w:rPr>
-          <w:sz w:val="28"/>
-          <w:szCs w:val="28"/>
-        </w:rPr>
-      </w:pPr>
-    </w:p>
-    <w:p>
-      <w:pPr>
-        <w:jc w:val="both"/>
-      </w:pPr>
-      <w:r>
-        <w:t>L’</w:t>
-      </w:r>
-      <w:proofErr w:type="spellStart"/>
-      <w:r>
-        <w:t>Innovation’Lab</w:t>
-      </w:r>
-      <w:proofErr w:type="spellEnd"/>
-      <w:r>
-        <w:t xml:space="preserve"> est un espace de travail dédié aux étudiants, enseignants et associations étudiantes disposant d’outils pour la conception et réalisation de projets. </w:t>
-      </w:r>
-      <w:r>
-        <w:t>L’</w:t>
-      </w:r>
-      <w:proofErr w:type="spellStart"/>
-      <w:r>
-        <w:t>Innovation’Lab</w:t>
-      </w:r>
-      <w:proofErr w:type="spellEnd"/>
-      <w:r>
-        <w:t xml:space="preserve"> est aussi par extension, une entité d’EFREI PARIS, avec pour mission principale d’élargir le spectre innovatif de cette dernière en proposant par exemple des projets pédagogiques, tel que le sujet de ce stage, qui à terme permettront à l’école de s’assurer une </w:t>
-      </w:r>
-      <w:r>
-        <w:t>certaine forme d’</w:t>
-      </w:r>
-      <w:r>
-        <w:t>auto-suffisance</w:t>
-      </w:r>
-      <w:r>
-        <w:t xml:space="preserve"> matérielle.</w:t>
-      </w:r>
-    </w:p>
-    <w:p>
-      <w:pPr>
-        <w:jc w:val="both"/>
-      </w:pPr>
-      <w:r>
-        <w:t xml:space="preserve">  </w:t>
-      </w:r>
-      <w:r>
-        <w:t xml:space="preserve"> </w:t>
-      </w:r>
-    </w:p>
-    <w:p>
-      <w:pPr>
-        <w:jc w:val="both"/>
+      </w:pPr>
+      <w:r>
         <w:rPr>
           <w:sz w:val="28"/>
           <w:szCs w:val="28"/>
           <w:u w:val="single"/>
         </w:rPr>
-      </w:pPr>
+        <w:t>L</w:t>
+      </w:r>
       <w:r>
         <w:rPr>
           <w:sz w:val="28"/>
           <w:szCs w:val="28"/>
           <w:u w:val="single"/>
         </w:rPr>
-        <w:t>L</w:t>
-      </w:r>
-      <w:r>
+        <w:t>es acteurs du projet « Bras drone »</w:t>
+      </w:r>
+    </w:p>
+    <w:p>
+      <w:pPr>
+        <w:jc w:val="both"/>
         <w:rPr>
           <w:sz w:val="28"/>
           <w:szCs w:val="28"/>
-          <w:u w:val="single"/>
-        </w:rPr>
-        <w:t>es acteurs du projet « Bras drone »</w:t>
-      </w:r>
-    </w:p>
-    <w:p>
-      <w:pPr>
-        <w:jc w:val="both"/>
-        <w:rPr>
-          <w:sz w:val="28"/>
-          <w:szCs w:val="28"/>
-        </w:rPr>
-      </w:pPr>
-    </w:p>
-    <w:p>
-      <w:pPr>
-        <w:jc w:val="both"/>
-      </w:pPr>
-      <w:r>
-        <w:t>Le projet « Bras drone à un degré de liberté », proposé par l’</w:t>
-      </w:r>
-      <w:proofErr w:type="spellStart"/>
-      <w:r>
-        <w:t>Innovation’Lab</w:t>
-      </w:r>
-      <w:proofErr w:type="spellEnd"/>
-      <w:r>
-        <w:t xml:space="preserve"> (</w:t>
-      </w:r>
-      <w:proofErr w:type="spellStart"/>
-      <w:r>
-        <w:t>I’Lab</w:t>
-      </w:r>
-      <w:proofErr w:type="spellEnd"/>
-      <w:r>
-        <w:t>)</w:t>
+        </w:rPr>
+      </w:pPr>
+    </w:p>
+    <w:p>
+      <w:pPr>
+        <w:jc w:val="both"/>
+      </w:pPr>
+      <w:r>
+        <w:t>Le projet « Bras drone à un degré de liberté », proposé par l’Innovation’Lab (I’Lab)</w:t>
       </w:r>
       <w:r>
         <w:t xml:space="preserve"> en partenariat avec la majeure Systèmes Robotiques &amp; Drones (SRD)</w:t>
       </w:r>
       <w:r>
-        <w:t>, est encadré par Monsieur GRIOT Rémi, en sa qualité de manager de l’</w:t>
-      </w:r>
-      <w:proofErr w:type="spellStart"/>
-      <w:r>
-        <w:t>I’Lab</w:t>
-      </w:r>
-      <w:proofErr w:type="spellEnd"/>
-      <w:r>
-        <w:t xml:space="preserve"> et de Madame CONTEVILLE Laurie, enseignante-chercheuse et responsable de la majeure </w:t>
+        <w:t xml:space="preserve">, est encadré par Monsieur GRIOT Rémi, en sa qualité de manager de l’I’Lab et de Madame CONTEVILLE Laurie, enseignante-chercheuse et responsable de la majeure </w:t>
       </w:r>
       <w:r>
         <w:t>SRD.</w:t>
@@ -2390,15 +2319,7 @@
         <w:t xml:space="preserve"> </w:t>
       </w:r>
       <w:r>
-        <w:t xml:space="preserve">Yann Kader Axel </w:t>
-      </w:r>
-      <w:proofErr w:type="spellStart"/>
-      <w:r>
-        <w:t>Obou</w:t>
-      </w:r>
-      <w:proofErr w:type="spellEnd"/>
-      <w:r>
-        <w:t>, également élève de la majeure Systèmes Robotiques &amp; Drones de l’EFREI.</w:t>
+        <w:t>Yann Kader Axel Obou, également élève de la majeure Systèmes Robotiques &amp; Drones de l’EFREI.</w:t>
       </w:r>
     </w:p>
     <w:p>
@@ -2495,29 +2416,15 @@
       <w:r>
         <w:t xml:space="preserve"> moteur </w:t>
       </w:r>
-      <w:proofErr w:type="spellStart"/>
-      <w:r>
-        <w:t>brushless</w:t>
-      </w:r>
-      <w:proofErr w:type="spellEnd"/>
-      <w:r>
-        <w:t xml:space="preserve"> et un contrôleur de vitesse électronique (ESC </w:t>
-      </w:r>
-      <w:proofErr w:type="spellStart"/>
+      <w:r>
+        <w:t xml:space="preserve">brushless et un contrôleur de vitesse électronique (ESC </w:t>
+      </w:r>
       <w:r>
         <w:rPr>
           <w:i/>
           <w:iCs/>
         </w:rPr>
-        <w:t>Electronic</w:t>
-      </w:r>
-      <w:proofErr w:type="spellEnd"/>
-      <w:r>
-        <w:rPr>
-          <w:i/>
-          <w:iCs/>
-        </w:rPr>
-        <w:t xml:space="preserve"> Speed Controller</w:t>
+        <w:t>Electronic Speed Controller</w:t>
       </w:r>
       <w:r>
         <w:t xml:space="preserve"> ) issus du commerce de drones ; </w:t>
@@ -2526,15 +2433,7 @@
         <w:t xml:space="preserve">un potentiomètre ; </w:t>
       </w:r>
       <w:r>
-        <w:t xml:space="preserve">une centrale inertielle (MPU-6050 de chez </w:t>
-      </w:r>
-      <w:proofErr w:type="spellStart"/>
-      <w:r>
-        <w:t>InvenSense</w:t>
-      </w:r>
-      <w:proofErr w:type="spellEnd"/>
-      <w:r>
-        <w:t xml:space="preserve"> / protocole de communication I2C) </w:t>
+        <w:t xml:space="preserve">une centrale inertielle (MPU-6050 de chez InvenSense / protocole de communication I2C) </w:t>
       </w:r>
       <w:r>
         <w:t>nécessaire pour déterminer la position angulaire du bras et un générateur de laboratoire pour alimenter le système.</w:t>
@@ -2545,15 +2444,7 @@
         <w:jc w:val="both"/>
       </w:pPr>
       <w:r>
-        <w:t xml:space="preserve">La carte STM32 dispose d’un environnement de développement STM32 Cube IDE permettant d’accéder aux fonctionnalités de cette dernière, à ses registres et de développer en langage C, le </w:t>
-      </w:r>
-      <w:proofErr w:type="spellStart"/>
-      <w:r>
-        <w:t>firmware</w:t>
-      </w:r>
-      <w:proofErr w:type="spellEnd"/>
-      <w:r>
-        <w:t xml:space="preserve"> implémenté dans la carte. La communication avec la carte se fait en série </w:t>
+        <w:t xml:space="preserve">La carte STM32 dispose d’un environnement de développement STM32 Cube IDE permettant d’accéder aux fonctionnalités de cette dernière, à ses registres et de développer en langage C, le firmware implémenté dans la carte. La communication avec la carte se fait en série </w:t>
       </w:r>
       <w:r>
         <w:t>via</w:t>
@@ -2562,15 +2453,7 @@
         <w:t xml:space="preserve"> le protocole UART</w:t>
       </w:r>
       <w:r>
-        <w:t xml:space="preserve"> RS232 avec un Baud Rate de 115200 Bits/s et un Word </w:t>
-      </w:r>
-      <w:proofErr w:type="spellStart"/>
-      <w:r>
-        <w:t>Length</w:t>
-      </w:r>
-      <w:proofErr w:type="spellEnd"/>
-      <w:r>
-        <w:t xml:space="preserve"> de 8 Bits.</w:t>
+        <w:t xml:space="preserve"> RS232 avec un Baud Rate de 115200 Bits/s et un Word Length de 8 Bits.</w:t>
       </w:r>
       <w:r>
         <w:t xml:space="preserve"> L’utilisation d’un terminal UART permet de rentrer des commandes sur ordinateur.</w:t>
@@ -2653,15 +2536,7 @@
       </w:pPr>
       <w:r>
         <w:lastRenderedPageBreak/>
-        <w:t>En début de stage, le dispositif est dans un état fonctionnel : il est possible de communiquer avec la STM32 en suivant les conditions de passages d’un état à un autre de la machine d’état développée dans le fichier source « </w:t>
-      </w:r>
-      <w:proofErr w:type="spellStart"/>
-      <w:r>
-        <w:t>main.c</w:t>
-      </w:r>
-      <w:proofErr w:type="spellEnd"/>
-      <w:r>
-        <w:t> » via l’instruction « switch » et ses instances « case »</w:t>
+        <w:t>En début de stage, le dispositif est dans un état fonctionnel : il est possible de communiquer avec la STM32 en suivant les conditions de passages d’un état à un autre de la machine d’état développée dans le fichier source « main.c » via l’instruction « switch » et ses instances « case »</w:t>
       </w:r>
       <w:r>
         <w:t xml:space="preserve"> (Fig.1).</w:t>
@@ -2743,77 +2618,13 @@
         <w:t xml:space="preserve">La machine d’état se déroule de la manière suivante : l’état de départ </w:t>
       </w:r>
       <w:r>
-        <w:t>« </w:t>
-      </w:r>
-      <w:proofErr w:type="spellStart"/>
-      <w:r>
-        <w:t>Init_UC</w:t>
-      </w:r>
-      <w:proofErr w:type="spellEnd"/>
-      <w:r>
-        <w:t xml:space="preserve"> » </w:t>
-      </w:r>
-      <w:r>
-        <w:t xml:space="preserve">est un état de transition dans lequel il est possible d’accéder à l’état « Info » (qui propose un récapitulatif des différents modes et autres informations relatives à la simulation) ou bien à l’état « Init </w:t>
-      </w:r>
-      <w:proofErr w:type="spellStart"/>
-      <w:r>
-        <w:t>Motor</w:t>
-      </w:r>
-      <w:proofErr w:type="spellEnd"/>
-      <w:r>
-        <w:t xml:space="preserve"> » par sélection du caractère spécifique associé (un chiffre). L’état « Init </w:t>
-      </w:r>
-      <w:proofErr w:type="spellStart"/>
-      <w:r>
-        <w:t>Motor</w:t>
-      </w:r>
-      <w:proofErr w:type="spellEnd"/>
-      <w:r>
-        <w:t> » vérifie s’il y a bien une acquisition de signal en provenance du moteur, auquel cas la transition à l’état suivant « </w:t>
-      </w:r>
-      <w:proofErr w:type="spellStart"/>
-      <w:r>
-        <w:t>Motor</w:t>
-      </w:r>
-      <w:proofErr w:type="spellEnd"/>
-      <w:r>
-        <w:t xml:space="preserve"> </w:t>
-      </w:r>
-      <w:proofErr w:type="spellStart"/>
-      <w:r>
-        <w:t>Ready</w:t>
-      </w:r>
-      <w:proofErr w:type="spellEnd"/>
-      <w:r>
-        <w:t> » est possible. C’est dans « </w:t>
-      </w:r>
-      <w:proofErr w:type="spellStart"/>
-      <w:r>
-        <w:t>Motor</w:t>
-      </w:r>
-      <w:proofErr w:type="spellEnd"/>
-      <w:r>
-        <w:t xml:space="preserve"> </w:t>
-      </w:r>
-      <w:proofErr w:type="spellStart"/>
-      <w:r>
-        <w:t>Ready</w:t>
-      </w:r>
-      <w:proofErr w:type="spellEnd"/>
-      <w:r>
-        <w:t> » qu’il est alors possible de choisir (par sélection d’un caractère également) entre plusieurs modes d’interaction avec le moteur : « Manual Mode Pot », pour une interaction manuelle avec le moteur via le potentiomètre</w:t>
-      </w:r>
-      <w:r>
-        <w:t xml:space="preserve"> ; « Manual Mode </w:t>
-      </w:r>
-      <w:proofErr w:type="spellStart"/>
-      <w:r>
-        <w:t>Term</w:t>
-      </w:r>
-      <w:proofErr w:type="spellEnd"/>
-      <w:r>
-        <w:t> », dans lequel l’utilisateur est amené à renseigner une consigne de pourcentage de gaz du moteur ou bien une incrémentation de plus ou moins 1% de cette même variable ; « Auto Mode », le mode asservi pour une consigne fixe de 45°, prenant en compte des coefficients du régulateur PID (Proportionnel Intégral Dérivé) fixes renseignés dans le fichier source. L’état « Init Pot » est un état transitoire, dans lequel on vérifie si le potentiomètre est bien connecté et initialisé.</w:t>
+        <w:t xml:space="preserve">« Init_UC » </w:t>
+      </w:r>
+      <w:r>
+        <w:t>est un état de transition dans lequel il est possible d’accéder à l’état « Info » (qui propose un récapitulatif des différents modes et autres informations relatives à la simulation) ou bien à l’état « Init Motor » par sélection du caractère spécifique associé (un chiffre). L’état « Init Motor » vérifie s’il y a bien une acquisition de signal en provenance du moteur, auquel cas la transition à l’état suivant « Motor Ready » est possible. C’est dans « Motor Ready » qu’il est alors possible de choisir (par sélection d’un caractère également) entre plusieurs modes d’interaction avec le moteur : « Manual Mode Pot », pour une interaction manuelle avec le moteur via le potentiomètre</w:t>
+      </w:r>
+      <w:r>
+        <w:t> ; « Manual Mode Term », dans lequel l’utilisateur est amené à renseigner une consigne de pourcentage de gaz du moteur ou bien une incrémentation de plus ou moins 1% de cette même variable ; « Auto Mode », le mode asservi pour une consigne fixe de 45°, prenant en compte des coefficients du régulateur PID (Proportionnel Intégral Dérivé) fixes renseignés dans le fichier source. L’état « Init Pot » est un état transitoire, dans lequel on vérifie si le potentiomètre est bien connecté et initialisé.</w:t>
       </w:r>
       <w:r>
         <w:t xml:space="preserve"> A savoir qu’il est </w:t>
@@ -2822,23 +2633,7 @@
         <w:t xml:space="preserve">tout à fait </w:t>
       </w:r>
       <w:r>
-        <w:t>possible de revenir à « </w:t>
-      </w:r>
-      <w:proofErr w:type="spellStart"/>
-      <w:r>
-        <w:t>Motor</w:t>
-      </w:r>
-      <w:proofErr w:type="spellEnd"/>
-      <w:r>
-        <w:t xml:space="preserve"> </w:t>
-      </w:r>
-      <w:proofErr w:type="spellStart"/>
-      <w:r>
-        <w:t>Ready</w:t>
-      </w:r>
-      <w:proofErr w:type="spellEnd"/>
-      <w:r>
-        <w:t> » si l’on désire changer de mode de fonctionnement.</w:t>
+        <w:t>possible de revenir à « Motor Ready » si l’on désire changer de mode de fonctionnement.</w:t>
       </w:r>
     </w:p>
     <w:p>
@@ -2922,15 +2717,7 @@
         <w:t xml:space="preserve">Prendre en main STM32 Cube IDE, dans le but de pouvoir </w:t>
       </w:r>
       <w:r>
-        <w:t xml:space="preserve">développer le </w:t>
-      </w:r>
-      <w:proofErr w:type="spellStart"/>
-      <w:r>
-        <w:t>firmware</w:t>
-      </w:r>
-      <w:proofErr w:type="spellEnd"/>
-      <w:r>
-        <w:t xml:space="preserve"> de la STM32</w:t>
+        <w:t>développer le firmware de la STM32</w:t>
       </w:r>
       <w:r>
         <w:t>, soit optimiser la machine d’état, donner plus d’ampleur au mode asservi (sélection d’une consigne autre que 45° et pouvoir modifier les coefficients PID), établir un mode atterrissage car le bras doit être rattrap</w:t>
@@ -3080,15 +2867,7 @@
         <w:jc w:val="both"/>
       </w:pPr>
       <w:r>
-        <w:t>L’</w:t>
-      </w:r>
-      <w:proofErr w:type="spellStart"/>
-      <w:r>
-        <w:t>I’Lab</w:t>
-      </w:r>
-      <w:proofErr w:type="spellEnd"/>
-      <w:r>
-        <w:t xml:space="preserve"> possède son propre dépôt sur GitHub, dans lequel se trouve un sous dépôt dédié au projet du bras drone (Annexe 1)</w:t>
+        <w:t>L’I’Lab possède son propre dépôt sur GitHub, dans lequel se trouve un sous dépôt dédié au projet du bras drone (Annexe 1)</w:t>
       </w:r>
       <w:r>
         <w:t>.</w:t>
@@ -3135,15 +2914,7 @@
     </w:p>
     <w:p>
       <w:r>
-        <w:t xml:space="preserve">[PHOTOS DE </w:t>
-      </w:r>
-      <w:proofErr w:type="spellStart"/>
-      <w:r>
-        <w:t>L IDE</w:t>
-      </w:r>
-      <w:proofErr w:type="spellEnd"/>
-      <w:r>
-        <w:t xml:space="preserve"> STM32 ET IHM]</w:t>
+        <w:t>[PHOTOS DE L IDE STM32 ET IHM]</w:t>
       </w:r>
     </w:p>
     <w:p>
@@ -3160,15 +2931,7 @@
         <w:t>Le</w:t>
       </w:r>
       <w:r>
-        <w:t xml:space="preserve"> passage d’un état à un autre se fait par « polling » c’est-à-dire qu’à partir d’une certaine ligne du code, au sein d’un état, une boucle « do </w:t>
-      </w:r>
-      <w:proofErr w:type="spellStart"/>
-      <w:r>
-        <w:t>while</w:t>
-      </w:r>
-      <w:proofErr w:type="spellEnd"/>
-      <w:r>
-        <w:t> » est utilisée afin de vérifier constamment si un caractère spécifique est saisi et si tel est le cas alors il sera possible de sortir de cette condition et d’attribuer à ce caractère, la commande pour atteindre prochainement l’état qui lui est associé.</w:t>
+        <w:t xml:space="preserve"> passage d’un état à un autre se fait par « polling » c’est-à-dire qu’à partir d’une certaine ligne du code, au sein d’un état, une boucle « do while » est utilisée afin de vérifier constamment si un caractère spécifique est saisi et si tel est le cas alors il sera possible de sortir de cette condition et d’attribuer à ce caractère, la commande pour atteindre prochainement l’état qui lui est associé.</w:t>
       </w:r>
     </w:p>
     <w:p>
@@ -3187,15 +2950,7 @@
         <w:t> »  qui me semblait plus intuitif qu’un chiffre, que j’ai alors préféré réserver aux modes de fonctionnement</w:t>
       </w:r>
       <w:r>
-        <w:t xml:space="preserve"> : ‘1’ pour « Manual Mode Pot » / ‘2’ pour « Manual Mode </w:t>
-      </w:r>
-      <w:proofErr w:type="spellStart"/>
-      <w:r>
-        <w:t>Term</w:t>
-      </w:r>
-      <w:proofErr w:type="spellEnd"/>
-      <w:r>
-        <w:t> » / ‘3’ pour « Auto Mode ». Le mode « Info » fonctionne désormais tel qu’une fois avoir demandé l’accès à ces informations, qui sont par la suite affiché</w:t>
+        <w:t> : ‘1’ pour « Manual Mode Pot » / ‘2’ pour « Manual Mode Term » / ‘3’ pour « Auto Mode ». Le mode « Info » fonctionne désormais tel qu’une fois avoir demandé l’accès à ces informations, qui sont par la suite affiché</w:t>
       </w:r>
       <w:r>
         <w:t>e</w:t>
@@ -3212,23 +2967,7 @@
     </w:p>
     <w:p>
       <w:r>
-        <w:t>L’état « </w:t>
-      </w:r>
-      <w:proofErr w:type="spellStart"/>
-      <w:r>
-        <w:t>Motor</w:t>
-      </w:r>
-      <w:proofErr w:type="spellEnd"/>
-      <w:r>
-        <w:t xml:space="preserve"> </w:t>
-      </w:r>
-      <w:proofErr w:type="spellStart"/>
-      <w:r>
-        <w:t>Ready</w:t>
-      </w:r>
-      <w:proofErr w:type="spellEnd"/>
-      <w:r>
-        <w:t> » quant à lui est toujours accessible depuis l’un de ces 3 modes, à ceci près qu’il est maintenant possible de sortir d’un mode de fonctionnement à n’importe quel moment où il est demandé d’interagir avec la console.</w:t>
+        <w:t>L’état « Motor Ready » quant à lui est toujours accessible depuis l’un de ces 3 modes, à ceci près qu’il est maintenant possible de sortir d’un mode de fonctionnement à n’importe quel moment où il est demandé d’interagir avec la console.</w:t>
       </w:r>
     </w:p>
     <w:p>
@@ -3253,26 +2992,13 @@
         <w:t>» ou</w:t>
       </w:r>
       <w:r>
-        <w:t xml:space="preserve"> dommages sur le dispositif, j’ai décidé alors d’ajouter des garde-fous accompagnés de messages d’erreurs sur les 2 modes de fonctionnement « Manual Mode </w:t>
-      </w:r>
-      <w:proofErr w:type="spellStart"/>
-      <w:r>
-        <w:t>Term</w:t>
-      </w:r>
-      <w:proofErr w:type="spellEnd"/>
-      <w:r>
-        <w:t xml:space="preserve"> » et « Auto Mode » présentant une partie interactive (demande de consigne). Par exemple, le mode 2 « Manual Mode </w:t>
-      </w:r>
-      <w:proofErr w:type="spellStart"/>
+        <w:t xml:space="preserve"> dommages sur le dispositif, j’ai décidé alors d’ajouter des garde-fous accompagnés de messages d’erreurs sur les 2 modes de fonctionnement « Manual Mode Term » et « Auto Mode » présentant une partie interactive (demande de consigne). Par exemple, le mode 2 « Manual Mode </w:t>
+      </w:r>
       <w:r>
         <w:t>T</w:t>
       </w:r>
       <w:r>
-        <w:t>erm</w:t>
-      </w:r>
-      <w:proofErr w:type="spellEnd"/>
-      <w:r>
-        <w:t xml:space="preserve"> » requiert une valeur consigne de pourcentage de gaz à </w:t>
+        <w:t xml:space="preserve">erm » requiert une valeur consigne de pourcentage de gaz à </w:t>
       </w:r>
       <w:r>
         <w:lastRenderedPageBreak/>
@@ -3290,233 +3016,129 @@
     </w:p>
     <w:p>
       <w:r>
-        <w:t>Ensuite, il a été convenu que le mode « Init UC » ne devrait plus être accessible depuis « </w:t>
-      </w:r>
-      <w:proofErr w:type="spellStart"/>
-      <w:r>
-        <w:t>Motor</w:t>
-      </w:r>
-      <w:proofErr w:type="spellEnd"/>
+        <w:t xml:space="preserve">Ensuite, il a été convenu que le mode « Init UC » ne devrait plus être accessible depuis « Motor Ready » car une initialisation de la carte prenait plus de sens par son caractère unique. </w:t>
+      </w:r>
+      <w:r>
+        <w:t xml:space="preserve">Un état d’entrée a alors également été suggéré afin de ne pas manquer certains messages de l’état « Init </w:t>
+      </w:r>
+      <w:r>
+        <w:t>UC</w:t>
+      </w:r>
+      <w:r>
+        <w:t>»</w:t>
+      </w:r>
+      <w:r>
+        <w:t xml:space="preserve"> lors de la lecture des </w:t>
+      </w:r>
+      <w:r>
+        <w:t>« </w:t>
+      </w:r>
+      <w:r>
+        <w:t>printf</w:t>
+      </w:r>
+      <w:r>
+        <w:t> »</w:t>
+      </w:r>
+      <w:r>
+        <w:t xml:space="preserve">, mais aussi dans un but de clarté. </w:t>
+      </w:r>
+    </w:p>
+    <w:p>
+      <w:r>
+        <w:t>Ainsi, la nouvelle machine d’état se caractérise par l’état « </w:t>
+      </w:r>
+      <w:r>
+        <w:t>E</w:t>
+      </w:r>
+      <w:r>
+        <w:t xml:space="preserve">ntrance », durant lequel on attend que l’utilisateur </w:t>
+      </w:r>
+      <w:r>
+        <w:t>presse la touche « Entrée », afin de pouvoir accéder à l’état « Init UC »</w:t>
+      </w:r>
+      <w:r>
+        <w:t>. Dans cet état, les messages nous proposent d’entrer le caractère ‘</w:t>
+      </w:r>
+      <w:r>
+        <w:t> ?</w:t>
+      </w:r>
+      <w:r>
+        <w:t>’ pour obtenir des informations sur la simulation ou bien d’entrer soit la touche « Espace », spécifique à l’accès à « Motor Ready », mais aussi parallèlement utilis</w:t>
+      </w:r>
+      <w:r>
+        <w:t xml:space="preserve">é </w:t>
+      </w:r>
+      <w:r>
+        <w:t>pour l’atterrissage.</w:t>
+      </w:r>
+      <w:r>
+        <w:t xml:space="preserve"> Une fois « Motor Ready » atteint, il nous est alors demandé de saisir ‘1’, ‘2’ ou ‘3’ (ou encore ‘</w:t>
+      </w:r>
+      <w:r>
+        <w:t> ?</w:t>
+      </w:r>
+      <w:r>
+        <w:t>’) et donc d’exprimer notre choix de mode (« Motor Ready » est donc similaire à un menu).</w:t>
+      </w:r>
+    </w:p>
+    <w:p>
+      <w:r>
+        <w:t>Enfin, le mode 3 « Auto Mode » nécessitait d’offrir plus de possibilités d’interaction, car pour rappel, la valeur de position angulaire et les coefficients PID étaient</w:t>
+      </w:r>
+      <w:r>
+        <w:t xml:space="preserve"> préalablement choisis</w:t>
+      </w:r>
+      <w:r>
+        <w:t xml:space="preserve"> dans le fichier source et il serait alors plus intéressant de pouvoir saisir ces valeurs via le terminal.</w:t>
+      </w:r>
+    </w:p>
+    <w:p>
+      <w:r>
+        <w:t>J’ai donc rajouté la possibilité de saisir une valeur consigne de position angulaire via l’accès à un état transitoire « Instruct Angle », qui une fois rentrée nous amène à l’état « Auto Mode » ou bien nous ramène à ce même état, si l’on a demandé à accéder à « Instruct Angle » pour changer de position angulaire (c’est-à-dire qu’il est maintenant possible d’effectuer un changement de position en plein vol, ce qui aura une utilité certaine pour le développement d’un mode séquence de vol).</w:t>
+      </w:r>
+    </w:p>
+    <w:p>
+      <w:r>
+        <w:t>La saisie des coefficients PID se fait également via des états transitoires, mais par modification</w:t>
+      </w:r>
+      <w:r>
+        <w:t>. Entre autres, des valeurs par défaut sont déjà présentes dans le code, car l’on suppose qu’il ne sera pas toujours nécessaire de vouloir saisir des coefficients PID (il est également possible de saisir une commande de retour aux valeurs par défaut si besoin).</w:t>
+      </w:r>
+    </w:p>
+    <w:p>
+      <w:r>
+        <w:t>Une fois toutes ces étape franchies, il m’a été alors conseillé de débuter le développement d’une IHM en Python, où il serait alors possible de rajouter un mode séquence de vol et un mode calibration, qui permettrait à l’utilisateur d’acquérir des couples de données consigne (en % de gaz moteur)/position angulaire mesurée par la centrale inertielle, afin de pouvoir tracer une courbe et de pouvoir étudier les comportements statique et dynamique du dispositif.</w:t>
+      </w:r>
+    </w:p>
+    <w:p/>
+    <w:p>
+      <w:pPr>
+        <w:pStyle w:val="Titre2"/>
+        <w:jc w:val="both"/>
+        <w:rPr>
+          <w:rFonts w:asciiTheme="minorHAnsi" w:hAnsiTheme="minorHAnsi" w:cstheme="minorHAnsi"/>
+          <w:b/>
+          <w:bCs/>
+          <w:color w:val="auto"/>
+        </w:rPr>
+      </w:pPr>
       <w:r>
         <w:t xml:space="preserve"> </w:t>
       </w:r>
-      <w:proofErr w:type="spellStart"/>
-      <w:r>
-        <w:t>Ready</w:t>
-      </w:r>
-      <w:proofErr w:type="spellEnd"/>
-      <w:r>
-        <w:t xml:space="preserve"> » car une initialisation de la carte prenait plus de sens par son caractère unique. </w:t>
-      </w:r>
-      <w:r>
-        <w:t xml:space="preserve">Un état d’entrée a alors également été suggéré afin de ne pas manquer certains messages de l’état « Init </w:t>
-      </w:r>
-      <w:r>
-        <w:t>UC</w:t>
-      </w:r>
-      <w:r>
-        <w:t>»</w:t>
-      </w:r>
-      <w:r>
-        <w:t xml:space="preserve"> lors de la lecture des </w:t>
-      </w:r>
-      <w:r>
-        <w:t>« </w:t>
-      </w:r>
-      <w:r>
-        <w:t>printf</w:t>
-      </w:r>
-      <w:r>
-        <w:t> »</w:t>
-      </w:r>
-      <w:r>
-        <w:t xml:space="preserve">, mais aussi dans un but de clarté. </w:t>
-      </w:r>
-    </w:p>
-    <w:p>
-      <w:r>
-        <w:t>Ainsi, la nouvelle machine d’état se caractérise par l’état « </w:t>
-      </w:r>
-      <w:r>
-        <w:t>E</w:t>
-      </w:r>
-      <w:r>
-        <w:t xml:space="preserve">ntrance », durant lequel on attend que l’utilisateur </w:t>
-      </w:r>
-      <w:r>
-        <w:t>presse la touche « Entrée », afin de pouvoir accéder à l’état « Init UC »</w:t>
-      </w:r>
-      <w:r>
-        <w:t>. Dans cet état, les messages nous proposent d’entrer le caractère ‘</w:t>
-      </w:r>
-      <w:r>
-        <w:t> ?</w:t>
-      </w:r>
-      <w:r>
-        <w:t>’ pour obtenir des informations sur la simulation ou bien d’entrer soit la touche « Espace », spécifique à l’accès à « </w:t>
-      </w:r>
-      <w:proofErr w:type="spellStart"/>
-      <w:r>
-        <w:t>Motor</w:t>
-      </w:r>
-      <w:proofErr w:type="spellEnd"/>
-      <w:r>
-        <w:t xml:space="preserve"> </w:t>
-      </w:r>
-      <w:proofErr w:type="spellStart"/>
-      <w:r>
-        <w:t>Ready</w:t>
-      </w:r>
-      <w:proofErr w:type="spellEnd"/>
-      <w:r>
-        <w:t> », mais aussi parallèlement utilis</w:t>
-      </w:r>
-      <w:r>
-        <w:t xml:space="preserve">é </w:t>
-      </w:r>
-      <w:r>
-        <w:t>pour l’atterrissage.</w:t>
-      </w:r>
-      <w:r>
-        <w:t xml:space="preserve"> Une fois « </w:t>
-      </w:r>
-      <w:proofErr w:type="spellStart"/>
-      <w:r>
-        <w:t>Motor</w:t>
-      </w:r>
-      <w:proofErr w:type="spellEnd"/>
-      <w:r>
-        <w:t xml:space="preserve"> </w:t>
-      </w:r>
-      <w:proofErr w:type="spellStart"/>
-      <w:r>
-        <w:t>Ready</w:t>
-      </w:r>
-      <w:proofErr w:type="spellEnd"/>
-      <w:r>
-        <w:t> » atteint, il nous est alors demandé de saisir ‘1’, ‘2’ ou ‘3’ (ou encore ‘</w:t>
-      </w:r>
-      <w:r>
-        <w:t> ?</w:t>
-      </w:r>
-      <w:r>
-        <w:t>’) et donc d’exprimer notre choix de mode (« </w:t>
-      </w:r>
-      <w:proofErr w:type="spellStart"/>
-      <w:r>
-        <w:t>Motor</w:t>
-      </w:r>
-      <w:proofErr w:type="spellEnd"/>
-      <w:r>
-        <w:t xml:space="preserve"> </w:t>
-      </w:r>
-      <w:proofErr w:type="spellStart"/>
-      <w:r>
-        <w:t>Ready</w:t>
-      </w:r>
-      <w:proofErr w:type="spellEnd"/>
-      <w:r>
-        <w:t> » est donc similaire à un menu).</w:t>
-      </w:r>
-    </w:p>
-    <w:p>
-      <w:r>
-        <w:t>Enfin, le mode 3 « Auto Mode » nécessitait d’offrir plus de possibilités d’interaction, car pour rappel, la valeur de position angulaire et les coefficients PID étaient</w:t>
-      </w:r>
-      <w:r>
-        <w:t xml:space="preserve"> préalablement choisis</w:t>
-      </w:r>
-      <w:r>
-        <w:t xml:space="preserve"> dans le fichier source et il serait alors plus intéressant de pouvoir saisir ces valeurs via le terminal.</w:t>
-      </w:r>
-    </w:p>
-    <w:p>
-      <w:r>
-        <w:t>J’ai donc rajouté la possibilité de saisir une valeur consigne de position angulaire via l’accès à un état transitoire « </w:t>
-      </w:r>
-      <w:proofErr w:type="spellStart"/>
-      <w:r>
-        <w:t>Instruct</w:t>
-      </w:r>
-      <w:proofErr w:type="spellEnd"/>
-      <w:r>
-        <w:t xml:space="preserve"> Angle », qui une fois rentrée nous amène à l’état « Auto Mode » ou bien nous ramène à ce même état, si l’on a demandé à accéder à « </w:t>
-      </w:r>
-      <w:proofErr w:type="spellStart"/>
-      <w:r>
-        <w:t>Instruct</w:t>
-      </w:r>
-      <w:proofErr w:type="spellEnd"/>
-      <w:r>
-        <w:t xml:space="preserve"> Angle » pour changer de position angulaire (c’est-à-dire qu’il est maintenant possible d’effectuer un changement de position en plein vol, ce qui aura une utilité certaine pour le développement d’un mode séquence de vol).</w:t>
-      </w:r>
-    </w:p>
-    <w:p>
-      <w:r>
-        <w:t>La saisie des coefficients PID se fait également via des états transitoires, mais par modification</w:t>
-      </w:r>
-      <w:r>
-        <w:t>. Entre autres, des valeurs par défaut sont déjà présentes dans le code, car l’on suppose qu’il ne sera pas toujours nécessaire de vouloir saisir des coefficients PID (il est également possible de saisir une commande de retour aux valeurs par défaut si besoin).</w:t>
-      </w:r>
-    </w:p>
-    <w:p>
-      <w:r>
-        <w:t>Une fois toutes ces étape franchies, il m’a été alors conseillé de débuter le développement d’une IHM en Python, où il serait alors possible de rajouter un mode séquence de vol et un mode calibration, qui permettrait à l’utilisateur d’acquérir des couples de données consigne (en % de gaz moteur)/position angulaire mesurée par la centrale inertielle, afin de pouvoir tracer une courbe et de pouvoir étudier les comportements statique et dynamique du dispositif.</w:t>
+      <w:r>
+        <w:rPr>
+          <w:rFonts w:asciiTheme="minorHAnsi" w:hAnsiTheme="minorHAnsi" w:cstheme="minorHAnsi"/>
+          <w:b/>
+          <w:bCs/>
+          <w:color w:val="auto"/>
+        </w:rPr>
+        <w:t>Début du développement de l’IHM</w:t>
       </w:r>
     </w:p>
     <w:p/>
     <w:p>
-      <w:pPr>
-        <w:pStyle w:val="Titre2"/>
-        <w:jc w:val="both"/>
-        <w:rPr>
-          <w:rFonts w:asciiTheme="minorHAnsi" w:hAnsiTheme="minorHAnsi" w:cstheme="minorHAnsi"/>
-          <w:b/>
-          <w:bCs/>
-          <w:color w:val="auto"/>
-        </w:rPr>
-      </w:pPr>
-      <w:r>
-        <w:t xml:space="preserve"> </w:t>
-      </w:r>
-      <w:r>
-        <w:rPr>
-          <w:rFonts w:asciiTheme="minorHAnsi" w:hAnsiTheme="minorHAnsi" w:cstheme="minorHAnsi"/>
-          <w:b/>
-          <w:bCs/>
-          <w:color w:val="auto"/>
-        </w:rPr>
-        <w:t>Début du développement de l’IHM</w:t>
-      </w:r>
-    </w:p>
-    <w:p/>
-    <w:p>
-      <w:r>
-        <w:t xml:space="preserve">J’ai en premier temps cherché les bibliothèques qui me permettraient de créer une IHM en Python. J’ai préféré débuter une IHM avec </w:t>
-      </w:r>
-      <w:proofErr w:type="spellStart"/>
-      <w:r>
-        <w:t>Tkinter</w:t>
-      </w:r>
-      <w:proofErr w:type="spellEnd"/>
-      <w:r>
-        <w:t xml:space="preserve">, plutôt que </w:t>
-      </w:r>
-      <w:proofErr w:type="spellStart"/>
-      <w:r>
-        <w:t>PyQt</w:t>
-      </w:r>
-      <w:proofErr w:type="spellEnd"/>
-      <w:r>
-        <w:t xml:space="preserve"> et </w:t>
-      </w:r>
-      <w:proofErr w:type="spellStart"/>
-      <w:r>
-        <w:t>PySide</w:t>
-      </w:r>
-      <w:proofErr w:type="spellEnd"/>
-      <w:r>
-        <w:t>, qui est référencée comme la bibliothèque la plus simple pour commencer à créer des IHM et dont la documentation et exemples étaient suffisamment riches pour pouvoir atteindre mes objectifs dans un court délai.</w:t>
+      <w:r>
+        <w:t>J’ai en premier temps cherché les bibliothèques qui me permettraient de créer une IHM en Python. J’ai préféré débuter une IHM avec Tkinter, plutôt que PyQt et PySide, qui est référencée comme la bibliothèque la plus simple pour commencer à créer des IHM et dont la documentation et exemples étaient suffisamment riches pour pouvoir atteindre mes objectifs dans un court délai.</w:t>
       </w:r>
     </w:p>
     <w:p>
@@ -3626,23 +3248,7 @@
         <w:t xml:space="preserve"> </w:t>
       </w:r>
       <w:r>
-        <w:t>L’interface offre donc la possibilité de sélectionner le port de communication détecté, ainsi que le « Baud rate ». Une fois qu’ils sont sélectionnés, le bouton « </w:t>
-      </w:r>
-      <w:proofErr w:type="spellStart"/>
-      <w:r>
-        <w:t>Connect</w:t>
-      </w:r>
-      <w:proofErr w:type="spellEnd"/>
-      <w:r>
-        <w:t> » n’est plus grisé (« </w:t>
-      </w:r>
-      <w:proofErr w:type="spellStart"/>
-      <w:r>
-        <w:t>disabled</w:t>
-      </w:r>
-      <w:proofErr w:type="spellEnd"/>
-      <w:r>
-        <w:t> ») et il est alors possible d’accéder à une première extension de fenêtre si la connexion est bien ouverte et fonctionnelle. Un message de validation s’affiche dans une nouvelle fenêtre « pop-up » dans le cas où le port COM est bien accessible et si la connexion est aboutie ; dans le cas contraire, un autre message s’affichera, annonçant que la connexion n’a pas pu se faire (Fig.3).</w:t>
+        <w:t>L’interface offre donc la possibilité de sélectionner le port de communication détecté, ainsi que le « Baud rate ». Une fois qu’ils sont sélectionnés, le bouton « Connect » n’est plus grisé (« disabled ») et il est alors possible d’accéder à une première extension de fenêtre si la connexion est bien ouverte et fonctionnelle. Un message de validation s’affiche dans une nouvelle fenêtre « pop-up » dans le cas où le port COM est bien accessible et si la connexion est aboutie ; dans le cas contraire, un autre message s’affichera, annonçant que la connexion n’a pas pu se faire (Fig.3).</w:t>
       </w:r>
     </w:p>
     <w:p>
@@ -3748,15 +3354,7 @@
         </w:r>
       </w:fldSimple>
       <w:r>
-        <w:t xml:space="preserve">: Messages de connexion (bouton </w:t>
-      </w:r>
-      <w:proofErr w:type="spellStart"/>
-      <w:r>
-        <w:t>Connect</w:t>
-      </w:r>
-      <w:proofErr w:type="spellEnd"/>
-      <w:r>
-        <w:t>)</w:t>
+        <w:t>: Messages de connexion (bouton Connect)</w:t>
       </w:r>
     </w:p>
     <w:p>
@@ -3778,36 +3376,12 @@
     </w:p>
     <w:p>
       <w:r>
-        <w:t>Le code Python de cette IHM est développé sur plusieurs fichiers « .</w:t>
-      </w:r>
-      <w:proofErr w:type="spellStart"/>
-      <w:r>
-        <w:t>py</w:t>
-      </w:r>
-      <w:proofErr w:type="spellEnd"/>
-      <w:r>
-        <w:t> » dont un fichier principal nommé « Master.py », lequel est exécuté lorsque l’on veut utiliser l’IHM et qui fait appel à plusieurs autres fichiers « .</w:t>
-      </w:r>
-      <w:proofErr w:type="spellStart"/>
-      <w:r>
-        <w:t>py</w:t>
-      </w:r>
-      <w:proofErr w:type="spellEnd"/>
-      <w:r>
-        <w:t> » regroupant les différentes classes et fonctions utilisées.</w:t>
-      </w:r>
-    </w:p>
-    <w:p>
-      <w:r>
-        <w:t xml:space="preserve">L’un de ces fichiers est appelé « GUI_Master.py », GUI pour </w:t>
-      </w:r>
-      <w:proofErr w:type="spellStart"/>
-      <w:r>
-        <w:t>Graphical</w:t>
-      </w:r>
-      <w:proofErr w:type="spellEnd"/>
-      <w:r>
-        <w:t xml:space="preserve"> User Interface (l’interface graphique), et regroupe la majeure partie du code, dont des classes propres à chacune des extensions de fenêtres et leurs fonctions associées</w:t>
+        <w:t>Le code Python de cette IHM est développé sur plusieurs fichiers « .py » dont un fichier principal nommé « Master.py », lequel est exécuté lorsque l’on veut utiliser l’IHM et qui fait appel à plusieurs autres fichiers « .py » regroupant les différentes classes et fonctions utilisées.</w:t>
+      </w:r>
+    </w:p>
+    <w:p>
+      <w:r>
+        <w:t>L’un de ces fichiers est appelé « GUI_Master.py », GUI pour Graphical User Interface (l’interface graphique), et regroupe la majeure partie du code, dont des classes propres à chacune des extensions de fenêtres et leurs fonctions associées</w:t>
       </w:r>
       <w:r>
         <w:t xml:space="preserve"> qui traitent des widgets.</w:t>
@@ -3815,45 +3389,13 @@
     </w:p>
     <w:p>
       <w:r>
-        <w:t>Dans ce fichier, on retrouve donc la classe propre à la fenêtre principale, « </w:t>
-      </w:r>
-      <w:proofErr w:type="spellStart"/>
-      <w:r>
-        <w:t>ComGui</w:t>
-      </w:r>
-      <w:proofErr w:type="spellEnd"/>
-      <w:r>
-        <w:t xml:space="preserve"> » (pour la communication série / TAG_IHM_002) , </w:t>
-      </w:r>
-      <w:r>
-        <w:t>et cette même classe contient des fonctions qui sont appelées lors des interactions avec les widgets, soit par exemple la fonction « </w:t>
-      </w:r>
-      <w:proofErr w:type="spellStart"/>
-      <w:r>
-        <w:t>ComOptionMenu</w:t>
-      </w:r>
-      <w:proofErr w:type="spellEnd"/>
-      <w:r>
-        <w:t> » qui s’occupe de gérer l’obtention et l’affichage de la liste des ports COM dans le widget « </w:t>
-      </w:r>
-      <w:proofErr w:type="spellStart"/>
-      <w:r>
-        <w:t>drop_com</w:t>
-      </w:r>
-      <w:proofErr w:type="spellEnd"/>
-      <w:r>
-        <w:t> »</w:t>
-      </w:r>
-      <w:r>
-        <w:t xml:space="preserve"> (en face du label « </w:t>
-      </w:r>
-      <w:proofErr w:type="spellStart"/>
-      <w:r>
-        <w:t>Available</w:t>
-      </w:r>
-      <w:proofErr w:type="spellEnd"/>
-      <w:r>
-        <w:t xml:space="preserve"> Port(s) », Fig.2)</w:t>
+        <w:t xml:space="preserve">Dans ce fichier, on retrouve donc la classe propre à la fenêtre principale, « ComGui » (pour la communication série / TAG_IHM_002) , </w:t>
+      </w:r>
+      <w:r>
+        <w:t>et cette même classe contient des fonctions qui sont appelées lors des interactions avec les widgets, soit par exemple la fonction « ComOptionMenu » qui s’occupe de gérer l’obtention et l’affichage de la liste des ports COM dans le widget « drop_com »</w:t>
+      </w:r>
+      <w:r>
+        <w:t xml:space="preserve"> (en face du label « Available Port(s) », Fig.2)</w:t>
       </w:r>
       <w:r>
         <w:t>.</w:t>
@@ -3862,53 +3404,16 @@
     <w:p>
       <w:r>
         <w:lastRenderedPageBreak/>
-        <w:t>Cette classe fait également appel au module « </w:t>
-      </w:r>
-      <w:proofErr w:type="spellStart"/>
-      <w:r>
-        <w:t>pyserial</w:t>
-      </w:r>
-      <w:proofErr w:type="spellEnd"/>
-      <w:r>
-        <w:t> » de Python, utilisé pour pouvoir communiquer en série. Les fonctions de « serial » sont essentielles à la réalisation de l’IHM, car elles établissent l’envoi et la réception des données dont nous avons besoin.</w:t>
-      </w:r>
-    </w:p>
-    <w:p>
-      <w:r>
-        <w:t>Les fonctions « </w:t>
-      </w:r>
-      <w:proofErr w:type="spellStart"/>
-      <w:r>
-        <w:t>write</w:t>
-      </w:r>
-      <w:proofErr w:type="spellEnd"/>
-      <w:r>
-        <w:t> » et « </w:t>
-      </w:r>
-      <w:proofErr w:type="spellStart"/>
-      <w:r>
-        <w:t>readline</w:t>
-      </w:r>
-      <w:proofErr w:type="spellEnd"/>
-      <w:r>
-        <w:t> » de « </w:t>
-      </w:r>
-      <w:proofErr w:type="spellStart"/>
-      <w:r>
-        <w:t>pyserial</w:t>
-      </w:r>
-      <w:proofErr w:type="spellEnd"/>
-      <w:r>
-        <w:t> » représentent à elles deux, la clé de voûte de notre système de communication : entre autres, elles nous permettent d’envoyer les entrées « char » que nous entrions manuellement via le terminal série, mais aussi de lire les « printf »</w:t>
-      </w:r>
-      <w:r>
-        <w:t xml:space="preserve"> du </w:t>
-      </w:r>
-      <w:proofErr w:type="spellStart"/>
-      <w:r>
-        <w:t>firmware</w:t>
-      </w:r>
-      <w:proofErr w:type="spellEnd"/>
+        <w:t>Cette classe fait également appel au module « pyserial » de Python, utilisé pour pouvoir communiquer en série. Les fonctions de « serial » sont essentielles à la réalisation de l’IHM, car elles établissent l’envoi et la réception des données dont nous avons besoin.</w:t>
+      </w:r>
+    </w:p>
+    <w:p>
+      <w:r>
+        <w:t>Les fonctions « write » et « readline » de « pyserial » représentent à elles deux, la clé de voûte de notre système de communication : entre autres, elles nous permettent d’envoyer les entrées « char » que nous entrions manuellement via le terminal série, mais aussi de lire les « printf »</w:t>
+      </w:r>
+      <w:r>
+        <w:t xml:space="preserve"> du firmware</w:t>
+      </w:r>
       <w:r>
         <w:t xml:space="preserve"> qui comportent les données que nous cherchons à acquérir.</w:t>
       </w:r>
@@ -4003,23 +3508,7 @@
     </w:p>
     <w:p>
       <w:r>
-        <w:t xml:space="preserve">Deux premiers boutons correspondent aux 2 modes interactifs de l’automate : « Manual Mode </w:t>
-      </w:r>
-      <w:proofErr w:type="spellStart"/>
-      <w:r>
-        <w:t>Term</w:t>
-      </w:r>
-      <w:proofErr w:type="spellEnd"/>
-      <w:r>
-        <w:t> » et « Auto Mode ». Chacun de ces boutons sont définis dans la classe « </w:t>
-      </w:r>
-      <w:proofErr w:type="spellStart"/>
-      <w:r>
-        <w:t>MotorReadyGUI</w:t>
-      </w:r>
-      <w:proofErr w:type="spellEnd"/>
-      <w:r>
-        <w:t xml:space="preserve"> » (TAG_IHM_003) et renvoient à des fonctions bien précises, qui elles-mêmes sont destinées à étendre encore une fois la fenêtre, à envoyer les bons caractères propres aux états correspondants et </w:t>
+        <w:t xml:space="preserve">Deux premiers boutons correspondent aux 2 modes interactifs de l’automate : « Manual Mode Term » et « Auto Mode ». Chacun de ces boutons sont définis dans la classe « MotorReadyGUI » (TAG_IHM_003) et renvoient à des fonctions bien précises, qui elles-mêmes sont destinées à étendre encore une fois la fenêtre, à envoyer les bons caractères propres aux états correspondants et </w:t>
       </w:r>
       <w:r>
         <w:t>à nous renvoyer à une nouvelle classe du même fichier, regroupant les fonctions du mode.</w:t>
@@ -4032,23 +3521,7 @@
     </w:p>
     <w:p>
       <w:r>
-        <w:t>On notera aussi que le bouton « </w:t>
-      </w:r>
-      <w:proofErr w:type="spellStart"/>
-      <w:r>
-        <w:t>Connect</w:t>
-      </w:r>
-      <w:proofErr w:type="spellEnd"/>
-      <w:r>
-        <w:t> » est maintenant désigné comme « </w:t>
-      </w:r>
-      <w:proofErr w:type="spellStart"/>
-      <w:r>
-        <w:t>Disconnect</w:t>
-      </w:r>
-      <w:proofErr w:type="spellEnd"/>
-      <w:r>
-        <w:t> » et permet alors de fermer la communication série à tout moment.</w:t>
+        <w:t>On notera aussi que le bouton « Connect » est maintenant désigné comme « Disconnect » et permet alors de fermer la communication série à tout moment.</w:t>
       </w:r>
     </w:p>
     <w:p/>
@@ -4079,23 +3552,7 @@
         <w:t xml:space="preserve">La seconde extension de fenêtre se </w:t>
       </w:r>
       <w:r>
-        <w:t>produit donc lorsque l’utilisateur interagit avec l’un des 4 boutons du frame « </w:t>
-      </w:r>
-      <w:proofErr w:type="spellStart"/>
-      <w:r>
-        <w:t>Motor</w:t>
-      </w:r>
-      <w:proofErr w:type="spellEnd"/>
-      <w:r>
-        <w:t xml:space="preserve"> </w:t>
-      </w:r>
-      <w:proofErr w:type="spellStart"/>
-      <w:r>
-        <w:t>Ready</w:t>
-      </w:r>
-      <w:proofErr w:type="spellEnd"/>
-      <w:r>
-        <w:t> »</w:t>
+        <w:t>produit donc lorsque l’utilisateur interagit avec l’un des 4 boutons du frame « Motor Ready »</w:t>
       </w:r>
       <w:r>
         <w:t xml:space="preserve"> </w:t>
@@ -4110,15 +3567,7 @@
         <w:t xml:space="preserve">En premier temps, j’ai </w:t>
       </w:r>
       <w:r>
-        <w:t xml:space="preserve">réalisé le contenu de l’extension du mode « Manual Mode </w:t>
-      </w:r>
-      <w:proofErr w:type="spellStart"/>
-      <w:r>
-        <w:t>Term</w:t>
-      </w:r>
-      <w:proofErr w:type="spellEnd"/>
-      <w:r>
-        <w:t> » afin de pouvoir mettre en place, un peu plus tard, le mode calibration.</w:t>
+        <w:t>réalisé le contenu de l’extension du mode « Manual Mode Term » afin de pouvoir mettre en place, un peu plus tard, le mode calibration.</w:t>
       </w:r>
     </w:p>
     <w:p>
@@ -4187,15 +3636,7 @@
         </w:r>
       </w:fldSimple>
       <w:r>
-        <w:t xml:space="preserve">: Extension de fenêtre propre au mode « Manual Mode </w:t>
-      </w:r>
-      <w:proofErr w:type="spellStart"/>
-      <w:r>
-        <w:t>Term</w:t>
-      </w:r>
-      <w:proofErr w:type="spellEnd"/>
-      <w:r>
-        <w:t xml:space="preserve"> », </w:t>
+        <w:t xml:space="preserve">: Extension de fenêtre propre au mode « Manual Mode Term », </w:t>
       </w:r>
       <w:r>
         <w:t xml:space="preserve">avant </w:t>
@@ -4209,15 +3650,7 @@
         <w:t xml:space="preserve">Cette section de fenêtre (Fig.5) </w:t>
       </w:r>
       <w:r>
-        <w:t>est définie dans la classe « </w:t>
-      </w:r>
-      <w:proofErr w:type="spellStart"/>
-      <w:r>
-        <w:t>ModeTermGUI</w:t>
-      </w:r>
-      <w:proofErr w:type="spellEnd"/>
-      <w:r>
-        <w:t> » du fichier « GUI Master » (TAG_IHM_004) et</w:t>
+        <w:t>est définie dans la classe « ModeTermGUI » du fichier « GUI Master » (TAG_IHM_004) et</w:t>
       </w:r>
       <w:r>
         <w:t> </w:t>
@@ -4298,23 +3731,7 @@
         </w:numPr>
       </w:pPr>
       <w:r>
-        <w:t xml:space="preserve">un bouton « STOP ! » qui s’active une fois que la simulation a débuté et qui permet d’amorcer l’atterrissage (et de revenir au début du mode « Manual Mode </w:t>
-      </w:r>
-      <w:proofErr w:type="spellStart"/>
-      <w:r>
-        <w:t>Term</w:t>
-      </w:r>
-      <w:proofErr w:type="spellEnd"/>
-      <w:r>
-        <w:t xml:space="preserve"> », car cela nous permet d’enclencher directement une autre simulation sans avoir à revenir au menu de modes puis cliquer une fois encore sur le bouton « Manual Mode </w:t>
-      </w:r>
-      <w:proofErr w:type="spellStart"/>
-      <w:r>
-        <w:t>Term</w:t>
-      </w:r>
-      <w:proofErr w:type="spellEnd"/>
-      <w:r>
-        <w:t> ») ;</w:t>
+        <w:t>un bouton « STOP ! » qui s’active une fois que la simulation a débuté et qui permet d’amorcer l’atterrissage (et de revenir au début du mode « Manual Mode Term », car cela nous permet d’enclencher directement une autre simulation sans avoir à revenir au menu de modes puis cliquer une fois encore sur le bouton « Manual Mode Term ») ;</w:t>
       </w:r>
     </w:p>
     <w:p>
@@ -4412,15 +3829,7 @@
         <w:t xml:space="preserve">: </w:t>
       </w:r>
       <w:r>
-        <w:t xml:space="preserve">Extension de fenêtre propre au mode « Manual Mode </w:t>
-      </w:r>
-      <w:proofErr w:type="spellStart"/>
-      <w:r>
-        <w:t>Term</w:t>
-      </w:r>
-      <w:proofErr w:type="spellEnd"/>
-      <w:r>
-        <w:t xml:space="preserve"> », </w:t>
+        <w:t xml:space="preserve">Extension de fenêtre propre au mode « Manual Mode Term », </w:t>
       </w:r>
       <w:r>
         <w:t xml:space="preserve">après </w:t>
@@ -4446,23 +3855,7 @@
         <w:t xml:space="preserve">Par la suite, j’ai </w:t>
       </w:r>
       <w:r>
-        <w:t>défini une nouvelle classe « </w:t>
-      </w:r>
-      <w:proofErr w:type="spellStart"/>
-      <w:r>
-        <w:t>AutoModeGUI</w:t>
-      </w:r>
-      <w:proofErr w:type="spellEnd"/>
-      <w:r>
-        <w:t xml:space="preserve"> » (TAG_IHM_005) qui reprend le même principe que celle attitrée au mode « Manual Mode </w:t>
-      </w:r>
-      <w:proofErr w:type="spellStart"/>
-      <w:r>
-        <w:t>Term</w:t>
-      </w:r>
-      <w:proofErr w:type="spellEnd"/>
-      <w:r>
-        <w:t> ».</w:t>
+        <w:t>défini une nouvelle classe « AutoModeGUI » (TAG_IHM_005) qui reprend le même principe que celle attitrée au mode « Manual Mode Term ».</w:t>
       </w:r>
     </w:p>
     <w:p>
@@ -4550,15 +3943,7 @@
     </w:p>
     <w:p>
       <w:r>
-        <w:t xml:space="preserve">La section (Fig.7) se compose donc des mêmes éléments que « Manual Mode </w:t>
-      </w:r>
-      <w:proofErr w:type="spellStart"/>
-      <w:r>
-        <w:t>Term</w:t>
-      </w:r>
-      <w:proofErr w:type="spellEnd"/>
-      <w:r>
-        <w:t> » (Fig.5), à ceci près qu’il n’y a plus de boutons « + » et « - » mais 3 nouvelles lignes de labels et « entry box », ainsi qu’un bouton « Default » permettant de revenir aux valeurs des coefficients PID par défaut.</w:t>
+        <w:t>La section (Fig.7) se compose donc des mêmes éléments que « Manual Mode Term » (Fig.5), à ceci près qu’il n’y a plus de boutons « + » et « - » mais 3 nouvelles lignes de labels et « entry box », ainsi qu’un bouton « Default » permettant de revenir aux valeurs des coefficients PID par défaut.</w:t>
       </w:r>
     </w:p>
     <w:p>
@@ -4705,15 +4090,7 @@
     <w:p/>
     <w:p>
       <w:r>
-        <w:t>La classe « </w:t>
-      </w:r>
-      <w:proofErr w:type="spellStart"/>
-      <w:r>
-        <w:t>CalibrationGUI</w:t>
-      </w:r>
-      <w:proofErr w:type="spellEnd"/>
-      <w:r>
-        <w:t> » (</w:t>
+        <w:t>La classe « CalibrationGUI » (</w:t>
       </w:r>
       <w:r>
         <w:t>TAG_IHM_006</w:t>
@@ -4834,21 +4211,8 @@
         <w:t xml:space="preserve"> méthode d’interaction. Lorsque l’utilisateur clique sur ce dernier, une seconde fenêtre laisse apparaître un</w:t>
       </w:r>
       <w:r>
-        <w:t>e boîte de dialogue grâce au module « </w:t>
-      </w:r>
-      <w:proofErr w:type="spellStart"/>
-      <w:r>
-        <w:t>filedialog</w:t>
-      </w:r>
-      <w:proofErr w:type="spellEnd"/>
-      <w:r>
-        <w:t xml:space="preserve"> » de la librairie </w:t>
-      </w:r>
-      <w:proofErr w:type="spellStart"/>
-      <w:r>
-        <w:t>Tkinter</w:t>
-      </w:r>
-      <w:proofErr w:type="spellEnd"/>
+        <w:t>e boîte de dialogue grâce au module « filedialog » de la librairie Tkinter</w:t>
+      </w:r>
       <w:r>
         <w:t xml:space="preserve"> (Fig.10), permettant de rechercher puis sélectionner un fichier. Sur la figure 10, </w:t>
       </w:r>
@@ -4991,10 +4355,13 @@
     </w:p>
     <w:p>
       <w:r>
-        <w:t xml:space="preserve">Le fichier dit « test calibration »  </w:t>
-      </w:r>
-      <w:r>
-        <w:t xml:space="preserve">a évolué au cours du stage de manière à atteindre le résultat illustré sur la figure 11. Il a tout d’abord comporté uniquement </w:t>
+        <w:t>Le fichier dit « test calibration </w:t>
+      </w:r>
+      <w:r>
+        <w:t>» a</w:t>
+      </w:r>
+      <w:r>
+        <w:t xml:space="preserve"> évolué au cours du stage de manière à atteindre le résultat illustré sur la figure 11. Il a tout d’abord comporté uniquement </w:t>
       </w:r>
       <w:r>
         <w:t>un certain nombre de lignes composées de 2 nombres entiers espacés d’une tabulation</w:t>
@@ -5005,7 +4372,13 @@
     </w:p>
     <w:p>
       <w:r>
-        <w:t>Ces 2 nombres représentent, pour le premier, une valeur consigne de pourcentage de gaz, qui par la suite a évolué en pour mille (‰) afin d’obtenir une plus grande précision car la valeur de 17% de gaz correspondait déjà à notre valeur d’angle maximale (avant basculement du bras au-delà des 90°). Passer en ‰ nous permet donc, d’avoir des courbes beaucoup plus précises. Pour le second nombre, il s’agit du temps (en secondes), pendant lequel on veut faire l’acquisition de données.</w:t>
+        <w:t>Ces 2 nombres représentent, pour le premier, une valeur consigne de pourcentage de gaz, qui par la suite a évolué en pour mille (‰) afin d’obtenir une plus grande précision car la valeur de 17% de gaz correspondait déjà à notre valeur d’angle maximale (avant basculement du bras au-delà des 90°). Passer en ‰ nous permet donc, d’avoir des courbes beaucoup plus</w:t>
+      </w:r>
+      <w:r>
+        <w:t xml:space="preserve"> détaillées</w:t>
+      </w:r>
+      <w:r>
+        <w:t>. Pour le second nombre, il s’agit du temps (en secondes), pendant lequel on veut faire l’acquisition de données.</w:t>
       </w:r>
     </w:p>
     <w:p>
@@ -5023,19 +4396,9 @@
       <w:r>
         <w:t>« </w:t>
       </w:r>
-      <w:proofErr w:type="spellStart"/>
-      <w:r>
-        <w:t>regular</w:t>
-      </w:r>
-      <w:proofErr w:type="spellEnd"/>
-      <w:r>
-        <w:t xml:space="preserve"> expression </w:t>
-      </w:r>
-      <w:proofErr w:type="spellStart"/>
-      <w:r>
-        <w:t>operations</w:t>
-      </w:r>
-      <w:proofErr w:type="spellEnd"/>
+      <w:r>
+        <w:t>regular expression operations</w:t>
+      </w:r>
       <w:r>
         <w:t> »</w:t>
       </w:r>
@@ -5082,21 +4445,19 @@
         <w:t xml:space="preserve"> avec une barre d’outils</w:t>
       </w:r>
       <w:r>
-        <w:t xml:space="preserve"> permettant de jouer sur l’affichage, mais aussi de sauvegarder l’image sous plusieurs formats. Il est possible d’afficher ce graphique, autant de fois que l’utilisateur le désire. Le bouton est désactivé une fois que l’utilisateur a décidé de relancer une simulation (via « Select File ») ou bien tout simplement en quittant le mode d’une manière ou d’une autre.</w:t>
+        <w:t xml:space="preserve"> permettant de jouer sur l’affichage, mais aussi de sauvegarder l’image sous plusieurs formats</w:t>
+      </w:r>
+      <w:r>
+        <w:t xml:space="preserve"> (Fig.12 par exemple)</w:t>
+      </w:r>
+      <w:r>
+        <w:t>. Il est possible d’afficher ce graphique, autant de fois que l’utilisateur le désire. Le bouton est désactivé une fois que l’utilisateur a décidé de relancer une simulation (via « Select File ») ou bien tout simplement en quittant le mode d’une manière ou d’une autre.</w:t>
       </w:r>
     </w:p>
     <w:p/>
     <w:p>
       <w:r>
-        <w:t xml:space="preserve">Le principe et but du mode « Calibration » est d’obtenir les mesures issues du capteur MPU6050 sous un mode non asservi, soit « Manual Mode </w:t>
-      </w:r>
-      <w:proofErr w:type="spellStart"/>
-      <w:r>
-        <w:t>Term</w:t>
-      </w:r>
-      <w:proofErr w:type="spellEnd"/>
-      <w:r>
-        <w:t xml:space="preserve"> », afin de pouvoir en tirer des études sur l’asservissement du système (trouver </w:t>
+        <w:t xml:space="preserve">Le principe et but du mode « Calibration » est d’obtenir les mesures issues du capteur MPU6050 sous un mode non asservi, soit « Manual Mode Term », afin de pouvoir en tirer des études sur l’asservissement du système (trouver </w:t>
       </w:r>
       <w:r>
         <w:t>d</w:t>
@@ -5129,7 +4490,13 @@
         <w:t xml:space="preserve"> de « Show graph » portent uniquement sur la position angulaire selon X, soit en fonction du temps pour un échelon donné (on donnera alors une seule ligne de consigne d’entrée</w:t>
       </w:r>
       <w:r>
-        <w:t>, ou bien 2 avec un temps d’initialisation sur 0% si l’on désire éviter des premi</w:t>
+        <w:t>, ou bien 2</w:t>
+      </w:r>
+      <w:r>
+        <w:t xml:space="preserve"> lignes</w:t>
+      </w:r>
+      <w:r>
+        <w:t xml:space="preserve"> avec un temps d’initialisation sur 0% si l’on désire éviter des premi</w:t>
       </w:r>
       <w:r>
         <w:t>ers points qui peuvent parfois être complètement faussés</w:t>
@@ -5138,7 +4505,381 @@
         <w:t>)</w:t>
       </w:r>
       <w:r>
-        <w:t>, soit en fonction de la consigne en pour mille de gaz moteur. La première étude étant dite dynamique et la seconde est dite statique.</w:t>
+        <w:t>, soit en fonction de la consigne en pour mille de gaz moteur. La première étude étant dite dynamique</w:t>
+      </w:r>
+      <w:r>
+        <w:t xml:space="preserve"> (Fig.12)</w:t>
+      </w:r>
+      <w:r>
+        <w:t xml:space="preserve"> et la seconde est dite statique</w:t>
+      </w:r>
+      <w:r>
+        <w:t xml:space="preserve"> (Fig.13)</w:t>
+      </w:r>
+      <w:r>
+        <w:t>.</w:t>
+      </w:r>
+    </w:p>
+    <w:p>
+      <w:pPr>
+        <w:keepNext/>
+        <w:jc w:val="center"/>
+      </w:pPr>
+      <w:r>
+        <w:rPr>
+          <w:noProof/>
+        </w:rPr>
+        <w:drawing>
+          <wp:inline distT="0" distB="0" distL="0" distR="0" wp14:anchorId="34628984" wp14:editId="6C69E65A">
+            <wp:extent cx="4234543" cy="3663215"/>
+            <wp:effectExtent l="0" t="0" r="0" b="0"/>
+            <wp:docPr id="13" name="Image 13"/>
+            <wp:cNvGraphicFramePr>
+              <a:graphicFrameLocks xmlns:a="http://schemas.openxmlformats.org/drawingml/2006/main" noChangeAspect="1"/>
+            </wp:cNvGraphicFramePr>
+            <a:graphic xmlns:a="http://schemas.openxmlformats.org/drawingml/2006/main">
+              <a:graphicData uri="http://schemas.openxmlformats.org/drawingml/2006/picture">
+                <pic:pic xmlns:pic="http://schemas.openxmlformats.org/drawingml/2006/picture">
+                  <pic:nvPicPr>
+                    <pic:cNvPr id="1" name=""/>
+                    <pic:cNvPicPr/>
+                  </pic:nvPicPr>
+                  <pic:blipFill>
+                    <a:blip r:embed="rId22"/>
+                    <a:stretch>
+                      <a:fillRect/>
+                    </a:stretch>
+                  </pic:blipFill>
+                  <pic:spPr>
+                    <a:xfrm>
+                      <a:off x="0" y="0"/>
+                      <a:ext cx="4245479" cy="3672675"/>
+                    </a:xfrm>
+                    <a:prstGeom prst="rect">
+                      <a:avLst/>
+                    </a:prstGeom>
+                  </pic:spPr>
+                </pic:pic>
+              </a:graphicData>
+            </a:graphic>
+          </wp:inline>
+        </w:drawing>
+      </w:r>
+    </w:p>
+    <w:p>
+      <w:pPr>
+        <w:pStyle w:val="Lgende"/>
+        <w:jc w:val="center"/>
+      </w:pPr>
+      <w:r>
+        <w:t xml:space="preserve">Figure </w:t>
+      </w:r>
+      <w:fldSimple w:instr=" SEQ Figure \* ARABIC ">
+        <w:r>
+          <w:rPr>
+            <w:noProof/>
+          </w:rPr>
+          <w:t>12</w:t>
+        </w:r>
+      </w:fldSimple>
+      <w:r>
+        <w:t>: Exemple de graphique issu de "Show Graph" du mode "Calibration" - étude dynamique</w:t>
+      </w:r>
+    </w:p>
+    <w:p>
+      <w:pPr>
+        <w:keepNext/>
+        <w:jc w:val="center"/>
+      </w:pPr>
+      <w:r>
+        <w:rPr>
+          <w:noProof/>
+        </w:rPr>
+        <w:lastRenderedPageBreak/>
+        <w:drawing>
+          <wp:inline distT="0" distB="0" distL="0" distR="0" wp14:anchorId="1ADE5255" wp14:editId="06A53C9C">
+            <wp:extent cx="4528457" cy="3930452"/>
+            <wp:effectExtent l="0" t="0" r="5715" b="0"/>
+            <wp:docPr id="14" name="Image 14"/>
+            <wp:cNvGraphicFramePr>
+              <a:graphicFrameLocks xmlns:a="http://schemas.openxmlformats.org/drawingml/2006/main" noChangeAspect="1"/>
+            </wp:cNvGraphicFramePr>
+            <a:graphic xmlns:a="http://schemas.openxmlformats.org/drawingml/2006/main">
+              <a:graphicData uri="http://schemas.openxmlformats.org/drawingml/2006/picture">
+                <pic:pic xmlns:pic="http://schemas.openxmlformats.org/drawingml/2006/picture">
+                  <pic:nvPicPr>
+                    <pic:cNvPr id="1" name=""/>
+                    <pic:cNvPicPr/>
+                  </pic:nvPicPr>
+                  <pic:blipFill>
+                    <a:blip r:embed="rId23"/>
+                    <a:stretch>
+                      <a:fillRect/>
+                    </a:stretch>
+                  </pic:blipFill>
+                  <pic:spPr>
+                    <a:xfrm>
+                      <a:off x="0" y="0"/>
+                      <a:ext cx="4537081" cy="3937937"/>
+                    </a:xfrm>
+                    <a:prstGeom prst="rect">
+                      <a:avLst/>
+                    </a:prstGeom>
+                  </pic:spPr>
+                </pic:pic>
+              </a:graphicData>
+            </a:graphic>
+          </wp:inline>
+        </w:drawing>
+      </w:r>
+    </w:p>
+    <w:p>
+      <w:pPr>
+        <w:pStyle w:val="Lgende"/>
+        <w:jc w:val="center"/>
+      </w:pPr>
+      <w:r>
+        <w:t xml:space="preserve">Figure </w:t>
+      </w:r>
+      <w:fldSimple w:instr=" SEQ Figure \* ARABIC ">
+        <w:r>
+          <w:rPr>
+            <w:noProof/>
+          </w:rPr>
+          <w:t>13</w:t>
+        </w:r>
+      </w:fldSimple>
+      <w:r>
+        <w:t xml:space="preserve">: </w:t>
+      </w:r>
+      <w:r>
+        <w:t xml:space="preserve">Exemple de graphique issu de "Show Graph" du mode "Calibration" - étude </w:t>
+      </w:r>
+      <w:r>
+        <w:t>statique</w:t>
+      </w:r>
+    </w:p>
+    <w:p/>
+    <w:p>
+      <w:r>
+        <w:t>Pour revenir en détail sur l</w:t>
+      </w:r>
+      <w:r>
+        <w:t>’obtention des mesures</w:t>
+      </w:r>
+      <w:r>
+        <w:t xml:space="preserve">, il m’a été recommandé en premier temps, d’affiner le pas de la consigne de gaz moteur. Comme évoqué précédemment, le pas était de 1% et sachant que 17% de gaz suffisait à atteindre un seuil « critique » pour la position du bras, nous ne pouvions alors pas obtenir des courbes très détaillées. C’est ainsi que l’on m’a demandé de réduire le pas à 1‰ soit 0,1%. Cela s’est donc fait en modifiant la fonction </w:t>
+      </w:r>
+      <w:r>
+        <w:t>« </w:t>
+      </w:r>
+      <w:r>
+        <w:t>mapping_adc_value_percent</w:t>
+      </w:r>
+      <w:r>
+        <w:t> » (</w:t>
+      </w:r>
+      <w:r>
+        <w:t>TAG_UC_007</w:t>
+      </w:r>
+      <w:r>
+        <w:t>) définie dans le fichier « yann.c »</w:t>
+      </w:r>
+      <w:r>
+        <w:t>.</w:t>
+      </w:r>
+    </w:p>
+    <w:p>
+      <w:r>
+        <w:t xml:space="preserve">Ensuite, il m’a été recommandé de m’informer au sujet de la méthode de communication </w:t>
+      </w:r>
+      <w:r>
+        <w:t xml:space="preserve">à employer </w:t>
+      </w:r>
+      <w:r>
+        <w:t xml:space="preserve">pour pouvoir transmettre les données mesurées </w:t>
+      </w:r>
+      <w:r>
+        <w:t xml:space="preserve">car le « polling » m’imposait de renvoyer constamment un caractère </w:t>
+      </w:r>
+      <w:r>
+        <w:t>pour pouvoir accéder aux fonctions de lecture du capteur. Je me suis alors orienté vers un mode par interruption, via les « Timers interrupts »</w:t>
+      </w:r>
+      <w:r>
+        <w:t xml:space="preserve"> de la STM32.</w:t>
+      </w:r>
+    </w:p>
+    <w:p>
+      <w:r>
+        <w:t>Il faut d’abord sélectionner une période de tic (« counter period ») qui nous permet de connaître le nombre de fois que sera exécuté une routine définie dans la fonction « Callback » : « </w:t>
+      </w:r>
+      <w:r>
+        <w:t>HAL_TIM_PeriodElapsedCallback</w:t>
+      </w:r>
+      <w:r>
+        <w:t> »</w:t>
+      </w:r>
+      <w:r>
+        <w:t xml:space="preserve"> (</w:t>
+      </w:r>
+      <w:r>
+        <w:t>TAG_UC_004</w:t>
+      </w:r>
+      <w:r>
+        <w:t>).</w:t>
+      </w:r>
+    </w:p>
+    <w:p>
+      <w:r>
+        <w:t xml:space="preserve">En connaissant le nombre de </w:t>
+      </w:r>
+      <w:r>
+        <w:t>tics</w:t>
+      </w:r>
+      <w:r>
+        <w:t xml:space="preserve"> par seconde selon la valeur de « counter period » choisie, on a alors le nombre de </w:t>
+      </w:r>
+      <w:r>
+        <w:t>mesures effectuées et par conséquent le nombre de points par lignes de consignes (fichier .txt) sur nos graphiques.</w:t>
+      </w:r>
+    </w:p>
+    <w:p>
+      <w:r>
+        <w:t>J’ai opté pour une « counter period » de 200 qui est équivalente à 20ms. On a donc 50 points par seconde de prise de mesures (soit 250 points par ligne de consigne sur la Fig.11 dont les temps de mesures sont de 5s et donc 250 points par abscisse sur un graphique).</w:t>
+      </w:r>
+      <w:r>
+        <w:t xml:space="preserve"> Ce nombre de point très élevé est largement suffisant pour notre étude.</w:t>
+      </w:r>
+    </w:p>
+    <w:p>
+      <w:r>
+        <w:lastRenderedPageBreak/>
+        <w:t>Il m’a ensuite été demandé de m’informer sur la communication via le DMA, mais qui après quelques recherches et tests, m’a paru ne pas être nécessaire pour cette mission.</w:t>
+      </w:r>
+    </w:p>
+    <w:p/>
+    <w:p>
+      <w:r>
+        <w:t xml:space="preserve">Le mode « Séquence de vol » est défini selon la classe </w:t>
+      </w:r>
+      <w:r>
+        <w:t xml:space="preserve">« TripModeGUI » </w:t>
+      </w:r>
+      <w:r>
+        <w:t>(</w:t>
+      </w:r>
+      <w:r>
+        <w:t>TAG_IHM_00</w:t>
+      </w:r>
+      <w:r>
+        <w:t>7</w:t>
+      </w:r>
+      <w:r>
+        <w:t>) du fichier « GUI Master »</w:t>
+      </w:r>
+      <w:r>
+        <w:t xml:space="preserve"> et reprend cette fois-ci le même principe que l’extension de fenêtre du mode « Calibration », bien qu’il n’y ait pas de bouton « Show Graph » (Fig.14).</w:t>
+      </w:r>
+    </w:p>
+    <w:p>
+      <w:pPr>
+        <w:keepNext/>
+        <w:jc w:val="center"/>
+      </w:pPr>
+      <w:r>
+        <w:rPr>
+          <w:noProof/>
+        </w:rPr>
+        <w:drawing>
+          <wp:inline distT="0" distB="0" distL="0" distR="0" wp14:anchorId="6FCE3AA4" wp14:editId="7C22C24B">
+            <wp:extent cx="6172203" cy="1589315"/>
+            <wp:effectExtent l="0" t="0" r="0" b="0"/>
+            <wp:docPr id="15" name="Image 15"/>
+            <wp:cNvGraphicFramePr>
+              <a:graphicFrameLocks xmlns:a="http://schemas.openxmlformats.org/drawingml/2006/main" noChangeAspect="1"/>
+            </wp:cNvGraphicFramePr>
+            <a:graphic xmlns:a="http://schemas.openxmlformats.org/drawingml/2006/main">
+              <a:graphicData uri="http://schemas.openxmlformats.org/drawingml/2006/picture">
+                <pic:pic xmlns:pic="http://schemas.openxmlformats.org/drawingml/2006/picture">
+                  <pic:nvPicPr>
+                    <pic:cNvPr id="1" name=""/>
+                    <pic:cNvPicPr/>
+                  </pic:nvPicPr>
+                  <pic:blipFill>
+                    <a:blip r:embed="rId24"/>
+                    <a:stretch>
+                      <a:fillRect/>
+                    </a:stretch>
+                  </pic:blipFill>
+                  <pic:spPr>
+                    <a:xfrm>
+                      <a:off x="0" y="0"/>
+                      <a:ext cx="6180140" cy="1591359"/>
+                    </a:xfrm>
+                    <a:prstGeom prst="rect">
+                      <a:avLst/>
+                    </a:prstGeom>
+                  </pic:spPr>
+                </pic:pic>
+              </a:graphicData>
+            </a:graphic>
+          </wp:inline>
+        </w:drawing>
+      </w:r>
+    </w:p>
+    <w:p>
+      <w:pPr>
+        <w:pStyle w:val="Lgende"/>
+        <w:jc w:val="center"/>
+      </w:pPr>
+      <w:r>
+        <w:t xml:space="preserve">Figure </w:t>
+      </w:r>
+      <w:fldSimple w:instr=" SEQ Figure \* ARABIC ">
+        <w:r>
+          <w:rPr>
+            <w:noProof/>
+          </w:rPr>
+          <w:t>14</w:t>
+        </w:r>
+      </w:fldSimple>
+      <w:r>
+        <w:t xml:space="preserve">: </w:t>
+      </w:r>
+      <w:r>
+        <w:t xml:space="preserve">Extension de fenêtre propre au mode « </w:t>
+      </w:r>
+      <w:r>
+        <w:t xml:space="preserve">Trip </w:t>
+      </w:r>
+      <w:r>
+        <w:t>Mode</w:t>
+      </w:r>
+      <w:r>
+        <w:t xml:space="preserve"> »</w:t>
+      </w:r>
+    </w:p>
+    <w:p/>
+    <w:p>
+      <w:r>
+        <w:t xml:space="preserve">Le principe est similaire, l’utilisateur est invité à sélectionner un fichier (cette fois-ci le fichier « test trip » de la figure 10), </w:t>
+      </w:r>
+      <w:r>
+        <w:t>puis l</w:t>
+      </w:r>
+      <w:r>
+        <w:t>a simulation s</w:t>
+      </w:r>
+      <w:r>
+        <w:t>’effectue selon le mode « Auto Mode »</w:t>
+      </w:r>
+      <w:r>
+        <w:t>.</w:t>
+      </w:r>
+    </w:p>
+    <w:p>
+      <w:r>
+        <w:t>Le fichier texte « test trip » reprend exactement la même disposition que « test calibration », à ceci près que la première colonne de nombres entiers n’est plus en consigne de gaz moteur, mais en consigne de position angulaire.</w:t>
       </w:r>
     </w:p>
     <w:p/>
@@ -5168,6 +4909,8 @@
     <w:p/>
     <w:p/>
     <w:p/>
+    <w:p/>
+    <w:p/>
     <w:p>
       <w:pPr>
         <w:pStyle w:val="Titre1"/>
@@ -5539,7 +5282,6 @@
       <w:r>
         <w:t xml:space="preserve"> </w:t>
       </w:r>
-      <w:proofErr w:type="spellStart"/>
       <w:r>
         <w:rPr>
           <w:i/>
@@ -5547,7 +5289,6 @@
         </w:rPr>
         <w:t>Sous titre</w:t>
       </w:r>
-      <w:proofErr w:type="spellEnd"/>
       <w:r>
         <w:t>.</w:t>
       </w:r>
@@ -5978,7 +5719,7 @@
       <w:pPr>
         <w:jc w:val="both"/>
       </w:pPr>
-      <w:hyperlink r:id="rId22" w:history="1">
+      <w:hyperlink r:id="rId25" w:history="1">
         <w:r>
           <w:rPr>
             <w:rStyle w:val="Lienhypertexte"/>
@@ -5994,7 +5735,7 @@
     </w:p>
     <w:p/>
     <w:sectPr>
-      <w:footerReference w:type="default" r:id="rId23"/>
+      <w:footerReference w:type="default" r:id="rId26"/>
       <w:pgSz w:w="11906" w:h="16838"/>
       <w:pgMar w:top="1417" w:right="1417" w:bottom="1417" w:left="1417" w:header="708" w:footer="708" w:gutter="0"/>
       <w:cols w:space="708"/>

</xml_diff>